<commit_message>
version 1.0 of new format
</commit_message>
<xml_diff>
--- a/resumes/word/Justin Knox - Network Engineer.docx
+++ b/resumes/word/Justin Knox - Network Engineer.docx
@@ -98,7 +98,7 @@
         </w:rPr>
         <w:t xml:space="preserve"> </w:t>
       </w:r>
-      <w:hyperlink r:id="rId6" w:history="1">
+      <w:hyperlink r:id="rId8" w:history="1">
         <w:r>
           <w:rPr>
             <w:rStyle w:val="Hyperlink"/>
@@ -136,7 +136,7 @@
           <w:szCs w:val="20"/>
         </w:rPr>
       </w:pPr>
-      <w:hyperlink r:id="rId7" w:history="1">
+      <w:hyperlink r:id="rId9" w:history="1">
         <w:r>
           <w:rPr>
             <w:rStyle w:val="Hyperlink"/>
@@ -164,7 +164,7 @@
         </w:rPr>
         <w:t xml:space="preserve">| </w:t>
       </w:r>
-      <w:hyperlink r:id="rId8" w:history="1">
+      <w:hyperlink r:id="rId10" w:history="1">
         <w:r>
           <w:rPr>
             <w:rStyle w:val="Hyperlink"/>
@@ -192,7 +192,7 @@
         </w:rPr>
         <w:t xml:space="preserve">| </w:t>
       </w:r>
-      <w:hyperlink r:id="rId9" w:history="1">
+      <w:hyperlink r:id="rId11" w:history="1">
         <w:r>
           <w:rPr>
             <w:rStyle w:val="Hyperlink"/>
@@ -220,6 +220,9 @@
     <w:p>
       <w:pPr>
         <w:pStyle w:val="NormalWeb"/>
+        <w:tabs>
+          <w:tab w:val="left" w:pos="1908"/>
+        </w:tabs>
         <w:spacing w:before="0" w:beforeAutospacing="0" w:after="0" w:afterAutospacing="0"/>
         <w:jc w:val="both"/>
         <w:rPr>
@@ -254,6 +257,14 @@
         </w:rPr>
         <w:t xml:space="preserve"> </w:t>
       </w:r>
+      <w:r>
+        <w:rPr>
+          <w:rFonts w:ascii="Century Gothic" w:hAnsi="Century Gothic" w:cstheme="minorBidi"/>
+          <w:sz w:val="20"/>
+          <w:szCs w:val="20"/>
+        </w:rPr>
+        <w:tab/>
+      </w:r>
     </w:p>
     <w:p>
       <w:pPr>
@@ -354,7 +365,27 @@
           <w:szCs w:val="20"/>
           <w:shd w:val="clear" w:color="auto" w:fill="FFFFFF"/>
         </w:rPr>
-        <w:t>Demonstrated leadership, problem-solving and adaptability with expertise in mentoring, training and end-user focus.</w:t>
+        <w:t xml:space="preserve">Demonstrated leadership, problem-solving and adaptability with expertise in mentoring, training and </w:t>
+      </w:r>
+      <w:r>
+        <w:rPr>
+          <w:rStyle w:val="contentpasted0"/>
+          <w:rFonts w:ascii="Century Gothic" w:hAnsi="Century Gothic"/>
+          <w:sz w:val="20"/>
+          <w:szCs w:val="20"/>
+          <w:shd w:val="clear" w:color="auto" w:fill="FFFFFF"/>
+        </w:rPr>
+        <w:t>project delivery</w:t>
+      </w:r>
+      <w:r>
+        <w:rPr>
+          <w:rStyle w:val="contentpasted0"/>
+          <w:rFonts w:ascii="Century Gothic" w:hAnsi="Century Gothic"/>
+          <w:sz w:val="20"/>
+          <w:szCs w:val="20"/>
+          <w:shd w:val="clear" w:color="auto" w:fill="FFFFFF"/>
+        </w:rPr>
+        <w:t>.</w:t>
       </w:r>
     </w:p>
     <w:p>
@@ -569,7 +600,23 @@
           <w:sz w:val="20"/>
           <w:szCs w:val="20"/>
         </w:rPr>
-        <w:t xml:space="preserve">    </w:t>
+        <w:t xml:space="preserve">   </w:t>
+      </w:r>
+      <w:r>
+        <w:rPr>
+          <w:rFonts w:ascii="Century Gothic" w:eastAsia="Times New Roman" w:hAnsi="Century Gothic" w:cstheme="minorHAnsi"/>
+          <w:sz w:val="20"/>
+          <w:szCs w:val="20"/>
+        </w:rPr>
+        <w:t xml:space="preserve"> </w:t>
+      </w:r>
+      <w:r>
+        <w:rPr>
+          <w:rFonts w:ascii="Century Gothic" w:eastAsia="Times New Roman" w:hAnsi="Century Gothic" w:cstheme="minorHAnsi"/>
+          <w:sz w:val="20"/>
+          <w:szCs w:val="20"/>
+        </w:rPr>
+        <w:t xml:space="preserve"> </w:t>
       </w:r>
       <w:r>
         <w:rPr>
@@ -661,7 +708,6 @@
           <w:bdr w:val="none" w:sz="0" w:space="0" w:color="auto" w:frame="1"/>
         </w:rPr>
       </w:pPr>
-      <w:proofErr w:type="spellStart"/>
       <w:r>
         <w:rPr>
           <w:rStyle w:val="normaltextrun"/>
@@ -670,9 +716,8 @@
           <w:szCs w:val="20"/>
           <w:bdr w:val="none" w:sz="0" w:space="0" w:color="auto" w:frame="1"/>
         </w:rPr>
-        <w:t>Corewell</w:t>
-      </w:r>
-      <w:proofErr w:type="spellEnd"/>
+        <w:t>Corewell Health</w:t>
+      </w:r>
       <w:r>
         <w:rPr>
           <w:rStyle w:val="normaltextrun"/>
@@ -681,7 +726,7 @@
           <w:szCs w:val="20"/>
           <w:bdr w:val="none" w:sz="0" w:space="0" w:color="auto" w:frame="1"/>
         </w:rPr>
-        <w:t xml:space="preserve"> Health</w:t>
+        <w:t>, Critical Environment Engineering (CEE)</w:t>
       </w:r>
       <w:r>
         <w:rPr>
@@ -691,7 +736,7 @@
           <w:szCs w:val="20"/>
           <w:bdr w:val="none" w:sz="0" w:space="0" w:color="auto" w:frame="1"/>
         </w:rPr>
-        <w:t>, Critical Environment Engineering (CEE)</w:t>
+        <w:t xml:space="preserve"> |</w:t>
       </w:r>
       <w:r>
         <w:rPr>
@@ -701,6 +746,36 @@
           <w:szCs w:val="20"/>
           <w:bdr w:val="none" w:sz="0" w:space="0" w:color="auto" w:frame="1"/>
         </w:rPr>
+        <w:t xml:space="preserve"> </w:t>
+      </w:r>
+      <w:r>
+        <w:rPr>
+          <w:rStyle w:val="normaltextrun"/>
+          <w:rFonts w:ascii="Century Gothic" w:hAnsi="Century Gothic"/>
+          <w:sz w:val="20"/>
+          <w:szCs w:val="20"/>
+          <w:bdr w:val="none" w:sz="0" w:space="0" w:color="auto" w:frame="1"/>
+        </w:rPr>
+        <w:t xml:space="preserve">Contract, </w:t>
+      </w:r>
+      <w:r>
+        <w:rPr>
+          <w:rStyle w:val="normaltextrun"/>
+          <w:rFonts w:ascii="Century Gothic" w:hAnsi="Century Gothic"/>
+          <w:sz w:val="20"/>
+          <w:szCs w:val="20"/>
+          <w:bdr w:val="none" w:sz="0" w:space="0" w:color="auto" w:frame="1"/>
+        </w:rPr>
+        <w:t>MaTech Resources</w:t>
+      </w:r>
+      <w:r>
+        <w:rPr>
+          <w:rStyle w:val="normaltextrun"/>
+          <w:rFonts w:ascii="Century Gothic" w:hAnsi="Century Gothic"/>
+          <w:sz w:val="20"/>
+          <w:szCs w:val="20"/>
+          <w:bdr w:val="none" w:sz="0" w:space="0" w:color="auto" w:frame="1"/>
+        </w:rPr>
         <w:t xml:space="preserve"> |</w:t>
       </w:r>
       <w:r>
@@ -721,9 +796,8 @@
           <w:szCs w:val="20"/>
           <w:bdr w:val="none" w:sz="0" w:space="0" w:color="auto" w:frame="1"/>
         </w:rPr>
-        <w:t xml:space="preserve">Contract, </w:t>
-      </w:r>
-      <w:proofErr w:type="spellStart"/>
+        <w:t>Onsite</w:t>
+      </w:r>
       <w:r>
         <w:rPr>
           <w:rStyle w:val="normaltextrun"/>
@@ -732,9 +806,8 @@
           <w:szCs w:val="20"/>
           <w:bdr w:val="none" w:sz="0" w:space="0" w:color="auto" w:frame="1"/>
         </w:rPr>
-        <w:t>MaTech</w:t>
-      </w:r>
-      <w:proofErr w:type="spellEnd"/>
+        <w:t xml:space="preserve"> to eventual %20 Remote | </w:t>
+      </w:r>
       <w:r>
         <w:rPr>
           <w:rStyle w:val="normaltextrun"/>
@@ -743,57 +816,90 @@
           <w:szCs w:val="20"/>
           <w:bdr w:val="none" w:sz="0" w:space="0" w:color="auto" w:frame="1"/>
         </w:rPr>
-        <w:t xml:space="preserve"> Resources</w:t>
-      </w:r>
-      <w:r>
-        <w:rPr>
-          <w:rStyle w:val="normaltextrun"/>
-          <w:rFonts w:ascii="Century Gothic" w:hAnsi="Century Gothic"/>
-          <w:sz w:val="20"/>
-          <w:szCs w:val="20"/>
-          <w:bdr w:val="none" w:sz="0" w:space="0" w:color="auto" w:frame="1"/>
-        </w:rPr>
-        <w:t xml:space="preserve"> |</w:t>
-      </w:r>
-      <w:r>
-        <w:rPr>
-          <w:rStyle w:val="normaltextrun"/>
-          <w:rFonts w:ascii="Century Gothic" w:hAnsi="Century Gothic"/>
-          <w:sz w:val="20"/>
-          <w:szCs w:val="20"/>
-          <w:bdr w:val="none" w:sz="0" w:space="0" w:color="auto" w:frame="1"/>
+        <w:t>Grand Rapids, MI</w:t>
+      </w:r>
+    </w:p>
+    <w:p>
+      <w:pPr>
+        <w:spacing w:before="20" w:after="20" w:line="240" w:lineRule="auto"/>
+        <w:jc w:val="both"/>
+        <w:rPr>
+          <w:rFonts w:ascii="Century Gothic" w:eastAsia="Times New Roman" w:hAnsi="Century Gothic" w:cstheme="minorHAnsi"/>
+          <w:sz w:val="20"/>
+          <w:szCs w:val="20"/>
+        </w:rPr>
+      </w:pPr>
+      <w:r>
+        <w:rPr>
+          <w:rFonts w:ascii="Century Gothic" w:eastAsia="Times New Roman" w:hAnsi="Century Gothic" w:cstheme="minorHAnsi"/>
+          <w:sz w:val="20"/>
+          <w:szCs w:val="20"/>
+        </w:rPr>
+        <w:t xml:space="preserve">Collaborated with the </w:t>
+      </w:r>
+      <w:r>
+        <w:rPr>
+          <w:rFonts w:ascii="Century Gothic" w:eastAsia="Times New Roman" w:hAnsi="Century Gothic" w:cstheme="minorHAnsi"/>
+          <w:sz w:val="20"/>
+          <w:szCs w:val="20"/>
+        </w:rPr>
+        <w:t xml:space="preserve">cross-functional </w:t>
+      </w:r>
+      <w:r>
+        <w:rPr>
+          <w:rFonts w:ascii="Century Gothic" w:eastAsia="Times New Roman" w:hAnsi="Century Gothic" w:cstheme="minorHAnsi"/>
+          <w:sz w:val="20"/>
+          <w:szCs w:val="20"/>
+        </w:rPr>
+        <w:t xml:space="preserve">agile train to deploy, provision, and maintain the companies </w:t>
+      </w:r>
+      <w:r>
+        <w:rPr>
+          <w:rFonts w:ascii="Century Gothic" w:eastAsia="Times New Roman" w:hAnsi="Century Gothic" w:cstheme="minorHAnsi"/>
+          <w:sz w:val="20"/>
+          <w:szCs w:val="20"/>
+        </w:rPr>
+        <w:t>existing</w:t>
+      </w:r>
+      <w:r>
+        <w:rPr>
+          <w:rFonts w:ascii="Century Gothic" w:eastAsia="Times New Roman" w:hAnsi="Century Gothic" w:cstheme="minorHAnsi"/>
+          <w:sz w:val="20"/>
+          <w:szCs w:val="20"/>
         </w:rPr>
         <w:t xml:space="preserve"> </w:t>
       </w:r>
       <w:r>
         <w:rPr>
-          <w:rStyle w:val="normaltextrun"/>
-          <w:rFonts w:ascii="Century Gothic" w:hAnsi="Century Gothic"/>
-          <w:sz w:val="20"/>
-          <w:szCs w:val="20"/>
-          <w:bdr w:val="none" w:sz="0" w:space="0" w:color="auto" w:frame="1"/>
-        </w:rPr>
-        <w:t>Onsite</w:t>
-      </w:r>
-      <w:r>
-        <w:rPr>
-          <w:rStyle w:val="normaltextrun"/>
-          <w:rFonts w:ascii="Century Gothic" w:hAnsi="Century Gothic"/>
-          <w:sz w:val="20"/>
-          <w:szCs w:val="20"/>
-          <w:bdr w:val="none" w:sz="0" w:space="0" w:color="auto" w:frame="1"/>
-        </w:rPr>
-        <w:t xml:space="preserve"> to eventual %20 Remote | </w:t>
-      </w:r>
-      <w:r>
-        <w:rPr>
-          <w:rStyle w:val="normaltextrun"/>
-          <w:rFonts w:ascii="Century Gothic" w:hAnsi="Century Gothic"/>
-          <w:sz w:val="20"/>
-          <w:szCs w:val="20"/>
-          <w:bdr w:val="none" w:sz="0" w:space="0" w:color="auto" w:frame="1"/>
-        </w:rPr>
-        <w:t>Grand Rapids, MI</w:t>
+          <w:rFonts w:ascii="Century Gothic" w:eastAsia="Times New Roman" w:hAnsi="Century Gothic" w:cstheme="minorHAnsi"/>
+          <w:sz w:val="20"/>
+          <w:szCs w:val="20"/>
+        </w:rPr>
+        <w:t xml:space="preserve">and future </w:t>
+      </w:r>
+      <w:r>
+        <w:rPr>
+          <w:rFonts w:ascii="Century Gothic" w:eastAsia="Times New Roman" w:hAnsi="Century Gothic" w:cstheme="minorHAnsi"/>
+          <w:sz w:val="20"/>
+          <w:szCs w:val="20"/>
+        </w:rPr>
+        <w:t>infrastructure</w:t>
+      </w:r>
+      <w:r>
+        <w:rPr>
+          <w:rFonts w:ascii="Century Gothic" w:eastAsia="Times New Roman" w:hAnsi="Century Gothic" w:cstheme="minorHAnsi"/>
+          <w:sz w:val="20"/>
+          <w:szCs w:val="20"/>
+        </w:rPr>
+        <w:t xml:space="preserve"> across OSI L1-4</w:t>
+      </w:r>
+      <w:r>
+        <w:rPr>
+          <w:rFonts w:ascii="Century Gothic" w:eastAsia="Times New Roman" w:hAnsi="Century Gothic" w:cstheme="minorHAnsi"/>
+          <w:sz w:val="20"/>
+          <w:szCs w:val="20"/>
+        </w:rPr>
+        <w:t xml:space="preserve">. </w:t>
       </w:r>
     </w:p>
     <w:p>
@@ -812,108 +918,7 @@
           <w:sz w:val="20"/>
           <w:szCs w:val="20"/>
         </w:rPr>
-        <w:t xml:space="preserve">Collaborated with the </w:t>
-      </w:r>
-      <w:r>
-        <w:rPr>
-          <w:rFonts w:ascii="Century Gothic" w:eastAsia="Times New Roman" w:hAnsi="Century Gothic" w:cstheme="minorHAnsi"/>
-          <w:sz w:val="20"/>
-          <w:szCs w:val="20"/>
-        </w:rPr>
-        <w:t xml:space="preserve">cross-functional </w:t>
-      </w:r>
-      <w:r>
-        <w:rPr>
-          <w:rFonts w:ascii="Century Gothic" w:eastAsia="Times New Roman" w:hAnsi="Century Gothic" w:cstheme="minorHAnsi"/>
-          <w:sz w:val="20"/>
-          <w:szCs w:val="20"/>
-        </w:rPr>
-        <w:t xml:space="preserve">agile train to deploy, provision, and maintain the companies </w:t>
-      </w:r>
-      <w:r>
-        <w:rPr>
-          <w:rFonts w:ascii="Century Gothic" w:eastAsia="Times New Roman" w:hAnsi="Century Gothic" w:cstheme="minorHAnsi"/>
-          <w:sz w:val="20"/>
-          <w:szCs w:val="20"/>
-        </w:rPr>
-        <w:t>existing</w:t>
-      </w:r>
-      <w:r>
-        <w:rPr>
-          <w:rFonts w:ascii="Century Gothic" w:eastAsia="Times New Roman" w:hAnsi="Century Gothic" w:cstheme="minorHAnsi"/>
-          <w:sz w:val="20"/>
-          <w:szCs w:val="20"/>
-        </w:rPr>
-        <w:t xml:space="preserve"> </w:t>
-      </w:r>
-      <w:r>
-        <w:rPr>
-          <w:rFonts w:ascii="Century Gothic" w:eastAsia="Times New Roman" w:hAnsi="Century Gothic" w:cstheme="minorHAnsi"/>
-          <w:sz w:val="20"/>
-          <w:szCs w:val="20"/>
-        </w:rPr>
-        <w:t xml:space="preserve">and future </w:t>
-      </w:r>
-      <w:r>
-        <w:rPr>
-          <w:rFonts w:ascii="Century Gothic" w:eastAsia="Times New Roman" w:hAnsi="Century Gothic" w:cstheme="minorHAnsi"/>
-          <w:sz w:val="20"/>
-          <w:szCs w:val="20"/>
-        </w:rPr>
-        <w:t>infrastructure</w:t>
-      </w:r>
-      <w:r>
-        <w:rPr>
-          <w:rFonts w:ascii="Century Gothic" w:eastAsia="Times New Roman" w:hAnsi="Century Gothic" w:cstheme="minorHAnsi"/>
-          <w:sz w:val="20"/>
-          <w:szCs w:val="20"/>
-        </w:rPr>
-        <w:t xml:space="preserve"> across OSI L1-4</w:t>
-      </w:r>
-      <w:r>
-        <w:rPr>
-          <w:rFonts w:ascii="Century Gothic" w:eastAsia="Times New Roman" w:hAnsi="Century Gothic" w:cstheme="minorHAnsi"/>
-          <w:sz w:val="20"/>
-          <w:szCs w:val="20"/>
-        </w:rPr>
-        <w:t xml:space="preserve">. </w:t>
-      </w:r>
-    </w:p>
-    <w:p>
-      <w:pPr>
-        <w:spacing w:before="20" w:after="20" w:line="240" w:lineRule="auto"/>
-        <w:jc w:val="both"/>
-        <w:rPr>
-          <w:rFonts w:ascii="Century Gothic" w:eastAsia="Times New Roman" w:hAnsi="Century Gothic" w:cstheme="minorHAnsi"/>
-          <w:sz w:val="20"/>
-          <w:szCs w:val="20"/>
-        </w:rPr>
-      </w:pPr>
-      <w:r>
-        <w:rPr>
-          <w:rFonts w:ascii="Century Gothic" w:eastAsia="Times New Roman" w:hAnsi="Century Gothic" w:cstheme="minorHAnsi"/>
-          <w:sz w:val="20"/>
-          <w:szCs w:val="20"/>
-        </w:rPr>
-        <w:t xml:space="preserve"> • Doubled the production </w:t>
-      </w:r>
-      <w:proofErr w:type="gramStart"/>
-      <w:r>
-        <w:rPr>
-          <w:rFonts w:ascii="Century Gothic" w:eastAsia="Times New Roman" w:hAnsi="Century Gothic" w:cstheme="minorHAnsi"/>
-          <w:sz w:val="20"/>
-          <w:szCs w:val="20"/>
-        </w:rPr>
-        <w:t>compute</w:t>
-      </w:r>
-      <w:proofErr w:type="gramEnd"/>
-      <w:r>
-        <w:rPr>
-          <w:rFonts w:ascii="Century Gothic" w:eastAsia="Times New Roman" w:hAnsi="Century Gothic" w:cstheme="minorHAnsi"/>
-          <w:sz w:val="20"/>
-          <w:szCs w:val="20"/>
-        </w:rPr>
-        <w:t xml:space="preserve"> infrastructure within a 40% faster than estimated delivery time through providing experienced deployment methods</w:t>
+        <w:t xml:space="preserve"> • Doubled the production compute infrastructure within a 40% faster than estimated delivery time through providing experienced deployment methods</w:t>
       </w:r>
       <w:r>
         <w:rPr>
@@ -1393,7 +1398,6 @@
           <w:bdr w:val="none" w:sz="0" w:space="0" w:color="auto" w:frame="1"/>
         </w:rPr>
       </w:pPr>
-      <w:proofErr w:type="spellStart"/>
       <w:r>
         <w:rPr>
           <w:rStyle w:val="normaltextrun"/>
@@ -1402,9 +1406,8 @@
           <w:szCs w:val="20"/>
           <w:bdr w:val="none" w:sz="0" w:space="0" w:color="auto" w:frame="1"/>
         </w:rPr>
-        <w:t>jPeg</w:t>
-      </w:r>
-      <w:proofErr w:type="spellEnd"/>
+        <w:t>jPeg Design</w:t>
+      </w:r>
       <w:r>
         <w:rPr>
           <w:rStyle w:val="normaltextrun"/>
@@ -1413,7 +1416,7 @@
           <w:szCs w:val="20"/>
           <w:bdr w:val="none" w:sz="0" w:space="0" w:color="auto" w:frame="1"/>
         </w:rPr>
-        <w:t xml:space="preserve"> Design</w:t>
+        <w:t xml:space="preserve"> </w:t>
       </w:r>
       <w:r>
         <w:rPr>
@@ -1423,89 +1426,87 @@
           <w:szCs w:val="20"/>
           <w:bdr w:val="none" w:sz="0" w:space="0" w:color="auto" w:frame="1"/>
         </w:rPr>
+        <w:t xml:space="preserve">| Research &amp; Development, Deployment, Support &amp; Maintenance| </w:t>
+      </w:r>
+      <w:r>
+        <w:rPr>
+          <w:rStyle w:val="normaltextrun"/>
+          <w:rFonts w:ascii="Century Gothic" w:hAnsi="Century Gothic"/>
+          <w:sz w:val="20"/>
+          <w:szCs w:val="20"/>
+          <w:bdr w:val="none" w:sz="0" w:space="0" w:color="auto" w:frame="1"/>
+        </w:rPr>
+        <w:t xml:space="preserve">Direct-Hire </w:t>
+      </w:r>
+      <w:r>
+        <w:rPr>
+          <w:rStyle w:val="normaltextrun"/>
+          <w:rFonts w:ascii="Century Gothic" w:hAnsi="Century Gothic"/>
+          <w:sz w:val="20"/>
+          <w:szCs w:val="20"/>
+          <w:bdr w:val="none" w:sz="0" w:space="0" w:color="auto" w:frame="1"/>
+        </w:rPr>
+        <w:t xml:space="preserve">|100% Onsite </w:t>
+      </w:r>
+      <w:r>
+        <w:rPr>
+          <w:rStyle w:val="normaltextrun"/>
+          <w:rFonts w:ascii="Century Gothic" w:hAnsi="Century Gothic"/>
+          <w:sz w:val="20"/>
+          <w:szCs w:val="20"/>
+          <w:bdr w:val="none" w:sz="0" w:space="0" w:color="auto" w:frame="1"/>
+        </w:rPr>
+        <w:t>| Dundee</w:t>
+      </w:r>
+      <w:r>
+        <w:rPr>
+          <w:rStyle w:val="normaltextrun"/>
+          <w:rFonts w:ascii="Century Gothic" w:hAnsi="Century Gothic"/>
+          <w:sz w:val="20"/>
+          <w:szCs w:val="20"/>
+          <w:bdr w:val="none" w:sz="0" w:space="0" w:color="auto" w:frame="1"/>
+        </w:rPr>
+        <w:t xml:space="preserve">, </w:t>
+      </w:r>
+      <w:r>
+        <w:rPr>
+          <w:rStyle w:val="normaltextrun"/>
+          <w:rFonts w:ascii="Century Gothic" w:hAnsi="Century Gothic"/>
+          <w:sz w:val="20"/>
+          <w:szCs w:val="20"/>
+          <w:bdr w:val="none" w:sz="0" w:space="0" w:color="auto" w:frame="1"/>
+        </w:rPr>
+        <w:t>MI</w:t>
+      </w:r>
+    </w:p>
+    <w:p>
+      <w:pPr>
+        <w:spacing w:before="20" w:after="20" w:line="240" w:lineRule="auto"/>
+        <w:jc w:val="both"/>
+        <w:rPr>
+          <w:rFonts w:ascii="Century Gothic" w:eastAsia="Times New Roman" w:hAnsi="Century Gothic" w:cstheme="minorHAnsi"/>
+          <w:sz w:val="20"/>
+          <w:szCs w:val="20"/>
+        </w:rPr>
+      </w:pPr>
+      <w:r>
+        <w:rPr>
+          <w:rFonts w:ascii="Century Gothic" w:eastAsia="Times New Roman" w:hAnsi="Century Gothic" w:cstheme="minorHAnsi"/>
+          <w:sz w:val="20"/>
+          <w:szCs w:val="20"/>
+        </w:rPr>
+        <w:t>Worked in a</w:t>
+      </w:r>
+      <w:r>
+        <w:rPr>
+          <w:rFonts w:ascii="Century Gothic" w:eastAsia="Times New Roman" w:hAnsi="Century Gothic" w:cstheme="minorHAnsi"/>
+          <w:sz w:val="20"/>
+          <w:szCs w:val="20"/>
+        </w:rPr>
         <w:t xml:space="preserve"> </w:t>
       </w:r>
       <w:r>
         <w:rPr>
-          <w:rStyle w:val="normaltextrun"/>
-          <w:rFonts w:ascii="Century Gothic" w:hAnsi="Century Gothic"/>
-          <w:sz w:val="20"/>
-          <w:szCs w:val="20"/>
-          <w:bdr w:val="none" w:sz="0" w:space="0" w:color="auto" w:frame="1"/>
-        </w:rPr>
-        <w:t xml:space="preserve">| Research &amp; Development, Deployment, Support &amp; Maintenance| </w:t>
-      </w:r>
-      <w:r>
-        <w:rPr>
-          <w:rStyle w:val="normaltextrun"/>
-          <w:rFonts w:ascii="Century Gothic" w:hAnsi="Century Gothic"/>
-          <w:sz w:val="20"/>
-          <w:szCs w:val="20"/>
-          <w:bdr w:val="none" w:sz="0" w:space="0" w:color="auto" w:frame="1"/>
-        </w:rPr>
-        <w:t xml:space="preserve">Direct-Hire </w:t>
-      </w:r>
-      <w:r>
-        <w:rPr>
-          <w:rStyle w:val="normaltextrun"/>
-          <w:rFonts w:ascii="Century Gothic" w:hAnsi="Century Gothic"/>
-          <w:sz w:val="20"/>
-          <w:szCs w:val="20"/>
-          <w:bdr w:val="none" w:sz="0" w:space="0" w:color="auto" w:frame="1"/>
-        </w:rPr>
-        <w:t xml:space="preserve">|100% Onsite </w:t>
-      </w:r>
-      <w:r>
-        <w:rPr>
-          <w:rStyle w:val="normaltextrun"/>
-          <w:rFonts w:ascii="Century Gothic" w:hAnsi="Century Gothic"/>
-          <w:sz w:val="20"/>
-          <w:szCs w:val="20"/>
-          <w:bdr w:val="none" w:sz="0" w:space="0" w:color="auto" w:frame="1"/>
-        </w:rPr>
-        <w:t>| Dundee</w:t>
-      </w:r>
-      <w:r>
-        <w:rPr>
-          <w:rStyle w:val="normaltextrun"/>
-          <w:rFonts w:ascii="Century Gothic" w:hAnsi="Century Gothic"/>
-          <w:sz w:val="20"/>
-          <w:szCs w:val="20"/>
-          <w:bdr w:val="none" w:sz="0" w:space="0" w:color="auto" w:frame="1"/>
-        </w:rPr>
-        <w:t xml:space="preserve">, </w:t>
-      </w:r>
-      <w:r>
-        <w:rPr>
-          <w:rStyle w:val="normaltextrun"/>
-          <w:rFonts w:ascii="Century Gothic" w:hAnsi="Century Gothic"/>
-          <w:sz w:val="20"/>
-          <w:szCs w:val="20"/>
-          <w:bdr w:val="none" w:sz="0" w:space="0" w:color="auto" w:frame="1"/>
-        </w:rPr>
-        <w:t>MI</w:t>
-      </w:r>
-    </w:p>
-    <w:p>
-      <w:pPr>
-        <w:spacing w:before="20" w:after="20" w:line="240" w:lineRule="auto"/>
-        <w:jc w:val="both"/>
-        <w:rPr>
-          <w:rFonts w:ascii="Century Gothic" w:eastAsia="Times New Roman" w:hAnsi="Century Gothic" w:cstheme="minorHAnsi"/>
-          <w:sz w:val="20"/>
-          <w:szCs w:val="20"/>
-        </w:rPr>
-      </w:pPr>
-      <w:r>
-        <w:rPr>
-          <w:rFonts w:ascii="Century Gothic" w:eastAsia="Times New Roman" w:hAnsi="Century Gothic" w:cstheme="minorHAnsi"/>
-          <w:sz w:val="20"/>
-          <w:szCs w:val="20"/>
-        </w:rPr>
-        <w:t xml:space="preserve">Collaborated with a </w:t>
-      </w:r>
-      <w:r>
-        <w:rPr>
           <w:rFonts w:ascii="Century Gothic" w:eastAsia="Times New Roman" w:hAnsi="Century Gothic" w:cstheme="minorHAnsi"/>
           <w:sz w:val="20"/>
           <w:szCs w:val="20"/>
@@ -1542,7 +1543,7 @@
           <w:sz w:val="20"/>
           <w:szCs w:val="20"/>
         </w:rPr>
-        <w:t xml:space="preserve"> medium business infrastructure, utilizing all layers of the stack.</w:t>
+        <w:t xml:space="preserve"> medium business infrastructure.</w:t>
       </w:r>
     </w:p>
     <w:p>
@@ -1861,17 +1862,15 @@
         </w:rPr>
         <w:t xml:space="preserve"> </w:t>
       </w:r>
-      <w:proofErr w:type="spellStart"/>
-      <w:r>
-        <w:rPr>
-          <w:rFonts w:ascii="Century Gothic" w:hAnsi="Century Gothic" w:cs="Segoe UI"/>
-          <w:sz w:val="20"/>
-          <w:szCs w:val="20"/>
-          <w:shd w:val="clear" w:color="auto" w:fill="FFFFFF"/>
-        </w:rPr>
-        <w:t>MoiP</w:t>
-      </w:r>
-      <w:proofErr w:type="spellEnd"/>
+      <w:r>
+        <w:rPr>
+          <w:rFonts w:ascii="Century Gothic" w:hAnsi="Century Gothic" w:cs="Segoe UI"/>
+          <w:sz w:val="20"/>
+          <w:szCs w:val="20"/>
+          <w:shd w:val="clear" w:color="auto" w:fill="FFFFFF"/>
+        </w:rPr>
+        <w:t>MoIP</w:t>
+      </w:r>
       <w:r>
         <w:rPr>
           <w:rFonts w:ascii="Century Gothic" w:hAnsi="Century Gothic" w:cs="Segoe UI"/>
@@ -2124,159 +2123,150 @@
           <w:szCs w:val="20"/>
           <w:bdr w:val="none" w:sz="0" w:space="0" w:color="auto" w:frame="1"/>
         </w:rPr>
+        <w:t>, Dumptd</w:t>
+      </w:r>
+      <w:r>
+        <w:rPr>
+          <w:rStyle w:val="normaltextrun"/>
+          <w:rFonts w:ascii="Century Gothic" w:hAnsi="Century Gothic"/>
+          <w:sz w:val="20"/>
+          <w:szCs w:val="20"/>
+          <w:bdr w:val="none" w:sz="0" w:space="0" w:color="auto" w:frame="1"/>
+        </w:rPr>
+        <w:t xml:space="preserve"> </w:t>
+      </w:r>
+      <w:r>
+        <w:rPr>
+          <w:rStyle w:val="normaltextrun"/>
+          <w:rFonts w:ascii="Century Gothic" w:hAnsi="Century Gothic"/>
+          <w:sz w:val="20"/>
+          <w:szCs w:val="20"/>
+          <w:bdr w:val="none" w:sz="0" w:space="0" w:color="auto" w:frame="1"/>
+        </w:rPr>
+        <w:t xml:space="preserve">| Research &amp; Development, </w:t>
+      </w:r>
+      <w:r>
+        <w:rPr>
+          <w:rStyle w:val="normaltextrun"/>
+          <w:rFonts w:ascii="Century Gothic" w:hAnsi="Century Gothic"/>
+          <w:sz w:val="20"/>
+          <w:szCs w:val="20"/>
+          <w:bdr w:val="none" w:sz="0" w:space="0" w:color="auto" w:frame="1"/>
+        </w:rPr>
+        <w:t>Systems Architecture</w:t>
+      </w:r>
+      <w:r>
+        <w:rPr>
+          <w:rStyle w:val="normaltextrun"/>
+          <w:rFonts w:ascii="Century Gothic" w:hAnsi="Century Gothic"/>
+          <w:sz w:val="20"/>
+          <w:szCs w:val="20"/>
+          <w:bdr w:val="none" w:sz="0" w:space="0" w:color="auto" w:frame="1"/>
+        </w:rPr>
+        <w:t xml:space="preserve"> </w:t>
+      </w:r>
+      <w:r>
+        <w:rPr>
+          <w:rStyle w:val="normaltextrun"/>
+          <w:rFonts w:ascii="Century Gothic" w:hAnsi="Century Gothic"/>
+          <w:sz w:val="20"/>
+          <w:szCs w:val="20"/>
+          <w:bdr w:val="none" w:sz="0" w:space="0" w:color="auto" w:frame="1"/>
+        </w:rPr>
+        <w:t>|</w:t>
+      </w:r>
+      <w:r>
+        <w:rPr>
+          <w:rStyle w:val="normaltextrun"/>
+          <w:rFonts w:ascii="Century Gothic" w:hAnsi="Century Gothic"/>
+          <w:sz w:val="20"/>
+          <w:szCs w:val="20"/>
+          <w:bdr w:val="none" w:sz="0" w:space="0" w:color="auto" w:frame="1"/>
+        </w:rPr>
+        <w:t xml:space="preserve"> Direct-Hire | 100% Remote | Washington DC </w:t>
+      </w:r>
+    </w:p>
+    <w:p>
+      <w:pPr>
+        <w:spacing w:before="20" w:after="20" w:line="240" w:lineRule="auto"/>
+        <w:jc w:val="both"/>
+        <w:rPr>
+          <w:rFonts w:ascii="Century Gothic" w:eastAsia="Times New Roman" w:hAnsi="Century Gothic" w:cstheme="minorHAnsi"/>
+          <w:sz w:val="20"/>
+          <w:szCs w:val="20"/>
+        </w:rPr>
+      </w:pPr>
+      <w:r>
+        <w:rPr>
+          <w:rFonts w:ascii="Century Gothic" w:eastAsia="Times New Roman" w:hAnsi="Century Gothic" w:cstheme="minorHAnsi"/>
+          <w:sz w:val="20"/>
+          <w:szCs w:val="20"/>
+        </w:rPr>
+        <w:t>D</w:t>
+      </w:r>
+      <w:r>
+        <w:rPr>
+          <w:rFonts w:ascii="Century Gothic" w:eastAsia="Times New Roman" w:hAnsi="Century Gothic" w:cstheme="minorHAnsi"/>
+          <w:sz w:val="20"/>
+          <w:szCs w:val="20"/>
+        </w:rPr>
+        <w:t>evelop</w:t>
+      </w:r>
+      <w:r>
+        <w:rPr>
+          <w:rFonts w:ascii="Century Gothic" w:eastAsia="Times New Roman" w:hAnsi="Century Gothic" w:cstheme="minorHAnsi"/>
+          <w:sz w:val="20"/>
+          <w:szCs w:val="20"/>
+        </w:rPr>
+        <w:t>ed</w:t>
+      </w:r>
+      <w:r>
+        <w:rPr>
+          <w:rFonts w:ascii="Century Gothic" w:eastAsia="Times New Roman" w:hAnsi="Century Gothic" w:cstheme="minorHAnsi"/>
+          <w:sz w:val="20"/>
+          <w:szCs w:val="20"/>
+        </w:rPr>
+        <w:t xml:space="preserve"> and implement</w:t>
+      </w:r>
+      <w:r>
+        <w:rPr>
+          <w:rFonts w:ascii="Century Gothic" w:eastAsia="Times New Roman" w:hAnsi="Century Gothic" w:cstheme="minorHAnsi"/>
+          <w:sz w:val="20"/>
+          <w:szCs w:val="20"/>
+        </w:rPr>
+        <w:t>ed</w:t>
+      </w:r>
+      <w:r>
+        <w:rPr>
+          <w:rFonts w:ascii="Century Gothic" w:eastAsia="Times New Roman" w:hAnsi="Century Gothic" w:cstheme="minorHAnsi"/>
+          <w:sz w:val="20"/>
+          <w:szCs w:val="20"/>
+        </w:rPr>
+        <w:t xml:space="preserve"> </w:t>
+      </w:r>
+      <w:r>
+        <w:rPr>
+          <w:rFonts w:ascii="Century Gothic" w:eastAsia="Times New Roman" w:hAnsi="Century Gothic" w:cstheme="minorHAnsi"/>
+          <w:sz w:val="20"/>
+          <w:szCs w:val="20"/>
+        </w:rPr>
+        <w:t>features</w:t>
+      </w:r>
+      <w:r>
+        <w:rPr>
+          <w:rFonts w:ascii="Century Gothic" w:eastAsia="Times New Roman" w:hAnsi="Century Gothic" w:cstheme="minorHAnsi"/>
+          <w:sz w:val="20"/>
+          <w:szCs w:val="20"/>
+        </w:rPr>
         <w:t xml:space="preserve">, </w:t>
       </w:r>
-      <w:proofErr w:type="spellStart"/>
-      <w:r>
-        <w:rPr>
-          <w:rStyle w:val="normaltextrun"/>
-          <w:rFonts w:ascii="Century Gothic" w:hAnsi="Century Gothic"/>
-          <w:sz w:val="20"/>
-          <w:szCs w:val="20"/>
-          <w:bdr w:val="none" w:sz="0" w:space="0" w:color="auto" w:frame="1"/>
-        </w:rPr>
-        <w:t>Dumptd</w:t>
-      </w:r>
-      <w:proofErr w:type="spellEnd"/>
-      <w:r>
-        <w:rPr>
-          <w:rStyle w:val="normaltextrun"/>
-          <w:rFonts w:ascii="Century Gothic" w:hAnsi="Century Gothic"/>
-          <w:sz w:val="20"/>
-          <w:szCs w:val="20"/>
-          <w:bdr w:val="none" w:sz="0" w:space="0" w:color="auto" w:frame="1"/>
-        </w:rPr>
-        <w:t xml:space="preserve"> </w:t>
-      </w:r>
-      <w:r>
-        <w:rPr>
-          <w:rStyle w:val="normaltextrun"/>
-          <w:rFonts w:ascii="Century Gothic" w:hAnsi="Century Gothic"/>
-          <w:sz w:val="20"/>
-          <w:szCs w:val="20"/>
-          <w:bdr w:val="none" w:sz="0" w:space="0" w:color="auto" w:frame="1"/>
-        </w:rPr>
-        <w:t xml:space="preserve">| Research &amp; Development, </w:t>
-      </w:r>
-      <w:r>
-        <w:rPr>
-          <w:rStyle w:val="normaltextrun"/>
-          <w:rFonts w:ascii="Century Gothic" w:hAnsi="Century Gothic"/>
-          <w:sz w:val="20"/>
-          <w:szCs w:val="20"/>
-          <w:bdr w:val="none" w:sz="0" w:space="0" w:color="auto" w:frame="1"/>
-        </w:rPr>
-        <w:t>Systems Architecture</w:t>
-      </w:r>
-      <w:r>
-        <w:rPr>
-          <w:rStyle w:val="normaltextrun"/>
-          <w:rFonts w:ascii="Century Gothic" w:hAnsi="Century Gothic"/>
-          <w:sz w:val="20"/>
-          <w:szCs w:val="20"/>
-          <w:bdr w:val="none" w:sz="0" w:space="0" w:color="auto" w:frame="1"/>
-        </w:rPr>
-        <w:t xml:space="preserve"> </w:t>
-      </w:r>
-      <w:r>
-        <w:rPr>
-          <w:rStyle w:val="normaltextrun"/>
-          <w:rFonts w:ascii="Century Gothic" w:hAnsi="Century Gothic"/>
-          <w:sz w:val="20"/>
-          <w:szCs w:val="20"/>
-          <w:bdr w:val="none" w:sz="0" w:space="0" w:color="auto" w:frame="1"/>
-        </w:rPr>
-        <w:t>|</w:t>
-      </w:r>
-      <w:r>
-        <w:rPr>
-          <w:rStyle w:val="normaltextrun"/>
-          <w:rFonts w:ascii="Century Gothic" w:hAnsi="Century Gothic"/>
-          <w:sz w:val="20"/>
-          <w:szCs w:val="20"/>
-          <w:bdr w:val="none" w:sz="0" w:space="0" w:color="auto" w:frame="1"/>
-        </w:rPr>
-        <w:t xml:space="preserve"> Direct-Hire | 100% Remote | Washington DC </w:t>
-      </w:r>
-    </w:p>
-    <w:p>
-      <w:pPr>
-        <w:spacing w:before="20" w:after="20" w:line="240" w:lineRule="auto"/>
-        <w:jc w:val="both"/>
-        <w:rPr>
-          <w:rFonts w:ascii="Century Gothic" w:eastAsia="Times New Roman" w:hAnsi="Century Gothic" w:cstheme="minorHAnsi"/>
-          <w:sz w:val="20"/>
-          <w:szCs w:val="20"/>
-        </w:rPr>
-      </w:pPr>
-      <w:r>
-        <w:rPr>
-          <w:rFonts w:ascii="Century Gothic" w:eastAsia="Times New Roman" w:hAnsi="Century Gothic" w:cstheme="minorHAnsi"/>
-          <w:sz w:val="20"/>
-          <w:szCs w:val="20"/>
-        </w:rPr>
-        <w:t xml:space="preserve">Supported </w:t>
-      </w:r>
-      <w:r>
-        <w:rPr>
-          <w:rFonts w:ascii="Century Gothic" w:eastAsia="Times New Roman" w:hAnsi="Century Gothic" w:cstheme="minorHAnsi"/>
-          <w:sz w:val="20"/>
-          <w:szCs w:val="20"/>
-        </w:rPr>
-        <w:t>small – medium business infrastructure, utilizing all layers of the stack.</w:t>
-      </w:r>
-    </w:p>
-    <w:p>
-      <w:pPr>
-        <w:spacing w:before="20" w:after="20" w:line="240" w:lineRule="auto"/>
-        <w:jc w:val="both"/>
-        <w:rPr>
-          <w:rFonts w:ascii="Century Gothic" w:eastAsia="Times New Roman" w:hAnsi="Century Gothic" w:cstheme="minorHAnsi"/>
-          <w:sz w:val="20"/>
-          <w:szCs w:val="20"/>
-        </w:rPr>
-      </w:pPr>
-      <w:r>
-        <w:rPr>
-          <w:rFonts w:ascii="Century Gothic" w:eastAsia="Times New Roman" w:hAnsi="Century Gothic" w:cstheme="minorHAnsi"/>
-          <w:sz w:val="20"/>
-          <w:szCs w:val="20"/>
-        </w:rPr>
-        <w:t xml:space="preserve"> </w:t>
-      </w:r>
-      <w:r>
-        <w:rPr>
-          <w:rFonts w:ascii="Century Gothic" w:eastAsia="Times New Roman" w:hAnsi="Century Gothic" w:cstheme="minorHAnsi"/>
-          <w:sz w:val="20"/>
-          <w:szCs w:val="20"/>
-        </w:rPr>
-        <w:t xml:space="preserve">• </w:t>
-      </w:r>
-      <w:proofErr w:type="gramStart"/>
-      <w:r>
-        <w:rPr>
-          <w:rFonts w:ascii="Century Gothic" w:eastAsia="Times New Roman" w:hAnsi="Century Gothic" w:cstheme="minorHAnsi"/>
-          <w:sz w:val="20"/>
-          <w:szCs w:val="20"/>
-        </w:rPr>
-        <w:t>Main focus</w:t>
-      </w:r>
-      <w:proofErr w:type="gramEnd"/>
-      <w:r>
-        <w:rPr>
-          <w:rFonts w:ascii="Century Gothic" w:eastAsia="Times New Roman" w:hAnsi="Century Gothic" w:cstheme="minorHAnsi"/>
-          <w:sz w:val="20"/>
-          <w:szCs w:val="20"/>
-        </w:rPr>
-        <w:t xml:space="preserve"> was on developing and implementing features </w:t>
-      </w:r>
-      <w:r>
-        <w:rPr>
-          <w:rFonts w:ascii="Century Gothic" w:eastAsia="Times New Roman" w:hAnsi="Century Gothic" w:cstheme="minorHAnsi"/>
-          <w:sz w:val="20"/>
-          <w:szCs w:val="20"/>
-        </w:rPr>
-        <w:t xml:space="preserve">and coordinating with engineering teams for the </w:t>
+      <w:r>
+        <w:rPr>
+          <w:rFonts w:ascii="Century Gothic" w:eastAsia="Times New Roman" w:hAnsi="Century Gothic" w:cstheme="minorHAnsi"/>
+          <w:sz w:val="20"/>
+          <w:szCs w:val="20"/>
+        </w:rPr>
+        <w:t xml:space="preserve">coordinating with engineering teams for the </w:t>
       </w:r>
       <w:r>
         <w:rPr>
@@ -2308,7 +2298,15 @@
           <w:sz w:val="20"/>
           <w:szCs w:val="20"/>
         </w:rPr>
-        <w:t>development and deployment</w:t>
+        <w:t xml:space="preserve">creation </w:t>
+      </w:r>
+      <w:r>
+        <w:rPr>
+          <w:rFonts w:ascii="Century Gothic" w:eastAsia="Times New Roman" w:hAnsi="Century Gothic" w:cstheme="minorHAnsi"/>
+          <w:sz w:val="20"/>
+          <w:szCs w:val="20"/>
+        </w:rPr>
+        <w:t>and deployment</w:t>
       </w:r>
       <w:r>
         <w:rPr>
@@ -2587,37 +2585,44 @@
           <w:szCs w:val="20"/>
           <w:shd w:val="clear" w:color="auto" w:fill="FFFFFF"/>
         </w:rPr>
+        <w:t>· Mo</w:t>
+      </w:r>
+      <w:r>
+        <w:rPr>
+          <w:rFonts w:ascii="Century Gothic" w:hAnsi="Century Gothic" w:cs="Segoe UI"/>
+          <w:sz w:val="20"/>
+          <w:szCs w:val="20"/>
+          <w:shd w:val="clear" w:color="auto" w:fill="FFFFFF"/>
+        </w:rPr>
+        <w:t>I</w:t>
+      </w:r>
+      <w:r>
+        <w:rPr>
+          <w:rFonts w:ascii="Century Gothic" w:hAnsi="Century Gothic" w:cs="Segoe UI"/>
+          <w:sz w:val="20"/>
+          <w:szCs w:val="20"/>
+          <w:shd w:val="clear" w:color="auto" w:fill="FFFFFF"/>
+        </w:rPr>
+        <w:t>P</w:t>
+      </w:r>
+      <w:r>
+        <w:rPr>
+          <w:rFonts w:ascii="Century Gothic" w:hAnsi="Century Gothic" w:cs="Segoe UI"/>
+          <w:sz w:val="20"/>
+          <w:szCs w:val="20"/>
+          <w:shd w:val="clear" w:color="auto" w:fill="FFFFFF"/>
+        </w:rPr>
         <w:t xml:space="preserve">· </w:t>
       </w:r>
-      <w:proofErr w:type="spellStart"/>
-      <w:r>
-        <w:rPr>
-          <w:rFonts w:ascii="Century Gothic" w:hAnsi="Century Gothic" w:cs="Segoe UI"/>
-          <w:sz w:val="20"/>
-          <w:szCs w:val="20"/>
-          <w:shd w:val="clear" w:color="auto" w:fill="FFFFFF"/>
-        </w:rPr>
-        <w:t>Mo</w:t>
-      </w:r>
-      <w:r>
-        <w:rPr>
-          <w:rFonts w:ascii="Century Gothic" w:hAnsi="Century Gothic" w:cs="Segoe UI"/>
-          <w:sz w:val="20"/>
-          <w:szCs w:val="20"/>
-          <w:shd w:val="clear" w:color="auto" w:fill="FFFFFF"/>
-        </w:rPr>
-        <w:t>I</w:t>
-      </w:r>
-      <w:r>
-        <w:rPr>
-          <w:rFonts w:ascii="Century Gothic" w:hAnsi="Century Gothic" w:cs="Segoe UI"/>
-          <w:sz w:val="20"/>
-          <w:szCs w:val="20"/>
-          <w:shd w:val="clear" w:color="auto" w:fill="FFFFFF"/>
-        </w:rPr>
-        <w:t>P</w:t>
-      </w:r>
-      <w:proofErr w:type="spellEnd"/>
+      <w:r>
+        <w:rPr>
+          <w:rFonts w:ascii="Century Gothic" w:hAnsi="Century Gothic" w:cs="Segoe UI"/>
+          <w:sz w:val="20"/>
+          <w:szCs w:val="20"/>
+          <w:shd w:val="clear" w:color="auto" w:fill="FFFFFF"/>
+        </w:rPr>
+        <w:t>VoIP</w:t>
+      </w:r>
       <w:r>
         <w:rPr>
           <w:rFonts w:ascii="Century Gothic" w:hAnsi="Century Gothic" w:cs="Segoe UI"/>
@@ -2634,7 +2639,25 @@
           <w:szCs w:val="20"/>
           <w:shd w:val="clear" w:color="auto" w:fill="FFFFFF"/>
         </w:rPr>
-        <w:t>VoIP</w:t>
+        <w:t>Cisco</w:t>
+      </w:r>
+      <w:r>
+        <w:rPr>
+          <w:rFonts w:ascii="Century Gothic" w:hAnsi="Century Gothic" w:cs="Segoe UI"/>
+          <w:sz w:val="20"/>
+          <w:szCs w:val="20"/>
+          <w:shd w:val="clear" w:color="auto" w:fill="FFFFFF"/>
+        </w:rPr>
+        <w:t xml:space="preserve"> </w:t>
+      </w:r>
+      <w:r>
+        <w:rPr>
+          <w:rFonts w:ascii="Century Gothic" w:hAnsi="Century Gothic" w:cs="Segoe UI"/>
+          <w:sz w:val="20"/>
+          <w:szCs w:val="20"/>
+          <w:shd w:val="clear" w:color="auto" w:fill="FFFFFF"/>
+        </w:rPr>
+        <w:t>CLI</w:t>
       </w:r>
       <w:r>
         <w:rPr>
@@ -2652,7 +2675,25 @@
           <w:szCs w:val="20"/>
           <w:shd w:val="clear" w:color="auto" w:fill="FFFFFF"/>
         </w:rPr>
-        <w:t>Cisco</w:t>
+        <w:t>Juniper</w:t>
+      </w:r>
+      <w:r>
+        <w:rPr>
+          <w:rFonts w:ascii="Century Gothic" w:hAnsi="Century Gothic" w:cs="Segoe UI"/>
+          <w:sz w:val="20"/>
+          <w:szCs w:val="20"/>
+          <w:shd w:val="clear" w:color="auto" w:fill="FFFFFF"/>
+        </w:rPr>
+        <w:t xml:space="preserve">· </w:t>
+      </w:r>
+      <w:r>
+        <w:rPr>
+          <w:rFonts w:ascii="Century Gothic" w:hAnsi="Century Gothic" w:cs="Segoe UI"/>
+          <w:sz w:val="20"/>
+          <w:szCs w:val="20"/>
+          <w:shd w:val="clear" w:color="auto" w:fill="FFFFFF"/>
+        </w:rPr>
+        <w:t>pfSense</w:t>
       </w:r>
       <w:r>
         <w:rPr>
@@ -2670,15 +2711,6 @@
           <w:szCs w:val="20"/>
           <w:shd w:val="clear" w:color="auto" w:fill="FFFFFF"/>
         </w:rPr>
-        <w:t>CLI</w:t>
-      </w:r>
-      <w:r>
-        <w:rPr>
-          <w:rFonts w:ascii="Century Gothic" w:hAnsi="Century Gothic" w:cs="Segoe UI"/>
-          <w:sz w:val="20"/>
-          <w:szCs w:val="20"/>
-          <w:shd w:val="clear" w:color="auto" w:fill="FFFFFF"/>
-        </w:rPr>
         <w:t xml:space="preserve">· </w:t>
       </w:r>
       <w:r>
@@ -2688,7 +2720,7 @@
           <w:szCs w:val="20"/>
           <w:shd w:val="clear" w:color="auto" w:fill="FFFFFF"/>
         </w:rPr>
-        <w:t>Juniper</w:t>
+        <w:t xml:space="preserve">PlatformIO </w:t>
       </w:r>
       <w:r>
         <w:rPr>
@@ -2699,17 +2731,15 @@
         </w:rPr>
         <w:t xml:space="preserve">· </w:t>
       </w:r>
-      <w:proofErr w:type="spellStart"/>
-      <w:r>
-        <w:rPr>
-          <w:rFonts w:ascii="Century Gothic" w:hAnsi="Century Gothic" w:cs="Segoe UI"/>
-          <w:sz w:val="20"/>
-          <w:szCs w:val="20"/>
-          <w:shd w:val="clear" w:color="auto" w:fill="FFFFFF"/>
-        </w:rPr>
-        <w:t>pfSense</w:t>
-      </w:r>
-      <w:proofErr w:type="spellEnd"/>
+      <w:r>
+        <w:rPr>
+          <w:rFonts w:ascii="Century Gothic" w:hAnsi="Century Gothic" w:cs="Segoe UI"/>
+          <w:sz w:val="20"/>
+          <w:szCs w:val="20"/>
+          <w:shd w:val="clear" w:color="auto" w:fill="FFFFFF"/>
+        </w:rPr>
+        <w:t>JSON</w:t>
+      </w:r>
       <w:r>
         <w:rPr>
           <w:rFonts w:ascii="Century Gothic" w:hAnsi="Century Gothic" w:cs="Segoe UI"/>
@@ -2728,25 +2758,14 @@
         </w:rPr>
         <w:t xml:space="preserve">· </w:t>
       </w:r>
-      <w:proofErr w:type="spellStart"/>
-      <w:r>
-        <w:rPr>
-          <w:rFonts w:ascii="Century Gothic" w:hAnsi="Century Gothic" w:cs="Segoe UI"/>
-          <w:sz w:val="20"/>
-          <w:szCs w:val="20"/>
-          <w:shd w:val="clear" w:color="auto" w:fill="FFFFFF"/>
-        </w:rPr>
-        <w:t>PlatformIO</w:t>
-      </w:r>
-      <w:proofErr w:type="spellEnd"/>
-      <w:r>
-        <w:rPr>
-          <w:rFonts w:ascii="Century Gothic" w:hAnsi="Century Gothic" w:cs="Segoe UI"/>
-          <w:sz w:val="20"/>
-          <w:szCs w:val="20"/>
-          <w:shd w:val="clear" w:color="auto" w:fill="FFFFFF"/>
-        </w:rPr>
-        <w:t xml:space="preserve"> </w:t>
+      <w:r>
+        <w:rPr>
+          <w:rFonts w:ascii="Century Gothic" w:hAnsi="Century Gothic" w:cs="Segoe UI"/>
+          <w:sz w:val="20"/>
+          <w:szCs w:val="20"/>
+          <w:shd w:val="clear" w:color="auto" w:fill="FFFFFF"/>
+        </w:rPr>
+        <w:t xml:space="preserve">HTML </w:t>
       </w:r>
       <w:r>
         <w:rPr>
@@ -2764,16 +2783,7 @@
           <w:szCs w:val="20"/>
           <w:shd w:val="clear" w:color="auto" w:fill="FFFFFF"/>
         </w:rPr>
-        <w:t>JSON</w:t>
-      </w:r>
-      <w:r>
-        <w:rPr>
-          <w:rFonts w:ascii="Century Gothic" w:hAnsi="Century Gothic" w:cs="Segoe UI"/>
-          <w:sz w:val="20"/>
-          <w:szCs w:val="20"/>
-          <w:shd w:val="clear" w:color="auto" w:fill="FFFFFF"/>
-        </w:rPr>
-        <w:t xml:space="preserve"> </w:t>
+        <w:t>MySQL</w:t>
       </w:r>
       <w:r>
         <w:rPr>
@@ -2791,7 +2801,7 @@
           <w:szCs w:val="20"/>
           <w:shd w:val="clear" w:color="auto" w:fill="FFFFFF"/>
         </w:rPr>
-        <w:t xml:space="preserve">HTML </w:t>
+        <w:t xml:space="preserve">PostgreSQL </w:t>
       </w:r>
       <w:r>
         <w:rPr>
@@ -2809,7 +2819,7 @@
           <w:szCs w:val="20"/>
           <w:shd w:val="clear" w:color="auto" w:fill="FFFFFF"/>
         </w:rPr>
-        <w:t>MySQL</w:t>
+        <w:t xml:space="preserve">OpenBSD </w:t>
       </w:r>
       <w:r>
         <w:rPr>
@@ -2827,46 +2837,8 @@
           <w:szCs w:val="20"/>
           <w:shd w:val="clear" w:color="auto" w:fill="FFFFFF"/>
         </w:rPr>
-        <w:t xml:space="preserve">PostgreSQL </w:t>
-      </w:r>
-      <w:r>
-        <w:rPr>
-          <w:rFonts w:ascii="Century Gothic" w:hAnsi="Century Gothic" w:cs="Segoe UI"/>
-          <w:sz w:val="20"/>
-          <w:szCs w:val="20"/>
-          <w:shd w:val="clear" w:color="auto" w:fill="FFFFFF"/>
-        </w:rPr>
-        <w:t xml:space="preserve">· </w:t>
-      </w:r>
-      <w:r>
-        <w:rPr>
-          <w:rFonts w:ascii="Century Gothic" w:hAnsi="Century Gothic" w:cs="Segoe UI"/>
-          <w:sz w:val="20"/>
-          <w:szCs w:val="20"/>
-          <w:shd w:val="clear" w:color="auto" w:fill="FFFFFF"/>
-        </w:rPr>
-        <w:t xml:space="preserve">OpenBSD </w:t>
-      </w:r>
-      <w:r>
-        <w:rPr>
-          <w:rFonts w:ascii="Century Gothic" w:hAnsi="Century Gothic" w:cs="Segoe UI"/>
-          <w:sz w:val="20"/>
-          <w:szCs w:val="20"/>
-          <w:shd w:val="clear" w:color="auto" w:fill="FFFFFF"/>
-        </w:rPr>
-        <w:t xml:space="preserve">· </w:t>
-      </w:r>
-      <w:proofErr w:type="spellStart"/>
-      <w:r>
-        <w:rPr>
-          <w:rFonts w:ascii="Century Gothic" w:hAnsi="Century Gothic" w:cs="Segoe UI"/>
-          <w:sz w:val="20"/>
-          <w:szCs w:val="20"/>
-          <w:shd w:val="clear" w:color="auto" w:fill="FFFFFF"/>
-        </w:rPr>
-        <w:t>IPTables</w:t>
-      </w:r>
-      <w:proofErr w:type="spellEnd"/>
+        <w:t>Iptables</w:t>
+      </w:r>
       <w:r>
         <w:rPr>
           <w:rFonts w:ascii="Century Gothic" w:hAnsi="Century Gothic" w:cs="Segoe UI"/>
@@ -3106,7 +3078,7 @@
           <w:szCs w:val="20"/>
           <w:bdr w:val="none" w:sz="0" w:space="0" w:color="auto" w:frame="1"/>
         </w:rPr>
-        <w:t>| Tech Level 3, External Direct-Hire</w:t>
+        <w:t>| Direct-Hire</w:t>
       </w:r>
       <w:r>
         <w:rPr>
@@ -3116,6 +3088,16 @@
           <w:szCs w:val="20"/>
           <w:bdr w:val="none" w:sz="0" w:space="0" w:color="auto" w:frame="1"/>
         </w:rPr>
+        <w:t xml:space="preserve">, Tech-level 3 </w:t>
+      </w:r>
+      <w:r>
+        <w:rPr>
+          <w:rStyle w:val="normaltextrun"/>
+          <w:rFonts w:ascii="Century Gothic" w:hAnsi="Century Gothic"/>
+          <w:sz w:val="20"/>
+          <w:szCs w:val="20"/>
+          <w:bdr w:val="none" w:sz="0" w:space="0" w:color="auto" w:frame="1"/>
+        </w:rPr>
         <w:t>| Reston, VA</w:t>
       </w:r>
     </w:p>
@@ -3135,7 +3117,6 @@
           <w:sz w:val="20"/>
           <w:szCs w:val="20"/>
         </w:rPr>
-        <w:lastRenderedPageBreak/>
         <w:t xml:space="preserve">Worked in </w:t>
       </w:r>
       <w:r>
@@ -3216,34 +3197,8 @@
           <w:sz w:val="20"/>
           <w:szCs w:val="20"/>
         </w:rPr>
-        <w:t>~</w:t>
-      </w:r>
-      <w:proofErr w:type="gramStart"/>
-      <w:r>
-        <w:rPr>
-          <w:rFonts w:ascii="Century Gothic" w:eastAsia="Times New Roman" w:hAnsi="Century Gothic" w:cstheme="minorHAnsi"/>
-          <w:sz w:val="20"/>
-          <w:szCs w:val="20"/>
-        </w:rPr>
-        <w:t>12</w:t>
-      </w:r>
-      <w:r>
-        <w:rPr>
-          <w:rFonts w:ascii="Century Gothic" w:eastAsia="Times New Roman" w:hAnsi="Century Gothic" w:cstheme="minorHAnsi"/>
-          <w:sz w:val="20"/>
-          <w:szCs w:val="20"/>
-        </w:rPr>
-        <w:t xml:space="preserve"> </w:t>
-      </w:r>
-      <w:r>
-        <w:rPr>
-          <w:rFonts w:ascii="Century Gothic" w:eastAsia="Times New Roman" w:hAnsi="Century Gothic" w:cstheme="minorHAnsi"/>
-          <w:sz w:val="20"/>
-          <w:szCs w:val="20"/>
-        </w:rPr>
-        <w:t>member</w:t>
-      </w:r>
-      <w:proofErr w:type="gramEnd"/>
+        <w:t>12-member</w:t>
+      </w:r>
       <w:r>
         <w:rPr>
           <w:rFonts w:ascii="Century Gothic" w:eastAsia="Times New Roman" w:hAnsi="Century Gothic" w:cstheme="minorHAnsi"/>
@@ -3316,6 +3271,7 @@
           <w:sz w:val="20"/>
           <w:szCs w:val="20"/>
         </w:rPr>
+        <w:lastRenderedPageBreak/>
         <w:t xml:space="preserve"> </w:t>
       </w:r>
       <w:r>
@@ -3374,25 +3330,7 @@
           <w:sz w:val="20"/>
           <w:szCs w:val="20"/>
         </w:rPr>
-        <w:t xml:space="preserve"> Saved the company an estimated $450k in lost </w:t>
-      </w:r>
-      <w:proofErr w:type="gramStart"/>
-      <w:r>
-        <w:rPr>
-          <w:rFonts w:ascii="Century Gothic" w:eastAsia="Times New Roman" w:hAnsi="Century Gothic" w:cstheme="minorHAnsi"/>
-          <w:sz w:val="20"/>
-          <w:szCs w:val="20"/>
-        </w:rPr>
-        <w:t>compute</w:t>
-      </w:r>
-      <w:proofErr w:type="gramEnd"/>
-      <w:r>
-        <w:rPr>
-          <w:rFonts w:ascii="Century Gothic" w:eastAsia="Times New Roman" w:hAnsi="Century Gothic" w:cstheme="minorHAnsi"/>
-          <w:sz w:val="20"/>
-          <w:szCs w:val="20"/>
-        </w:rPr>
-        <w:t xml:space="preserve"> time to isolate an issue </w:t>
+        <w:t xml:space="preserve"> Saved the company an estimated $450k in lost compute time to isolate an issue </w:t>
       </w:r>
       <w:r>
         <w:rPr>
@@ -3534,25 +3472,71 @@
           <w:sz w:val="20"/>
           <w:szCs w:val="20"/>
         </w:rPr>
-        <w:t xml:space="preserve"> Hosted and developed internal “</w:t>
-      </w:r>
-      <w:proofErr w:type="spellStart"/>
-      <w:r>
-        <w:rPr>
-          <w:rFonts w:ascii="Century Gothic" w:eastAsia="Times New Roman" w:hAnsi="Century Gothic" w:cstheme="minorHAnsi"/>
-          <w:sz w:val="20"/>
-          <w:szCs w:val="20"/>
-        </w:rPr>
-        <w:t>lunch&amp;learns</w:t>
-      </w:r>
-      <w:proofErr w:type="spellEnd"/>
-      <w:r>
-        <w:rPr>
-          <w:rFonts w:ascii="Century Gothic" w:eastAsia="Times New Roman" w:hAnsi="Century Gothic" w:cstheme="minorHAnsi"/>
-          <w:sz w:val="20"/>
-          <w:szCs w:val="20"/>
-        </w:rPr>
-        <w:t>” covering Emacs, Linux and systems analysis w/ 12-20 people in typical attendance.</w:t>
+        <w:t xml:space="preserve"> Hosted and developed internal “lunch</w:t>
+      </w:r>
+      <w:r>
+        <w:rPr>
+          <w:rFonts w:ascii="Century Gothic" w:eastAsia="Times New Roman" w:hAnsi="Century Gothic" w:cstheme="minorHAnsi"/>
+          <w:sz w:val="20"/>
+          <w:szCs w:val="20"/>
+        </w:rPr>
+        <w:t xml:space="preserve"> </w:t>
+      </w:r>
+      <w:r>
+        <w:rPr>
+          <w:rFonts w:ascii="Century Gothic" w:eastAsia="Times New Roman" w:hAnsi="Century Gothic" w:cstheme="minorHAnsi"/>
+          <w:sz w:val="20"/>
+          <w:szCs w:val="20"/>
+        </w:rPr>
+        <w:t>&amp;</w:t>
+      </w:r>
+      <w:r>
+        <w:rPr>
+          <w:rFonts w:ascii="Century Gothic" w:eastAsia="Times New Roman" w:hAnsi="Century Gothic" w:cstheme="minorHAnsi"/>
+          <w:sz w:val="20"/>
+          <w:szCs w:val="20"/>
+        </w:rPr>
+        <w:t xml:space="preserve"> </w:t>
+      </w:r>
+      <w:r>
+        <w:rPr>
+          <w:rFonts w:ascii="Century Gothic" w:eastAsia="Times New Roman" w:hAnsi="Century Gothic" w:cstheme="minorHAnsi"/>
+          <w:sz w:val="20"/>
+          <w:szCs w:val="20"/>
+        </w:rPr>
+        <w:t xml:space="preserve">learns” covering Emacs, Linux and systems </w:t>
+      </w:r>
+      <w:r>
+        <w:rPr>
+          <w:rFonts w:ascii="Century Gothic" w:eastAsia="Times New Roman" w:hAnsi="Century Gothic" w:cstheme="minorHAnsi"/>
+          <w:sz w:val="20"/>
+          <w:szCs w:val="20"/>
+        </w:rPr>
+        <w:t>internals</w:t>
+      </w:r>
+      <w:r>
+        <w:rPr>
+          <w:rFonts w:ascii="Century Gothic" w:eastAsia="Times New Roman" w:hAnsi="Century Gothic" w:cstheme="minorHAnsi"/>
+          <w:sz w:val="20"/>
+          <w:szCs w:val="20"/>
+        </w:rPr>
+        <w:t xml:space="preserve"> w/ 12-20 people in </w:t>
+      </w:r>
+      <w:r>
+        <w:rPr>
+          <w:rFonts w:ascii="Century Gothic" w:eastAsia="Times New Roman" w:hAnsi="Century Gothic" w:cstheme="minorHAnsi"/>
+          <w:sz w:val="20"/>
+          <w:szCs w:val="20"/>
+        </w:rPr>
+        <w:t>recurrent</w:t>
+      </w:r>
+      <w:r>
+        <w:rPr>
+          <w:rFonts w:ascii="Century Gothic" w:eastAsia="Times New Roman" w:hAnsi="Century Gothic" w:cstheme="minorHAnsi"/>
+          <w:sz w:val="20"/>
+          <w:szCs w:val="20"/>
+        </w:rPr>
+        <w:t xml:space="preserve"> attendance.</w:t>
       </w:r>
     </w:p>
     <w:p>
@@ -3830,6 +3814,15 @@
       </w:r>
       <w:r>
         <w:rPr>
+          <w:rFonts w:ascii="Century Gothic" w:eastAsia="Times New Roman" w:hAnsi="Century Gothic" w:cstheme="minorHAnsi"/>
+          <w:sz w:val="20"/>
+          <w:szCs w:val="20"/>
+        </w:rPr>
+        <w:tab/>
+        <w:t xml:space="preserve">     </w:t>
+      </w:r>
+      <w:r>
+        <w:rPr>
           <w:rStyle w:val="contentcontrolboundarysink"/>
           <w:rFonts w:ascii="Century Gothic" w:hAnsi="Century Gothic"/>
           <w:sz w:val="20"/>
@@ -4061,25 +4054,14 @@
         </w:rPr>
         <w:t xml:space="preserve"> </w:t>
       </w:r>
-      <w:proofErr w:type="spellStart"/>
-      <w:r>
-        <w:rPr>
-          <w:rFonts w:ascii="Century Gothic" w:hAnsi="Century Gothic" w:cs="Segoe UI"/>
-          <w:sz w:val="20"/>
-          <w:szCs w:val="20"/>
-          <w:shd w:val="clear" w:color="auto" w:fill="FFFFFF"/>
-        </w:rPr>
-        <w:t>AutoHotkey</w:t>
-      </w:r>
-      <w:proofErr w:type="spellEnd"/>
-      <w:r>
-        <w:rPr>
-          <w:rFonts w:ascii="Century Gothic" w:hAnsi="Century Gothic" w:cs="Segoe UI"/>
-          <w:sz w:val="20"/>
-          <w:szCs w:val="20"/>
-          <w:shd w:val="clear" w:color="auto" w:fill="FFFFFF"/>
-        </w:rPr>
-        <w:t xml:space="preserve"> </w:t>
+      <w:r>
+        <w:rPr>
+          <w:rFonts w:ascii="Century Gothic" w:hAnsi="Century Gothic" w:cs="Segoe UI"/>
+          <w:sz w:val="20"/>
+          <w:szCs w:val="20"/>
+          <w:shd w:val="clear" w:color="auto" w:fill="FFFFFF"/>
+        </w:rPr>
+        <w:t xml:space="preserve">AutoHotkey </w:t>
       </w:r>
       <w:r>
         <w:rPr>
@@ -4210,6 +4192,23 @@
       </w:r>
       <w:r>
         <w:rPr>
+          <w:rFonts w:ascii="Century Gothic" w:eastAsia="Times New Roman" w:hAnsi="Century Gothic" w:cstheme="minorHAnsi"/>
+          <w:sz w:val="20"/>
+          <w:szCs w:val="20"/>
+        </w:rPr>
+        <w:tab/>
+      </w:r>
+      <w:r>
+        <w:rPr>
+          <w:rFonts w:ascii="Century Gothic" w:eastAsia="Times New Roman" w:hAnsi="Century Gothic" w:cstheme="minorHAnsi"/>
+          <w:sz w:val="20"/>
+          <w:szCs w:val="20"/>
+        </w:rPr>
+        <w:tab/>
+        <w:t xml:space="preserve">      </w:t>
+      </w:r>
+      <w:r>
+        <w:rPr>
           <w:rStyle w:val="contentcontrolboundarysink"/>
           <w:rFonts w:ascii="Century Gothic" w:hAnsi="Century Gothic"/>
           <w:sz w:val="20"/>
@@ -4431,36 +4430,16 @@
           <w:sz w:val="20"/>
           <w:szCs w:val="20"/>
         </w:rPr>
-        <w:t xml:space="preserve"> Created </w:t>
-      </w:r>
-      <w:proofErr w:type="spellStart"/>
-      <w:r>
-        <w:rPr>
-          <w:rFonts w:ascii="Century Gothic" w:eastAsia="Times New Roman" w:hAnsi="Century Gothic" w:cstheme="minorHAnsi"/>
-          <w:sz w:val="20"/>
-          <w:szCs w:val="20"/>
-        </w:rPr>
-        <w:t>Porteus</w:t>
-      </w:r>
-      <w:proofErr w:type="spellEnd"/>
-      <w:r>
-        <w:rPr>
-          <w:rFonts w:ascii="Century Gothic" w:eastAsia="Times New Roman" w:hAnsi="Century Gothic" w:cstheme="minorHAnsi"/>
-          <w:sz w:val="20"/>
-          <w:szCs w:val="20"/>
-        </w:rPr>
-        <w:t xml:space="preserve"> system images to access in-house customer care system from Windows XP machines for </w:t>
-      </w:r>
-      <w:proofErr w:type="spellStart"/>
-      <w:r>
-        <w:rPr>
-          <w:rFonts w:ascii="Century Gothic" w:eastAsia="Times New Roman" w:hAnsi="Century Gothic" w:cstheme="minorHAnsi"/>
-          <w:sz w:val="20"/>
-          <w:szCs w:val="20"/>
-        </w:rPr>
-        <w:t>approximatley</w:t>
-      </w:r>
-      <w:proofErr w:type="spellEnd"/>
+        <w:t xml:space="preserve"> Created Porteus system images to access in-house customer care system from Windows XP machines for </w:t>
+      </w:r>
+      <w:r>
+        <w:rPr>
+          <w:rFonts w:ascii="Century Gothic" w:eastAsia="Times New Roman" w:hAnsi="Century Gothic" w:cstheme="minorHAnsi"/>
+          <w:sz w:val="20"/>
+          <w:szCs w:val="20"/>
+        </w:rPr>
+        <w:t>approximately</w:t>
+      </w:r>
       <w:r>
         <w:rPr>
           <w:rFonts w:ascii="Century Gothic" w:eastAsia="Times New Roman" w:hAnsi="Century Gothic" w:cstheme="minorHAnsi"/>
@@ -4502,36 +4481,24 @@
           <w:sz w:val="20"/>
           <w:szCs w:val="20"/>
         </w:rPr>
-        <w:t xml:space="preserve"> Secured the companies </w:t>
-      </w:r>
-      <w:proofErr w:type="spellStart"/>
-      <w:r>
-        <w:rPr>
-          <w:rFonts w:ascii="Century Gothic" w:eastAsia="Times New Roman" w:hAnsi="Century Gothic" w:cstheme="minorHAnsi"/>
-          <w:sz w:val="20"/>
-          <w:szCs w:val="20"/>
-        </w:rPr>
-        <w:t>intersite</w:t>
-      </w:r>
-      <w:proofErr w:type="spellEnd"/>
-      <w:r>
-        <w:rPr>
-          <w:rFonts w:ascii="Century Gothic" w:eastAsia="Times New Roman" w:hAnsi="Century Gothic" w:cstheme="minorHAnsi"/>
-          <w:sz w:val="20"/>
-          <w:szCs w:val="20"/>
-        </w:rPr>
-        <w:t xml:space="preserve"> trunks over to use </w:t>
-      </w:r>
-      <w:proofErr w:type="spellStart"/>
-      <w:r>
-        <w:rPr>
-          <w:rFonts w:ascii="Century Gothic" w:eastAsia="Times New Roman" w:hAnsi="Century Gothic" w:cstheme="minorHAnsi"/>
-          <w:sz w:val="20"/>
-          <w:szCs w:val="20"/>
-        </w:rPr>
-        <w:t>IPSec</w:t>
-      </w:r>
-      <w:proofErr w:type="spellEnd"/>
+        <w:t xml:space="preserve"> Secured the companies trunks </w:t>
+      </w:r>
+      <w:r>
+        <w:rPr>
+          <w:rFonts w:ascii="Century Gothic" w:eastAsia="Times New Roman" w:hAnsi="Century Gothic" w:cstheme="minorHAnsi"/>
+          <w:sz w:val="20"/>
+          <w:szCs w:val="20"/>
+        </w:rPr>
+        <w:t xml:space="preserve">using </w:t>
+      </w:r>
+      <w:r>
+        <w:rPr>
+          <w:rFonts w:ascii="Century Gothic" w:eastAsia="Times New Roman" w:hAnsi="Century Gothic" w:cstheme="minorHAnsi"/>
+          <w:sz w:val="20"/>
+          <w:szCs w:val="20"/>
+        </w:rPr>
+        <w:t>IPsec</w:t>
+      </w:r>
       <w:r>
         <w:rPr>
           <w:rFonts w:ascii="Century Gothic" w:eastAsia="Times New Roman" w:hAnsi="Century Gothic" w:cstheme="minorHAnsi"/>
@@ -4721,25 +4688,14 @@
         </w:rPr>
         <w:t xml:space="preserve">· </w:t>
       </w:r>
-      <w:proofErr w:type="spellStart"/>
-      <w:r>
-        <w:rPr>
-          <w:rFonts w:ascii="Century Gothic" w:hAnsi="Century Gothic" w:cs="Segoe UI"/>
-          <w:sz w:val="20"/>
-          <w:szCs w:val="20"/>
-          <w:shd w:val="clear" w:color="auto" w:fill="FFFFFF"/>
-        </w:rPr>
-        <w:t>Porteus</w:t>
-      </w:r>
-      <w:proofErr w:type="spellEnd"/>
-      <w:r>
-        <w:rPr>
-          <w:rFonts w:ascii="Century Gothic" w:hAnsi="Century Gothic" w:cs="Segoe UI"/>
-          <w:sz w:val="20"/>
-          <w:szCs w:val="20"/>
-          <w:shd w:val="clear" w:color="auto" w:fill="FFFFFF"/>
-        </w:rPr>
-        <w:t xml:space="preserve"> Linux</w:t>
+      <w:r>
+        <w:rPr>
+          <w:rFonts w:ascii="Century Gothic" w:hAnsi="Century Gothic" w:cs="Segoe UI"/>
+          <w:sz w:val="20"/>
+          <w:szCs w:val="20"/>
+          <w:shd w:val="clear" w:color="auto" w:fill="FFFFFF"/>
+        </w:rPr>
+        <w:t>Porteus Linux</w:t>
       </w:r>
       <w:r>
         <w:rPr>
@@ -4863,13 +4819,50 @@
       </w:r>
       <w:r>
         <w:rPr>
+          <w:rFonts w:ascii="Century Gothic" w:eastAsia="Times New Roman" w:hAnsi="Century Gothic" w:cstheme="minorHAnsi"/>
+          <w:sz w:val="20"/>
+          <w:szCs w:val="20"/>
+        </w:rPr>
+        <w:tab/>
+      </w:r>
+      <w:r>
+        <w:rPr>
+          <w:rFonts w:ascii="Century Gothic" w:eastAsia="Times New Roman" w:hAnsi="Century Gothic" w:cstheme="minorHAnsi"/>
+          <w:sz w:val="20"/>
+          <w:szCs w:val="20"/>
+        </w:rPr>
+        <w:tab/>
+      </w:r>
+      <w:proofErr w:type="gramStart"/>
+      <w:r>
+        <w:rPr>
+          <w:rFonts w:ascii="Century Gothic" w:eastAsia="Times New Roman" w:hAnsi="Century Gothic" w:cstheme="minorHAnsi"/>
+          <w:sz w:val="20"/>
+          <w:szCs w:val="20"/>
+        </w:rPr>
+        <w:tab/>
+        <w:t xml:space="preserve">  </w:t>
+      </w:r>
+      <w:r>
+        <w:rPr>
           <w:rStyle w:val="contentcontrolboundarysink"/>
           <w:rFonts w:ascii="Century Gothic" w:hAnsi="Century Gothic"/>
           <w:sz w:val="20"/>
           <w:szCs w:val="20"/>
           <w:shd w:val="clear" w:color="auto" w:fill="FFFFFF"/>
         </w:rPr>
-        <w:t>November 2013</w:t>
+        <w:t>November</w:t>
+      </w:r>
+      <w:proofErr w:type="gramEnd"/>
+      <w:r>
+        <w:rPr>
+          <w:rStyle w:val="contentcontrolboundarysink"/>
+          <w:rFonts w:ascii="Century Gothic" w:hAnsi="Century Gothic"/>
+          <w:sz w:val="20"/>
+          <w:szCs w:val="20"/>
+          <w:shd w:val="clear" w:color="auto" w:fill="FFFFFF"/>
+        </w:rPr>
+        <w:t xml:space="preserve"> 2013</w:t>
       </w:r>
       <w:r>
         <w:rPr>
@@ -5099,16 +5092,14 @@
         </w:rPr>
         <w:t xml:space="preserve"> Saved approx. 650 hours / week in labor through </w:t>
       </w:r>
-      <w:proofErr w:type="spellStart"/>
-      <w:r>
-        <w:rPr>
-          <w:rFonts w:ascii="Century Gothic" w:eastAsia="Times New Roman" w:hAnsi="Century Gothic" w:cstheme="minorHAnsi"/>
-          <w:sz w:val="20"/>
-          <w:szCs w:val="20"/>
-        </w:rPr>
-        <w:t>consildating</w:t>
-      </w:r>
-      <w:proofErr w:type="spellEnd"/>
+      <w:r>
+        <w:rPr>
+          <w:rFonts w:ascii="Century Gothic" w:eastAsia="Times New Roman" w:hAnsi="Century Gothic" w:cstheme="minorHAnsi"/>
+          <w:sz w:val="20"/>
+          <w:szCs w:val="20"/>
+        </w:rPr>
+        <w:t>consolidating</w:t>
+      </w:r>
       <w:r>
         <w:rPr>
           <w:rFonts w:ascii="Century Gothic" w:eastAsia="Times New Roman" w:hAnsi="Century Gothic" w:cstheme="minorHAnsi"/>
@@ -5236,17 +5227,15 @@
         </w:rPr>
         <w:t xml:space="preserve">· </w:t>
       </w:r>
-      <w:proofErr w:type="spellStart"/>
-      <w:r>
-        <w:rPr>
-          <w:rFonts w:ascii="Century Gothic" w:hAnsi="Century Gothic" w:cs="Segoe UI"/>
-          <w:sz w:val="20"/>
-          <w:szCs w:val="20"/>
-          <w:shd w:val="clear" w:color="auto" w:fill="FFFFFF"/>
-        </w:rPr>
-        <w:t>MemCache</w:t>
-      </w:r>
-      <w:proofErr w:type="spellEnd"/>
+      <w:r>
+        <w:rPr>
+          <w:rFonts w:ascii="Century Gothic" w:hAnsi="Century Gothic" w:cs="Segoe UI"/>
+          <w:sz w:val="20"/>
+          <w:szCs w:val="20"/>
+          <w:shd w:val="clear" w:color="auto" w:fill="FFFFFF"/>
+        </w:rPr>
+        <w:t>Memcached</w:t>
+      </w:r>
       <w:r>
         <w:rPr>
           <w:rFonts w:ascii="Century Gothic" w:hAnsi="Century Gothic" w:cs="Segoe UI"/>
@@ -5292,17 +5281,15 @@
         </w:rPr>
         <w:t xml:space="preserve">· </w:t>
       </w:r>
-      <w:proofErr w:type="spellStart"/>
-      <w:r>
-        <w:rPr>
-          <w:rFonts w:ascii="Century Gothic" w:hAnsi="Century Gothic" w:cs="Segoe UI"/>
-          <w:sz w:val="20"/>
-          <w:szCs w:val="20"/>
-          <w:shd w:val="clear" w:color="auto" w:fill="FFFFFF"/>
-        </w:rPr>
-        <w:t>Wordpress</w:t>
-      </w:r>
-      <w:proofErr w:type="spellEnd"/>
+      <w:r>
+        <w:rPr>
+          <w:rFonts w:ascii="Century Gothic" w:hAnsi="Century Gothic" w:cs="Segoe UI"/>
+          <w:sz w:val="20"/>
+          <w:szCs w:val="20"/>
+          <w:shd w:val="clear" w:color="auto" w:fill="FFFFFF"/>
+        </w:rPr>
+        <w:t>WordPress</w:t>
+      </w:r>
       <w:r>
         <w:rPr>
           <w:rFonts w:ascii="Century Gothic" w:hAnsi="Century Gothic" w:cs="Segoe UI"/>
@@ -5321,17 +5308,15 @@
         </w:rPr>
         <w:t xml:space="preserve">· </w:t>
       </w:r>
-      <w:proofErr w:type="spellStart"/>
-      <w:r>
-        <w:rPr>
-          <w:rFonts w:ascii="Century Gothic" w:hAnsi="Century Gothic" w:cs="Segoe UI"/>
-          <w:sz w:val="20"/>
-          <w:szCs w:val="20"/>
-          <w:shd w:val="clear" w:color="auto" w:fill="FFFFFF"/>
-        </w:rPr>
-        <w:t>Jekyl</w:t>
-      </w:r>
-      <w:proofErr w:type="spellEnd"/>
+      <w:r>
+        <w:rPr>
+          <w:rFonts w:ascii="Century Gothic" w:hAnsi="Century Gothic" w:cs="Segoe UI"/>
+          <w:sz w:val="20"/>
+          <w:szCs w:val="20"/>
+          <w:shd w:val="clear" w:color="auto" w:fill="FFFFFF"/>
+        </w:rPr>
+        <w:t>Jekyll</w:t>
+      </w:r>
       <w:r>
         <w:rPr>
           <w:rFonts w:ascii="Century Gothic" w:hAnsi="Century Gothic" w:cs="Segoe UI"/>
@@ -5454,6 +5439,15 @@
       </w:r>
       <w:r>
         <w:rPr>
+          <w:rFonts w:ascii="Century Gothic" w:eastAsia="Times New Roman" w:hAnsi="Century Gothic" w:cstheme="minorHAnsi"/>
+          <w:sz w:val="20"/>
+          <w:szCs w:val="20"/>
+        </w:rPr>
+        <w:tab/>
+        <w:t xml:space="preserve">     </w:t>
+      </w:r>
+      <w:r>
+        <w:rPr>
           <w:rStyle w:val="contentcontrolboundarysink"/>
           <w:rFonts w:ascii="Century Gothic" w:hAnsi="Century Gothic"/>
           <w:sz w:val="20"/>
@@ -5657,7 +5651,6 @@
           <w:szCs w:val="20"/>
           <w:shd w:val="clear" w:color="auto" w:fill="FFFFFF"/>
         </w:rPr>
-        <w:lastRenderedPageBreak/>
         <w:t>Skills:</w:t>
       </w:r>
       <w:r>
@@ -5830,27 +5823,7 @@
           <w:szCs w:val="20"/>
           <w:shd w:val="clear" w:color="auto" w:fill="FFFFFF"/>
         </w:rPr>
-        <w:t xml:space="preserve"> </w:t>
-      </w:r>
-      <w:proofErr w:type="spellStart"/>
-      <w:r>
-        <w:rPr>
-          <w:rFonts w:ascii="Century Gothic" w:hAnsi="Century Gothic" w:cs="Segoe UI"/>
-          <w:sz w:val="20"/>
-          <w:szCs w:val="20"/>
-          <w:shd w:val="clear" w:color="auto" w:fill="FFFFFF"/>
-        </w:rPr>
-        <w:t>ClamAV</w:t>
-      </w:r>
-      <w:proofErr w:type="spellEnd"/>
-      <w:r>
-        <w:rPr>
-          <w:rFonts w:ascii="Century Gothic" w:hAnsi="Century Gothic" w:cs="Segoe UI"/>
-          <w:sz w:val="20"/>
-          <w:szCs w:val="20"/>
-          <w:shd w:val="clear" w:color="auto" w:fill="FFFFFF"/>
-        </w:rPr>
-        <w:t xml:space="preserve"> </w:t>
+        <w:t xml:space="preserve"> ClamAV </w:t>
       </w:r>
       <w:r>
         <w:rPr>
@@ -5946,6 +5919,7 @@
           <w:sz w:val="20"/>
           <w:szCs w:val="20"/>
         </w:rPr>
+        <w:lastRenderedPageBreak/>
         <w:t>Network Event Management Technician III</w:t>
       </w:r>
       <w:r>
@@ -5991,6 +5965,15 @@
       </w:r>
       <w:r>
         <w:rPr>
+          <w:rFonts w:ascii="Century Gothic" w:eastAsia="Times New Roman" w:hAnsi="Century Gothic" w:cstheme="minorHAnsi"/>
+          <w:sz w:val="20"/>
+          <w:szCs w:val="20"/>
+        </w:rPr>
+        <w:tab/>
+        <w:t xml:space="preserve">   </w:t>
+      </w:r>
+      <w:r>
+        <w:rPr>
           <w:rStyle w:val="contentcontrolboundarysink"/>
           <w:rFonts w:ascii="Century Gothic" w:hAnsi="Century Gothic"/>
           <w:sz w:val="20"/>
@@ -6136,25 +6119,7 @@
           <w:sz w:val="20"/>
           <w:szCs w:val="20"/>
         </w:rPr>
-        <w:t xml:space="preserve">Assisted with the internal acquisition of </w:t>
-      </w:r>
-      <w:proofErr w:type="spellStart"/>
-      <w:r>
-        <w:rPr>
-          <w:rFonts w:ascii="Century Gothic" w:eastAsia="Times New Roman" w:hAnsi="Century Gothic" w:cstheme="minorHAnsi"/>
-          <w:sz w:val="20"/>
-          <w:szCs w:val="20"/>
-        </w:rPr>
-        <w:t>Infonet’s</w:t>
-      </w:r>
-      <w:proofErr w:type="spellEnd"/>
-      <w:r>
-        <w:rPr>
-          <w:rFonts w:ascii="Century Gothic" w:eastAsia="Times New Roman" w:hAnsi="Century Gothic" w:cstheme="minorHAnsi"/>
-          <w:sz w:val="20"/>
-          <w:szCs w:val="20"/>
-        </w:rPr>
-        <w:t xml:space="preserve"> global NOC to the UK’s infrastructure.</w:t>
+        <w:t>Assisted with the internal acquisition of Infonet’s global NOC to the UK’s infrastructure.</w:t>
       </w:r>
     </w:p>
     <w:p>
@@ -6193,7 +6158,7 @@
           <w:sz w:val="20"/>
           <w:szCs w:val="20"/>
         </w:rPr>
-        <w:t>Cienna</w:t>
+        <w:t>Ciena</w:t>
       </w:r>
       <w:proofErr w:type="spellEnd"/>
       <w:r>
@@ -6292,7 +6257,6 @@
         </w:rPr>
         <w:t xml:space="preserve"> EIGRP, OSPF, BGP, VTP, </w:t>
       </w:r>
-      <w:proofErr w:type="spellStart"/>
       <w:r>
         <w:rPr>
           <w:rStyle w:val="white-space-pre"/>
@@ -6301,9 +6265,8 @@
           <w:szCs w:val="20"/>
           <w:shd w:val="clear" w:color="auto" w:fill="FFFFFF"/>
         </w:rPr>
-        <w:t>Etherchannel</w:t>
-      </w:r>
-      <w:proofErr w:type="spellEnd"/>
+        <w:t>EtherChannel</w:t>
+      </w:r>
       <w:r>
         <w:rPr>
           <w:rStyle w:val="white-space-pre"/>
@@ -6312,9 +6275,8 @@
           <w:szCs w:val="20"/>
           <w:shd w:val="clear" w:color="auto" w:fill="FFFFFF"/>
         </w:rPr>
-        <w:t xml:space="preserve">, 802.1Q </w:t>
-      </w:r>
-      <w:proofErr w:type="spellStart"/>
+        <w:t xml:space="preserve">, 802.1Q trunking, QoS, Multicast, 802.11a/b/g/n/ac, </w:t>
+      </w:r>
       <w:r>
         <w:rPr>
           <w:rStyle w:val="white-space-pre"/>
@@ -6323,31 +6285,8 @@
           <w:szCs w:val="20"/>
           <w:shd w:val="clear" w:color="auto" w:fill="FFFFFF"/>
         </w:rPr>
-        <w:t>trunking</w:t>
-      </w:r>
-      <w:proofErr w:type="spellEnd"/>
-      <w:r>
-        <w:rPr>
-          <w:rStyle w:val="white-space-pre"/>
-          <w:rFonts w:ascii="Century Gothic" w:hAnsi="Century Gothic" w:cs="Segoe UI"/>
-          <w:sz w:val="20"/>
-          <w:szCs w:val="20"/>
-          <w:shd w:val="clear" w:color="auto" w:fill="FFFFFF"/>
-        </w:rPr>
-        <w:t xml:space="preserve">, QoS, Multicast, 802.11a/b/g/n/ac, </w:t>
-      </w:r>
-      <w:proofErr w:type="spellStart"/>
-      <w:r>
-        <w:rPr>
-          <w:rStyle w:val="white-space-pre"/>
-          <w:rFonts w:ascii="Century Gothic" w:hAnsi="Century Gothic" w:cs="Segoe UI"/>
-          <w:sz w:val="20"/>
-          <w:szCs w:val="20"/>
-          <w:shd w:val="clear" w:color="auto" w:fill="FFFFFF"/>
-        </w:rPr>
-        <w:t>IPSec</w:t>
-      </w:r>
-      <w:proofErr w:type="spellEnd"/>
+        <w:t>IPsec</w:t>
+      </w:r>
       <w:r>
         <w:rPr>
           <w:rStyle w:val="white-space-pre"/>
@@ -6435,6 +6374,31 @@
       </w:r>
       <w:r>
         <w:rPr>
+          <w:rFonts w:ascii="Century Gothic" w:eastAsia="Times New Roman" w:hAnsi="Century Gothic" w:cstheme="minorHAnsi"/>
+          <w:sz w:val="20"/>
+          <w:szCs w:val="20"/>
+        </w:rPr>
+        <w:tab/>
+      </w:r>
+      <w:r>
+        <w:rPr>
+          <w:rFonts w:ascii="Century Gothic" w:eastAsia="Times New Roman" w:hAnsi="Century Gothic" w:cstheme="minorHAnsi"/>
+          <w:sz w:val="20"/>
+          <w:szCs w:val="20"/>
+        </w:rPr>
+        <w:tab/>
+      </w:r>
+      <w:r>
+        <w:rPr>
+          <w:rFonts w:ascii="Century Gothic" w:eastAsia="Times New Roman" w:hAnsi="Century Gothic" w:cstheme="minorHAnsi"/>
+          <w:sz w:val="20"/>
+          <w:szCs w:val="20"/>
+        </w:rPr>
+        <w:tab/>
+        <w:t xml:space="preserve">   </w:t>
+      </w:r>
+      <w:r>
+        <w:rPr>
           <w:rStyle w:val="contentcontrolboundarysink"/>
           <w:rFonts w:ascii="Century Gothic" w:hAnsi="Century Gothic"/>
           <w:sz w:val="20"/>
@@ -7370,7 +7334,23 @@
           <w:szCs w:val="20"/>
         </w:rPr>
         <w:tab/>
-        <w:t xml:space="preserve">          March 2004 - </w:t>
+        <w:t xml:space="preserve">          </w:t>
+      </w:r>
+      <w:r>
+        <w:rPr>
+          <w:rFonts w:ascii="Century Gothic" w:eastAsia="Times New Roman" w:hAnsi="Century Gothic" w:cstheme="minorHAnsi"/>
+          <w:sz w:val="20"/>
+          <w:szCs w:val="20"/>
+        </w:rPr>
+        <w:t xml:space="preserve"> </w:t>
+      </w:r>
+      <w:r>
+        <w:rPr>
+          <w:rFonts w:ascii="Century Gothic" w:eastAsia="Times New Roman" w:hAnsi="Century Gothic" w:cstheme="minorHAnsi"/>
+          <w:sz w:val="20"/>
+          <w:szCs w:val="20"/>
+        </w:rPr>
+        <w:t xml:space="preserve">March 2004 - </w:t>
       </w:r>
       <w:r>
         <w:rPr>
@@ -8130,11 +8110,29 @@
       </w:r>
       <w:r>
         <w:rPr>
+          <w:rFonts w:ascii="Century Gothic" w:hAnsi="Century Gothic"/>
+          <w:sz w:val="20"/>
+          <w:szCs w:val="20"/>
+        </w:rPr>
+        <w:t xml:space="preserve">    </w:t>
+      </w:r>
+      <w:proofErr w:type="spellStart"/>
+      <w:r>
+        <w:rPr>
           <w:rFonts w:ascii="Century Gothic" w:eastAsia="Times New Roman" w:hAnsi="Century Gothic" w:cstheme="minorBidi"/>
           <w:sz w:val="20"/>
           <w:szCs w:val="20"/>
         </w:rPr>
-        <w:t>Knoxville, TN</w:t>
+        <w:t>Knoxville</w:t>
+      </w:r>
+      <w:proofErr w:type="spellEnd"/>
+      <w:r>
+        <w:rPr>
+          <w:rFonts w:ascii="Century Gothic" w:eastAsia="Times New Roman" w:hAnsi="Century Gothic" w:cstheme="minorBidi"/>
+          <w:sz w:val="20"/>
+          <w:szCs w:val="20"/>
+        </w:rPr>
+        <w:t>, TN</w:t>
       </w:r>
     </w:p>
     <w:p>
@@ -8203,6 +8201,7 @@
         </w:rPr>
         <w:tab/>
       </w:r>
+      <w:proofErr w:type="gramStart"/>
       <w:r>
         <w:rPr>
           <w:rFonts w:ascii="Century Gothic" w:eastAsia="Times New Roman" w:hAnsi="Century Gothic" w:cstheme="minorHAnsi"/>
@@ -8217,7 +8216,24 @@
           <w:sz w:val="20"/>
           <w:szCs w:val="20"/>
         </w:rPr>
-        <w:t>PROJECTED December 2024</w:t>
+        <w:t xml:space="preserve">  </w:t>
+      </w:r>
+      <w:r>
+        <w:rPr>
+          <w:rFonts w:ascii="Century Gothic" w:eastAsia="Times New Roman" w:hAnsi="Century Gothic" w:cstheme="minorHAnsi"/>
+          <w:sz w:val="20"/>
+          <w:szCs w:val="20"/>
+        </w:rPr>
+        <w:t>PROJECTED</w:t>
+      </w:r>
+      <w:proofErr w:type="gramEnd"/>
+      <w:r>
+        <w:rPr>
+          <w:rFonts w:ascii="Century Gothic" w:eastAsia="Times New Roman" w:hAnsi="Century Gothic" w:cstheme="minorHAnsi"/>
+          <w:sz w:val="20"/>
+          <w:szCs w:val="20"/>
+        </w:rPr>
+        <w:t xml:space="preserve"> December 2024</w:t>
       </w:r>
       <w:r>
         <w:rPr>
@@ -8385,6 +8401,14 @@
           <w:sz w:val="20"/>
           <w:szCs w:val="20"/>
         </w:rPr>
+        <w:t xml:space="preserve">     </w:t>
+      </w:r>
+      <w:r>
+        <w:rPr>
+          <w:rFonts w:ascii="Century Gothic" w:eastAsia="Times New Roman" w:hAnsi="Century Gothic" w:cstheme="minorHAnsi"/>
+          <w:sz w:val="20"/>
+          <w:szCs w:val="20"/>
+        </w:rPr>
         <w:t>Long Beach</w:t>
       </w:r>
       <w:r>
@@ -8469,6 +8493,23 @@
           <w:szCs w:val="20"/>
         </w:rPr>
         <w:tab/>
+      </w:r>
+      <w:r>
+        <w:rPr>
+          <w:rFonts w:ascii="Century Gothic" w:eastAsia="Times New Roman" w:hAnsi="Century Gothic" w:cstheme="minorHAnsi"/>
+          <w:sz w:val="20"/>
+          <w:szCs w:val="20"/>
+        </w:rPr>
+        <w:tab/>
+      </w:r>
+      <w:r>
+        <w:rPr>
+          <w:rFonts w:ascii="Century Gothic" w:eastAsia="Times New Roman" w:hAnsi="Century Gothic" w:cstheme="minorHAnsi"/>
+          <w:sz w:val="20"/>
+          <w:szCs w:val="20"/>
+        </w:rPr>
+        <w:tab/>
+        <w:t xml:space="preserve">     </w:t>
       </w:r>
       <w:r>
         <w:rPr>
@@ -8567,16 +8608,14 @@
         </w:rPr>
         <w:t xml:space="preserve"> hands (in a glove) to generate effects and change the output of music. The Project used a serial link processed by the </w:t>
       </w:r>
-      <w:proofErr w:type="spellStart"/>
-      <w:r>
-        <w:rPr>
-          <w:rFonts w:ascii="Century Gothic" w:eastAsia="Times New Roman" w:hAnsi="Century Gothic" w:cstheme="minorHAnsi"/>
-          <w:sz w:val="20"/>
-          <w:szCs w:val="20"/>
-        </w:rPr>
-        <w:t>Motorolla</w:t>
-      </w:r>
-      <w:proofErr w:type="spellEnd"/>
+      <w:r>
+        <w:rPr>
+          <w:rFonts w:ascii="Century Gothic" w:eastAsia="Times New Roman" w:hAnsi="Century Gothic" w:cstheme="minorHAnsi"/>
+          <w:sz w:val="20"/>
+          <w:szCs w:val="20"/>
+        </w:rPr>
+        <w:t>Motorola</w:t>
+      </w:r>
       <w:r>
         <w:rPr>
           <w:rFonts w:ascii="Century Gothic" w:eastAsia="Times New Roman" w:hAnsi="Century Gothic" w:cstheme="minorHAnsi"/>
@@ -8630,6 +8669,48 @@
         </w:rPr>
         <w:t>Associated Student Body President, Spring 2005 – Fall 2005, Spring 2006-Fall 2007</w:t>
       </w:r>
+    </w:p>
+    <w:p>
+      <w:pPr>
+        <w:spacing w:line="240" w:lineRule="auto"/>
+        <w:jc w:val="both"/>
+        <w:rPr>
+          <w:rFonts w:ascii="Century Gothic" w:eastAsia="Times New Roman" w:hAnsi="Century Gothic" w:cstheme="minorHAnsi"/>
+          <w:b/>
+          <w:bCs/>
+          <w:sz w:val="20"/>
+          <w:szCs w:val="20"/>
+          <w:u w:val="single"/>
+        </w:rPr>
+      </w:pPr>
+    </w:p>
+    <w:p>
+      <w:pPr>
+        <w:spacing w:line="240" w:lineRule="auto"/>
+        <w:jc w:val="both"/>
+        <w:rPr>
+          <w:rFonts w:ascii="Century Gothic" w:eastAsia="Times New Roman" w:hAnsi="Century Gothic" w:cstheme="minorHAnsi"/>
+          <w:b/>
+          <w:bCs/>
+          <w:sz w:val="20"/>
+          <w:szCs w:val="20"/>
+          <w:u w:val="single"/>
+        </w:rPr>
+      </w:pPr>
+    </w:p>
+    <w:p>
+      <w:pPr>
+        <w:spacing w:line="240" w:lineRule="auto"/>
+        <w:jc w:val="both"/>
+        <w:rPr>
+          <w:rFonts w:ascii="Century Gothic" w:eastAsia="Times New Roman" w:hAnsi="Century Gothic" w:cstheme="minorHAnsi"/>
+          <w:b/>
+          <w:bCs/>
+          <w:sz w:val="20"/>
+          <w:szCs w:val="20"/>
+          <w:u w:val="single"/>
+        </w:rPr>
+      </w:pPr>
     </w:p>
     <w:p>
       <w:pPr>
@@ -9055,25 +9136,7 @@
           <w:sz w:val="20"/>
           <w:szCs w:val="20"/>
         </w:rPr>
-        <w:t xml:space="preserve">Cloud / Server / </w:t>
-      </w:r>
-      <w:proofErr w:type="spellStart"/>
-      <w:r>
-        <w:rPr>
-          <w:rFonts w:ascii="Century Gothic" w:eastAsia="Times New Roman" w:hAnsi="Century Gothic" w:cstheme="minorHAnsi"/>
-          <w:sz w:val="20"/>
-          <w:szCs w:val="20"/>
-        </w:rPr>
-        <w:t>HyperVisor</w:t>
-      </w:r>
-      <w:proofErr w:type="spellEnd"/>
-      <w:r>
-        <w:rPr>
-          <w:rFonts w:ascii="Century Gothic" w:eastAsia="Times New Roman" w:hAnsi="Century Gothic" w:cstheme="minorHAnsi"/>
-          <w:sz w:val="20"/>
-          <w:szCs w:val="20"/>
-        </w:rPr>
-        <w:t xml:space="preserve"> Operating Systems</w:t>
+        <w:t>Cloud / Server / HyperVisor Operating Systems</w:t>
       </w:r>
       <w:r>
         <w:rPr>
@@ -9107,25 +9170,7 @@
           <w:sz w:val="20"/>
           <w:szCs w:val="20"/>
         </w:rPr>
-        <w:t xml:space="preserve">VMWare), </w:t>
-      </w:r>
-      <w:proofErr w:type="spellStart"/>
-      <w:r>
-        <w:rPr>
-          <w:rFonts w:ascii="Century Gothic" w:eastAsia="Times New Roman" w:hAnsi="Century Gothic" w:cstheme="minorHAnsi"/>
-          <w:sz w:val="20"/>
-          <w:szCs w:val="20"/>
-        </w:rPr>
-        <w:t>ESXi</w:t>
-      </w:r>
-      <w:proofErr w:type="spellEnd"/>
-      <w:r>
-        <w:rPr>
-          <w:rFonts w:ascii="Century Gothic" w:eastAsia="Times New Roman" w:hAnsi="Century Gothic" w:cstheme="minorHAnsi"/>
-          <w:sz w:val="20"/>
-          <w:szCs w:val="20"/>
-        </w:rPr>
-        <w:t>, OpenBSD, FreeBSD, NetBSD, Docker, XCP-NG, EVE-NG, VirtualBox</w:t>
+        <w:t>VMWare), ESXi, OpenBSD, FreeBSD, NetBSD, Docker, XCP-NG, EVE-NG, VirtualBox</w:t>
       </w:r>
       <w:r>
         <w:rPr>
@@ -9167,36 +9212,16 @@
           <w:sz w:val="20"/>
           <w:szCs w:val="20"/>
         </w:rPr>
-        <w:t xml:space="preserve">Windows: </w:t>
-      </w:r>
-      <w:proofErr w:type="spellStart"/>
-      <w:r>
-        <w:rPr>
-          <w:rFonts w:ascii="Century Gothic" w:eastAsia="Times New Roman" w:hAnsi="Century Gothic" w:cstheme="minorHAnsi"/>
-          <w:sz w:val="20"/>
-          <w:szCs w:val="20"/>
-        </w:rPr>
-        <w:t>Sysinternals</w:t>
-      </w:r>
-      <w:proofErr w:type="spellEnd"/>
-      <w:r>
-        <w:rPr>
-          <w:rFonts w:ascii="Century Gothic" w:eastAsia="Times New Roman" w:hAnsi="Century Gothic" w:cstheme="minorHAnsi"/>
-          <w:sz w:val="20"/>
-          <w:szCs w:val="20"/>
-        </w:rPr>
-        <w:t xml:space="preserve">, </w:t>
-      </w:r>
-      <w:proofErr w:type="spellStart"/>
-      <w:r>
-        <w:rPr>
-          <w:rFonts w:ascii="Century Gothic" w:eastAsia="Times New Roman" w:hAnsi="Century Gothic" w:cstheme="minorHAnsi"/>
-          <w:sz w:val="20"/>
-          <w:szCs w:val="20"/>
-        </w:rPr>
-        <w:t>Powershell</w:t>
-      </w:r>
-      <w:proofErr w:type="spellEnd"/>
+        <w:t xml:space="preserve">Windows: Sysinternals, </w:t>
+      </w:r>
+      <w:r>
+        <w:rPr>
+          <w:rFonts w:ascii="Century Gothic" w:eastAsia="Times New Roman" w:hAnsi="Century Gothic" w:cstheme="minorHAnsi"/>
+          <w:sz w:val="20"/>
+          <w:szCs w:val="20"/>
+        </w:rPr>
+        <w:t>PowerShell</w:t>
+      </w:r>
       <w:r>
         <w:rPr>
           <w:rFonts w:ascii="Century Gothic" w:eastAsia="Times New Roman" w:hAnsi="Century Gothic" w:cstheme="minorHAnsi"/>
@@ -9237,25 +9262,7 @@
           <w:sz w:val="20"/>
           <w:szCs w:val="20"/>
         </w:rPr>
-        <w:t xml:space="preserve">Virtualization: </w:t>
-      </w:r>
-      <w:proofErr w:type="spellStart"/>
-      <w:r>
-        <w:rPr>
-          <w:rFonts w:ascii="Century Gothic" w:eastAsia="Times New Roman" w:hAnsi="Century Gothic" w:cstheme="minorHAnsi"/>
-          <w:sz w:val="20"/>
-          <w:szCs w:val="20"/>
-        </w:rPr>
-        <w:t>ESXi</w:t>
-      </w:r>
-      <w:proofErr w:type="spellEnd"/>
-      <w:r>
-        <w:rPr>
-          <w:rFonts w:ascii="Century Gothic" w:eastAsia="Times New Roman" w:hAnsi="Century Gothic" w:cstheme="minorHAnsi"/>
-          <w:sz w:val="20"/>
-          <w:szCs w:val="20"/>
-        </w:rPr>
-        <w:t>, VMware, VirtualBox, Docker, AWS EC2</w:t>
+        <w:t>Virtualization: ESXi, VMware, VirtualBox, Docker, AWS EC2</w:t>
       </w:r>
     </w:p>
     <w:p>
@@ -9420,25 +9427,7 @@
           <w:sz w:val="20"/>
           <w:szCs w:val="20"/>
         </w:rPr>
-        <w:t>"</w:t>
-      </w:r>
-      <w:proofErr w:type="spellStart"/>
-      <w:r>
-        <w:rPr>
-          <w:rFonts w:ascii="Century Gothic" w:eastAsia="Times New Roman" w:hAnsi="Century Gothic" w:cstheme="minorHAnsi"/>
-          <w:sz w:val="20"/>
-          <w:szCs w:val="20"/>
-        </w:rPr>
-        <w:t>Homelab</w:t>
-      </w:r>
-      <w:proofErr w:type="spellEnd"/>
-      <w:r>
-        <w:rPr>
-          <w:rFonts w:ascii="Century Gothic" w:eastAsia="Times New Roman" w:hAnsi="Century Gothic" w:cstheme="minorHAnsi"/>
-          <w:sz w:val="20"/>
-          <w:szCs w:val="20"/>
-        </w:rPr>
-        <w:t>" - FOSS Home Computing</w:t>
+        <w:t>"Homelab" - FOSS Home Computing</w:t>
       </w:r>
     </w:p>
     <w:p>
@@ -9458,7 +9447,7 @@
           <w:szCs w:val="20"/>
         </w:rPr>
       </w:pPr>
-      <w:hyperlink r:id="rId10" w:history="1">
+      <w:hyperlink r:id="rId12" w:history="1">
         <w:r>
           <w:rPr>
             <w:rStyle w:val="Hyperlink"/>
@@ -9487,6 +9476,9 @@
           <w:right w:val="nil"/>
           <w:between w:val="nil"/>
         </w:pBdr>
+        <w:tabs>
+          <w:tab w:val="left" w:pos="3420"/>
+        </w:tabs>
         <w:spacing w:line="240" w:lineRule="auto"/>
         <w:jc w:val="both"/>
         <w:rPr>
@@ -9502,6 +9494,14 @@
           <w:szCs w:val="20"/>
         </w:rPr>
         <w:t>Description:</w:t>
+      </w:r>
+      <w:r>
+        <w:rPr>
+          <w:rFonts w:ascii="Century Gothic" w:eastAsia="Times New Roman" w:hAnsi="Century Gothic" w:cstheme="minorHAnsi"/>
+          <w:sz w:val="20"/>
+          <w:szCs w:val="20"/>
+        </w:rPr>
+        <w:tab/>
       </w:r>
     </w:p>
     <w:p>
@@ -9589,59 +9589,13 @@
           <w:szCs w:val="20"/>
         </w:rPr>
       </w:pPr>
-      <w:proofErr w:type="spellStart"/>
-      <w:r>
-        <w:rPr>
-          <w:rFonts w:ascii="Century Gothic" w:eastAsia="Times New Roman" w:hAnsi="Century Gothic" w:cstheme="minorHAnsi"/>
-          <w:sz w:val="20"/>
-          <w:szCs w:val="20"/>
-        </w:rPr>
-        <w:t>SearxNG</w:t>
-      </w:r>
-      <w:proofErr w:type="spellEnd"/>
-      <w:r>
-        <w:rPr>
-          <w:rFonts w:ascii="Century Gothic" w:eastAsia="Times New Roman" w:hAnsi="Century Gothic" w:cstheme="minorHAnsi"/>
-          <w:sz w:val="20"/>
-          <w:szCs w:val="20"/>
-        </w:rPr>
-        <w:t xml:space="preserve">, </w:t>
-      </w:r>
-      <w:proofErr w:type="spellStart"/>
-      <w:r>
-        <w:rPr>
-          <w:rFonts w:ascii="Century Gothic" w:eastAsia="Times New Roman" w:hAnsi="Century Gothic" w:cstheme="minorHAnsi"/>
-          <w:sz w:val="20"/>
-          <w:szCs w:val="20"/>
-        </w:rPr>
-        <w:t>dnsmasq</w:t>
-      </w:r>
-      <w:proofErr w:type="spellEnd"/>
-      <w:r>
-        <w:rPr>
-          <w:rFonts w:ascii="Century Gothic" w:eastAsia="Times New Roman" w:hAnsi="Century Gothic" w:cstheme="minorHAnsi"/>
-          <w:sz w:val="20"/>
-          <w:szCs w:val="20"/>
-        </w:rPr>
-        <w:t xml:space="preserve">, Cisco 1841, Palo-Alto PA-500, OpenVPN, IPSEC, GRE, BGP (dn42), </w:t>
-      </w:r>
-      <w:proofErr w:type="spellStart"/>
-      <w:r>
-        <w:rPr>
-          <w:rFonts w:ascii="Century Gothic" w:eastAsia="Times New Roman" w:hAnsi="Century Gothic" w:cstheme="minorHAnsi"/>
-          <w:sz w:val="20"/>
-          <w:szCs w:val="20"/>
-        </w:rPr>
-        <w:t>FreeNAS</w:t>
-      </w:r>
-      <w:proofErr w:type="spellEnd"/>
-      <w:r>
-        <w:rPr>
-          <w:rFonts w:ascii="Century Gothic" w:eastAsia="Times New Roman" w:hAnsi="Century Gothic" w:cstheme="minorHAnsi"/>
-          <w:sz w:val="20"/>
-          <w:szCs w:val="20"/>
-        </w:rPr>
-        <w:t>, NFS, Monero, Dash, Litecoin, Ethereum, Bitcoin (miners and full-nodes)</w:t>
+      <w:r>
+        <w:rPr>
+          <w:rFonts w:ascii="Century Gothic" w:eastAsia="Times New Roman" w:hAnsi="Century Gothic" w:cstheme="minorHAnsi"/>
+          <w:sz w:val="20"/>
+          <w:szCs w:val="20"/>
+        </w:rPr>
+        <w:t>SearxNG, dnsmasq, Cisco 1841, Palo-Alto PA-500, OpenVPN, IPSEC, GRE, BGP (dn42), FreeNAS, NFS, Monero, Dash, Litecoin, Ethereum, Bitcoin (miners and full-nodes)</w:t>
       </w:r>
     </w:p>
     <w:p>
@@ -9686,25 +9640,7 @@
           <w:sz w:val="20"/>
           <w:szCs w:val="20"/>
         </w:rPr>
-        <w:t>"</w:t>
-      </w:r>
-      <w:proofErr w:type="spellStart"/>
-      <w:r>
-        <w:rPr>
-          <w:rFonts w:ascii="Century Gothic" w:eastAsia="Times New Roman" w:hAnsi="Century Gothic" w:cstheme="minorHAnsi"/>
-          <w:sz w:val="20"/>
-          <w:szCs w:val="20"/>
-        </w:rPr>
-        <w:t>Cyboard</w:t>
-      </w:r>
-      <w:proofErr w:type="spellEnd"/>
-      <w:r>
-        <w:rPr>
-          <w:rFonts w:ascii="Century Gothic" w:eastAsia="Times New Roman" w:hAnsi="Century Gothic" w:cstheme="minorHAnsi"/>
-          <w:sz w:val="20"/>
-          <w:szCs w:val="20"/>
-        </w:rPr>
-        <w:t>" - Longboard Security System and Datalogger</w:t>
+        <w:t>"Cyboard" - Longboard Security System and Datalogger</w:t>
       </w:r>
     </w:p>
     <w:p>
@@ -9758,16 +9694,14 @@
         </w:rPr>
         <w:t xml:space="preserve">Raspberry Pi based "Smart skateboard", with on-device weather detection, </w:t>
       </w:r>
-      <w:proofErr w:type="spellStart"/>
-      <w:r>
-        <w:rPr>
-          <w:rFonts w:ascii="Century Gothic" w:eastAsia="Times New Roman" w:hAnsi="Century Gothic" w:cstheme="minorHAnsi"/>
-          <w:sz w:val="20"/>
-          <w:szCs w:val="20"/>
-        </w:rPr>
-        <w:t>keyfob</w:t>
-      </w:r>
-      <w:proofErr w:type="spellEnd"/>
+      <w:r>
+        <w:rPr>
+          <w:rFonts w:ascii="Century Gothic" w:eastAsia="Times New Roman" w:hAnsi="Century Gothic" w:cstheme="minorHAnsi"/>
+          <w:sz w:val="20"/>
+          <w:szCs w:val="20"/>
+        </w:rPr>
+        <w:t>key fob</w:t>
+      </w:r>
       <w:r>
         <w:rPr>
           <w:rFonts w:ascii="Century Gothic" w:eastAsia="Times New Roman" w:hAnsi="Century Gothic" w:cstheme="minorHAnsi"/>
@@ -9826,43 +9760,7 @@
           <w:sz w:val="20"/>
           <w:szCs w:val="20"/>
         </w:rPr>
-        <w:t xml:space="preserve">Python, </w:t>
-      </w:r>
-      <w:proofErr w:type="spellStart"/>
-      <w:r>
-        <w:rPr>
-          <w:rFonts w:ascii="Century Gothic" w:eastAsia="Times New Roman" w:hAnsi="Century Gothic" w:cstheme="minorHAnsi"/>
-          <w:sz w:val="20"/>
-          <w:szCs w:val="20"/>
-        </w:rPr>
-        <w:t>SQLLite</w:t>
-      </w:r>
-      <w:proofErr w:type="spellEnd"/>
-      <w:r>
-        <w:rPr>
-          <w:rFonts w:ascii="Century Gothic" w:eastAsia="Times New Roman" w:hAnsi="Century Gothic" w:cstheme="minorHAnsi"/>
-          <w:sz w:val="20"/>
-          <w:szCs w:val="20"/>
-        </w:rPr>
-        <w:t xml:space="preserve">, GPS PA1616S, Raspbian, </w:t>
-      </w:r>
-      <w:proofErr w:type="spellStart"/>
-      <w:r>
-        <w:rPr>
-          <w:rFonts w:ascii="Century Gothic" w:eastAsia="Times New Roman" w:hAnsi="Century Gothic" w:cstheme="minorHAnsi"/>
-          <w:sz w:val="20"/>
-          <w:szCs w:val="20"/>
-        </w:rPr>
-        <w:t>NeoPixel</w:t>
-      </w:r>
-      <w:proofErr w:type="spellEnd"/>
-      <w:r>
-        <w:rPr>
-          <w:rFonts w:ascii="Century Gothic" w:eastAsia="Times New Roman" w:hAnsi="Century Gothic" w:cstheme="minorHAnsi"/>
-          <w:sz w:val="20"/>
-          <w:szCs w:val="20"/>
-        </w:rPr>
-        <w:t xml:space="preserve"> LED, Remote Control Encoder PT2262, SHT30 Sensor, ADXL343 - Triple-Axis Accelerometer</w:t>
+        <w:t>Python, SQLLite, GPS PA1616S, Raspbian, NeoPixel LED, Remote Control Encoder PT2262, SHT30 Sensor, ADXL343 - Triple-Axis Accelerometer</w:t>
       </w:r>
     </w:p>
     <w:p>
@@ -9919,6 +9817,9 @@
           <w:right w:val="nil"/>
           <w:between w:val="nil"/>
         </w:pBdr>
+        <w:tabs>
+          <w:tab w:val="left" w:pos="6492"/>
+        </w:tabs>
         <w:spacing w:line="240" w:lineRule="auto"/>
         <w:jc w:val="both"/>
         <w:rPr>
@@ -9927,7 +9828,7 @@
           <w:szCs w:val="20"/>
         </w:rPr>
       </w:pPr>
-      <w:hyperlink r:id="rId11" w:history="1">
+      <w:hyperlink r:id="rId13" w:history="1">
         <w:r>
           <w:rPr>
             <w:rStyle w:val="Hyperlink"/>
@@ -9946,6 +9847,14 @@
         </w:rPr>
         <w:t xml:space="preserve"> </w:t>
       </w:r>
+      <w:r>
+        <w:rPr>
+          <w:rFonts w:ascii="Century Gothic" w:eastAsia="Times New Roman" w:hAnsi="Century Gothic" w:cstheme="minorHAnsi"/>
+          <w:sz w:val="20"/>
+          <w:szCs w:val="20"/>
+        </w:rPr>
+        <w:tab/>
+      </w:r>
     </w:p>
     <w:p>
       <w:pPr>
@@ -9998,16 +9907,14 @@
         </w:rPr>
         <w:t xml:space="preserve">Scripts to aid the </w:t>
       </w:r>
-      <w:proofErr w:type="spellStart"/>
-      <w:r>
-        <w:rPr>
-          <w:rFonts w:ascii="Century Gothic" w:eastAsia="Times New Roman" w:hAnsi="Century Gothic" w:cstheme="minorHAnsi"/>
-          <w:sz w:val="20"/>
-          <w:szCs w:val="20"/>
-        </w:rPr>
-        <w:t>secruity</w:t>
-      </w:r>
-      <w:proofErr w:type="spellEnd"/>
+      <w:r>
+        <w:rPr>
+          <w:rFonts w:ascii="Century Gothic" w:eastAsia="Times New Roman" w:hAnsi="Century Gothic" w:cstheme="minorHAnsi"/>
+          <w:sz w:val="20"/>
+          <w:szCs w:val="20"/>
+        </w:rPr>
+        <w:t>security</w:t>
+      </w:r>
       <w:r>
         <w:rPr>
           <w:rFonts w:ascii="Century Gothic" w:eastAsia="Times New Roman" w:hAnsi="Century Gothic" w:cstheme="minorHAnsi"/>
@@ -10050,41 +9957,13 @@
         </w:rPr>
         <w:t xml:space="preserve"> </w:t>
       </w:r>
-      <w:proofErr w:type="spellStart"/>
-      <w:r>
-        <w:rPr>
-          <w:rFonts w:ascii="Century Gothic" w:eastAsia="Times New Roman" w:hAnsi="Century Gothic" w:cstheme="minorHAnsi"/>
-          <w:sz w:val="20"/>
-          <w:szCs w:val="20"/>
-        </w:rPr>
-        <w:t>LLaMA</w:t>
-      </w:r>
-      <w:proofErr w:type="spellEnd"/>
-      <w:r>
-        <w:rPr>
-          <w:rFonts w:ascii="Century Gothic" w:eastAsia="Times New Roman" w:hAnsi="Century Gothic" w:cstheme="minorHAnsi"/>
-          <w:sz w:val="20"/>
-          <w:szCs w:val="20"/>
-        </w:rPr>
-        <w:t xml:space="preserve"> 7B, ChatGPT, Python, PostgreSQL, </w:t>
-      </w:r>
-      <w:proofErr w:type="spellStart"/>
-      <w:r>
-        <w:rPr>
-          <w:rFonts w:ascii="Century Gothic" w:eastAsia="Times New Roman" w:hAnsi="Century Gothic" w:cstheme="minorHAnsi"/>
-          <w:sz w:val="20"/>
-          <w:szCs w:val="20"/>
-        </w:rPr>
-        <w:t>SQLLite</w:t>
-      </w:r>
-      <w:proofErr w:type="spellEnd"/>
-      <w:r>
-        <w:rPr>
-          <w:rFonts w:ascii="Century Gothic" w:eastAsia="Times New Roman" w:hAnsi="Century Gothic" w:cstheme="minorHAnsi"/>
-          <w:sz w:val="20"/>
-          <w:szCs w:val="20"/>
-        </w:rPr>
-        <w:t>, Azure, GCP, AWS, ARP, DNS, DHCP, RTSP, RTP</w:t>
+      <w:r>
+        <w:rPr>
+          <w:rFonts w:ascii="Century Gothic" w:eastAsia="Times New Roman" w:hAnsi="Century Gothic" w:cstheme="minorHAnsi"/>
+          <w:sz w:val="20"/>
+          <w:szCs w:val="20"/>
+        </w:rPr>
+        <w:t>LLaMA 7B, ChatGPT, Python, PostgreSQL, SQLite, Azure, GCP, AWS, ARP, DNS, DHCP, RTSP, RTP</w:t>
       </w:r>
     </w:p>
     <w:p>
@@ -10358,6 +10237,56 @@
     </w:sectPr>
   </w:body>
 </w:document>
+</file>
+
+<file path=word/endnotes.xml><?xml version="1.0" encoding="utf-8"?>
+<w:endnotes xmlns:wpc="http://schemas.microsoft.com/office/word/2010/wordprocessingCanvas" xmlns:cx="http://schemas.microsoft.com/office/drawing/2014/chartex" xmlns:cx1="http://schemas.microsoft.com/office/drawing/2015/9/8/chartex" xmlns:cx2="http://schemas.microsoft.com/office/drawing/2015/10/21/chartex" xmlns:cx3="http://schemas.microsoft.com/office/drawing/2016/5/9/chartex" xmlns:cx4="http://schemas.microsoft.com/office/drawing/2016/5/10/chartex" xmlns:cx5="http://schemas.microsoft.com/office/drawing/2016/5/11/chartex" xmlns:cx6="http://schemas.microsoft.com/office/drawing/2016/5/12/chartex" xmlns:cx7="http://schemas.microsoft.com/office/drawing/2016/5/13/chartex" xmlns:cx8="http://schemas.microsoft.com/office/drawing/2016/5/14/chartex" xmlns:mc="http://schemas.openxmlformats.org/markup-compatibility/2006" xmlns:aink="http://schemas.microsoft.com/office/drawing/2016/ink" xmlns:am3d="http://schemas.microsoft.com/office/drawing/2017/model3d" xmlns:o="urn:schemas-microsoft-com:office:office" xmlns:oel="http://schemas.microsoft.com/office/2019/extlst" xmlns:r="http://schemas.openxmlformats.org/officeDocument/2006/relationships" xmlns:m="http://schemas.openxmlformats.org/officeDocument/2006/math" xmlns:v="urn:schemas-microsoft-com:vml" xmlns:wp14="http://schemas.microsoft.com/office/word/2010/wordprocessingDrawing" xmlns:wp="http://schemas.openxmlformats.org/drawingml/2006/wordprocessingDrawing" xmlns:w10="urn:schemas-microsoft-com:office:word" xmlns:w="http://schemas.openxmlformats.org/wordprocessingml/2006/main" xmlns:w14="http://schemas.microsoft.com/office/word/2010/wordml" xmlns:w15="http://schemas.microsoft.com/office/word/2012/wordml" xmlns:w16cex="http://schemas.microsoft.com/office/word/2018/wordml/cex" xmlns:w16cid="http://schemas.microsoft.com/office/word/2016/wordml/cid" xmlns:w16="http://schemas.microsoft.com/office/word/2018/wordml" xmlns:w16sdtdh="http://schemas.microsoft.com/office/word/2020/wordml/sdtdatahash" xmlns:w16se="http://schemas.microsoft.com/office/word/2015/wordml/symex" xmlns:wpg="http://schemas.microsoft.com/office/word/2010/wordprocessingGroup" xmlns:wpi="http://schemas.microsoft.com/office/word/2010/wordprocessingInk" xmlns:wne="http://schemas.microsoft.com/office/word/2006/wordml" xmlns:wps="http://schemas.microsoft.com/office/word/2010/wordprocessingShape" mc:Ignorable="w14 w15 w16se w16cid w16 w16cex w16sdtdh wp14">
+  <w:endnote w:type="separator" w:id="-1">
+    <w:p>
+      <w:pPr>
+        <w:spacing w:line="240" w:lineRule="auto"/>
+      </w:pPr>
+      <w:r>
+        <w:separator/>
+      </w:r>
+    </w:p>
+  </w:endnote>
+  <w:endnote w:type="continuationSeparator" w:id="0">
+    <w:p>
+      <w:pPr>
+        <w:spacing w:line="240" w:lineRule="auto"/>
+      </w:pPr>
+      <w:r>
+        <w:continuationSeparator/>
+      </w:r>
+    </w:p>
+  </w:endnote>
+</w:endnotes>
+</file>
+
+<file path=word/footnotes.xml><?xml version="1.0" encoding="utf-8"?>
+<w:footnotes xmlns:wpc="http://schemas.microsoft.com/office/word/2010/wordprocessingCanvas" xmlns:cx="http://schemas.microsoft.com/office/drawing/2014/chartex" xmlns:cx1="http://schemas.microsoft.com/office/drawing/2015/9/8/chartex" xmlns:cx2="http://schemas.microsoft.com/office/drawing/2015/10/21/chartex" xmlns:cx3="http://schemas.microsoft.com/office/drawing/2016/5/9/chartex" xmlns:cx4="http://schemas.microsoft.com/office/drawing/2016/5/10/chartex" xmlns:cx5="http://schemas.microsoft.com/office/drawing/2016/5/11/chartex" xmlns:cx6="http://schemas.microsoft.com/office/drawing/2016/5/12/chartex" xmlns:cx7="http://schemas.microsoft.com/office/drawing/2016/5/13/chartex" xmlns:cx8="http://schemas.microsoft.com/office/drawing/2016/5/14/chartex" xmlns:mc="http://schemas.openxmlformats.org/markup-compatibility/2006" xmlns:aink="http://schemas.microsoft.com/office/drawing/2016/ink" xmlns:am3d="http://schemas.microsoft.com/office/drawing/2017/model3d" xmlns:o="urn:schemas-microsoft-com:office:office" xmlns:oel="http://schemas.microsoft.com/office/2019/extlst" xmlns:r="http://schemas.openxmlformats.org/officeDocument/2006/relationships" xmlns:m="http://schemas.openxmlformats.org/officeDocument/2006/math" xmlns:v="urn:schemas-microsoft-com:vml" xmlns:wp14="http://schemas.microsoft.com/office/word/2010/wordprocessingDrawing" xmlns:wp="http://schemas.openxmlformats.org/drawingml/2006/wordprocessingDrawing" xmlns:w10="urn:schemas-microsoft-com:office:word" xmlns:w="http://schemas.openxmlformats.org/wordprocessingml/2006/main" xmlns:w14="http://schemas.microsoft.com/office/word/2010/wordml" xmlns:w15="http://schemas.microsoft.com/office/word/2012/wordml" xmlns:w16cex="http://schemas.microsoft.com/office/word/2018/wordml/cex" xmlns:w16cid="http://schemas.microsoft.com/office/word/2016/wordml/cid" xmlns:w16="http://schemas.microsoft.com/office/word/2018/wordml" xmlns:w16sdtdh="http://schemas.microsoft.com/office/word/2020/wordml/sdtdatahash" xmlns:w16se="http://schemas.microsoft.com/office/word/2015/wordml/symex" xmlns:wpg="http://schemas.microsoft.com/office/word/2010/wordprocessingGroup" xmlns:wpi="http://schemas.microsoft.com/office/word/2010/wordprocessingInk" xmlns:wne="http://schemas.microsoft.com/office/word/2006/wordml" xmlns:wps="http://schemas.microsoft.com/office/word/2010/wordprocessingShape" mc:Ignorable="w14 w15 w16se w16cid w16 w16cex w16sdtdh wp14">
+  <w:footnote w:type="separator" w:id="-1">
+    <w:p>
+      <w:pPr>
+        <w:spacing w:line="240" w:lineRule="auto"/>
+      </w:pPr>
+      <w:r>
+        <w:separator/>
+      </w:r>
+    </w:p>
+  </w:footnote>
+  <w:footnote w:type="continuationSeparator" w:id="0">
+    <w:p>
+      <w:pPr>
+        <w:spacing w:line="240" w:lineRule="auto"/>
+      </w:pPr>
+      <w:r>
+        <w:continuationSeparator/>
+      </w:r>
+    </w:p>
+  </w:footnote>
+</w:footnotes>
 </file>
 
 <file path=word/numbering.xml><?xml version="1.0" encoding="utf-8"?>
@@ -11771,6 +11700,66 @@
     <w:basedOn w:val="DefaultParagraphFont"/>
     <w:rsid w:val="00FA052E"/>
   </w:style>
+  <w:style w:type="paragraph" w:styleId="Header">
+    <w:name w:val="header"/>
+    <w:basedOn w:val="Normal"/>
+    <w:link w:val="HeaderChar"/>
+    <w:uiPriority w:val="99"/>
+    <w:unhideWhenUsed/>
+    <w:rsid w:val="00051170"/>
+    <w:pPr>
+      <w:tabs>
+        <w:tab w:val="center" w:pos="4680"/>
+        <w:tab w:val="right" w:pos="9360"/>
+      </w:tabs>
+      <w:spacing w:line="240" w:lineRule="auto"/>
+    </w:pPr>
+  </w:style>
+  <w:style w:type="character" w:customStyle="1" w:styleId="HeaderChar">
+    <w:name w:val="Header Char"/>
+    <w:basedOn w:val="DefaultParagraphFont"/>
+    <w:link w:val="Header"/>
+    <w:uiPriority w:val="99"/>
+    <w:rsid w:val="00051170"/>
+    <w:rPr>
+      <w:rFonts w:ascii="Arial" w:eastAsia="Arial" w:hAnsi="Arial" w:cs="Arial"/>
+      <w:kern w:val="0"/>
+      <w:sz w:val="22"/>
+      <w:szCs w:val="22"/>
+      <w:lang w:val="en"/>
+      <w14:ligatures w14:val="none"/>
+    </w:rPr>
+  </w:style>
+  <w:style w:type="paragraph" w:styleId="Footer">
+    <w:name w:val="footer"/>
+    <w:basedOn w:val="Normal"/>
+    <w:link w:val="FooterChar"/>
+    <w:uiPriority w:val="99"/>
+    <w:unhideWhenUsed/>
+    <w:rsid w:val="00051170"/>
+    <w:pPr>
+      <w:tabs>
+        <w:tab w:val="center" w:pos="4680"/>
+        <w:tab w:val="right" w:pos="9360"/>
+      </w:tabs>
+      <w:spacing w:line="240" w:lineRule="auto"/>
+    </w:pPr>
+  </w:style>
+  <w:style w:type="character" w:customStyle="1" w:styleId="FooterChar">
+    <w:name w:val="Footer Char"/>
+    <w:basedOn w:val="DefaultParagraphFont"/>
+    <w:link w:val="Footer"/>
+    <w:uiPriority w:val="99"/>
+    <w:rsid w:val="00051170"/>
+    <w:rPr>
+      <w:rFonts w:ascii="Arial" w:eastAsia="Arial" w:hAnsi="Arial" w:cs="Arial"/>
+      <w:kern w:val="0"/>
+      <w:sz w:val="22"/>
+      <w:szCs w:val="22"/>
+      <w:lang w:val="en"/>
+      <w14:ligatures w14:val="none"/>
+    </w:rPr>
+  </w:style>
 </w:styles>
 </file>
 

</xml_diff>

<commit_message>
v1.01 - fixed tabs on edu, fixed gpa comment
</commit_message>
<xml_diff>
--- a/resumes/word/Justin Knox - Network Engineer.docx
+++ b/resumes/word/Justin Knox - Network Engineer.docx
@@ -1020,25 +1020,7 @@
           <w:sz w:val="20"/>
           <w:szCs w:val="20"/>
         </w:rPr>
-        <w:t>the “Generate Decom” feature for the internal DC inventory system. (</w:t>
-      </w:r>
-      <w:proofErr w:type="gramStart"/>
-      <w:r>
-        <w:rPr>
-          <w:rFonts w:ascii="Century Gothic" w:eastAsia="Times New Roman" w:hAnsi="Century Gothic" w:cstheme="minorHAnsi"/>
-          <w:sz w:val="20"/>
-          <w:szCs w:val="20"/>
-        </w:rPr>
-        <w:t>in</w:t>
-      </w:r>
-      <w:proofErr w:type="gramEnd"/>
-      <w:r>
-        <w:rPr>
-          <w:rFonts w:ascii="Century Gothic" w:eastAsia="Times New Roman" w:hAnsi="Century Gothic" w:cstheme="minorHAnsi"/>
-          <w:sz w:val="20"/>
-          <w:szCs w:val="20"/>
-        </w:rPr>
-        <w:t xml:space="preserve"> progress)</w:t>
+        <w:t>the “Generate Decom” feature for the internal DC inventory system. (in progress)</w:t>
       </w:r>
     </w:p>
     <w:p>
@@ -4833,7 +4815,6 @@
         </w:rPr>
         <w:tab/>
       </w:r>
-      <w:proofErr w:type="gramStart"/>
       <w:r>
         <w:rPr>
           <w:rFonts w:ascii="Century Gothic" w:eastAsia="Times New Roman" w:hAnsi="Century Gothic" w:cstheme="minorHAnsi"/>
@@ -4851,18 +4832,7 @@
           <w:szCs w:val="20"/>
           <w:shd w:val="clear" w:color="auto" w:fill="FFFFFF"/>
         </w:rPr>
-        <w:t>November</w:t>
-      </w:r>
-      <w:proofErr w:type="gramEnd"/>
-      <w:r>
-        <w:rPr>
-          <w:rStyle w:val="contentcontrolboundarysink"/>
-          <w:rFonts w:ascii="Century Gothic" w:hAnsi="Century Gothic"/>
-          <w:sz w:val="20"/>
-          <w:szCs w:val="20"/>
-          <w:shd w:val="clear" w:color="auto" w:fill="FFFFFF"/>
-        </w:rPr>
-        <w:t xml:space="preserve"> 2013</w:t>
+        <w:t>November 2013</w:t>
       </w:r>
       <w:r>
         <w:rPr>
@@ -5106,25 +5076,7 @@
           <w:sz w:val="20"/>
           <w:szCs w:val="20"/>
         </w:rPr>
-        <w:t xml:space="preserve"> the Geographic Dependent Jurisdiction codes technicians were sourcing </w:t>
-      </w:r>
-      <w:proofErr w:type="gramStart"/>
-      <w:r>
-        <w:rPr>
-          <w:rFonts w:ascii="Century Gothic" w:eastAsia="Times New Roman" w:hAnsi="Century Gothic" w:cstheme="minorHAnsi"/>
-          <w:sz w:val="20"/>
-          <w:szCs w:val="20"/>
-        </w:rPr>
-        <w:t>in to</w:t>
-      </w:r>
-      <w:proofErr w:type="gramEnd"/>
-      <w:r>
-        <w:rPr>
-          <w:rFonts w:ascii="Century Gothic" w:eastAsia="Times New Roman" w:hAnsi="Century Gothic" w:cstheme="minorHAnsi"/>
-          <w:sz w:val="20"/>
-          <w:szCs w:val="20"/>
-        </w:rPr>
-        <w:t xml:space="preserve"> a single database. </w:t>
+        <w:t xml:space="preserve"> the Geographic Dependent Jurisdiction codes technicians were sourcing in to a single database. </w:t>
       </w:r>
     </w:p>
     <w:p>
@@ -6689,25 +6641,7 @@
           <w:sz w:val="20"/>
           <w:szCs w:val="20"/>
         </w:rPr>
-        <w:t xml:space="preserve">Prevented external theft of IP through securing the internal LAN communications prior to one </w:t>
-      </w:r>
-      <w:proofErr w:type="gramStart"/>
-      <w:r>
-        <w:rPr>
-          <w:rFonts w:ascii="Century Gothic" w:eastAsia="Times New Roman" w:hAnsi="Century Gothic" w:cstheme="minorHAnsi"/>
-          <w:sz w:val="20"/>
-          <w:szCs w:val="20"/>
-        </w:rPr>
-        <w:t>particular vendor</w:t>
-      </w:r>
-      <w:proofErr w:type="gramEnd"/>
-      <w:r>
-        <w:rPr>
-          <w:rFonts w:ascii="Century Gothic" w:eastAsia="Times New Roman" w:hAnsi="Century Gothic" w:cstheme="minorHAnsi"/>
-          <w:sz w:val="20"/>
-          <w:szCs w:val="20"/>
-        </w:rPr>
-        <w:t xml:space="preserve"> visit.</w:t>
+        <w:t>Prevented external theft of IP through securing the internal LAN communications prior to one particular vendor visit.</w:t>
       </w:r>
       <w:r>
         <w:rPr>
@@ -6772,7 +6706,6 @@
         </w:rPr>
         <w:t xml:space="preserve"> </w:t>
       </w:r>
-      <w:proofErr w:type="gramStart"/>
       <w:r>
         <w:rPr>
           <w:rFonts w:ascii="Century Gothic" w:hAnsi="Century Gothic" w:cs="Segoe UI"/>
@@ -6789,17 +6722,7 @@
           <w:szCs w:val="20"/>
           <w:shd w:val="clear" w:color="auto" w:fill="FFFFFF"/>
         </w:rPr>
-        <w:t xml:space="preserve"> Industrial</w:t>
-      </w:r>
-      <w:proofErr w:type="gramEnd"/>
-      <w:r>
-        <w:rPr>
-          <w:rFonts w:ascii="Century Gothic" w:hAnsi="Century Gothic" w:cs="Segoe UI"/>
-          <w:sz w:val="20"/>
-          <w:szCs w:val="20"/>
-          <w:shd w:val="clear" w:color="auto" w:fill="FFFFFF"/>
-        </w:rPr>
-        <w:t xml:space="preserve"> Automation </w:t>
+        <w:t xml:space="preserve"> Industrial Automation </w:t>
       </w:r>
       <w:r>
         <w:rPr>
@@ -7488,25 +7411,7 @@
           <w:sz w:val="20"/>
           <w:szCs w:val="20"/>
         </w:rPr>
-        <w:t xml:space="preserve">Tutored students in </w:t>
-      </w:r>
-      <w:proofErr w:type="gramStart"/>
-      <w:r>
-        <w:rPr>
-          <w:rFonts w:ascii="Century Gothic" w:eastAsia="Times New Roman" w:hAnsi="Century Gothic" w:cstheme="minorHAnsi"/>
-          <w:sz w:val="20"/>
-          <w:szCs w:val="20"/>
-        </w:rPr>
-        <w:t>the network</w:t>
-      </w:r>
-      <w:proofErr w:type="gramEnd"/>
-      <w:r>
-        <w:rPr>
-          <w:rFonts w:ascii="Century Gothic" w:eastAsia="Times New Roman" w:hAnsi="Century Gothic" w:cstheme="minorHAnsi"/>
-          <w:sz w:val="20"/>
-          <w:szCs w:val="20"/>
-        </w:rPr>
-        <w:t xml:space="preserve"> security and advanced micro peripheral courses.</w:t>
+        <w:t>Tutored students in the network security and advanced micro peripheral courses.</w:t>
       </w:r>
       <w:r>
         <w:rPr>
@@ -8201,7 +8106,6 @@
         </w:rPr>
         <w:tab/>
       </w:r>
-      <w:proofErr w:type="gramStart"/>
       <w:r>
         <w:rPr>
           <w:rFonts w:ascii="Century Gothic" w:eastAsia="Times New Roman" w:hAnsi="Century Gothic" w:cstheme="minorHAnsi"/>
@@ -8224,16 +8128,7 @@
           <w:sz w:val="20"/>
           <w:szCs w:val="20"/>
         </w:rPr>
-        <w:t>PROJECTED</w:t>
-      </w:r>
-      <w:proofErr w:type="gramEnd"/>
-      <w:r>
-        <w:rPr>
-          <w:rFonts w:ascii="Century Gothic" w:eastAsia="Times New Roman" w:hAnsi="Century Gothic" w:cstheme="minorHAnsi"/>
-          <w:sz w:val="20"/>
-          <w:szCs w:val="20"/>
-        </w:rPr>
-        <w:t xml:space="preserve"> December 2024</w:t>
+        <w:t>PROJECTED December 2024</w:t>
       </w:r>
       <w:r>
         <w:rPr>
@@ -8460,7 +8355,23 @@
           <w:sz w:val="20"/>
           <w:szCs w:val="20"/>
         </w:rPr>
-        <w:t>Honors Graduate, GPA if above 3.</w:t>
+        <w:t>Honors Graduate, GPA</w:t>
+      </w:r>
+      <w:r>
+        <w:rPr>
+          <w:rFonts w:ascii="Century Gothic" w:eastAsia="Times New Roman" w:hAnsi="Century Gothic" w:cstheme="minorHAnsi"/>
+          <w:sz w:val="20"/>
+          <w:szCs w:val="20"/>
+        </w:rPr>
+        <w:t xml:space="preserve">: </w:t>
+      </w:r>
+      <w:r>
+        <w:rPr>
+          <w:rFonts w:ascii="Century Gothic" w:eastAsia="Times New Roman" w:hAnsi="Century Gothic" w:cstheme="minorHAnsi"/>
+          <w:sz w:val="20"/>
+          <w:szCs w:val="20"/>
+        </w:rPr>
+        <w:t>3.</w:t>
       </w:r>
       <w:r>
         <w:rPr>
@@ -8469,6 +8380,14 @@
           <w:szCs w:val="20"/>
         </w:rPr>
         <w:t>6</w:t>
+      </w:r>
+      <w:r>
+        <w:rPr>
+          <w:rFonts w:ascii="Century Gothic" w:eastAsia="Times New Roman" w:hAnsi="Century Gothic" w:cstheme="minorHAnsi"/>
+          <w:sz w:val="20"/>
+          <w:szCs w:val="20"/>
+        </w:rPr>
+        <w:tab/>
       </w:r>
       <w:r>
         <w:rPr>
@@ -8587,19 +8506,9 @@
           <w:sz w:val="20"/>
           <w:szCs w:val="20"/>
         </w:rPr>
-        <w:t xml:space="preserve">a </w:t>
-      </w:r>
-      <w:proofErr w:type="gramStart"/>
-      <w:r>
-        <w:rPr>
-          <w:rFonts w:ascii="Century Gothic" w:eastAsia="Times New Roman" w:hAnsi="Century Gothic" w:cstheme="minorHAnsi"/>
-          <w:sz w:val="20"/>
-          <w:szCs w:val="20"/>
-        </w:rPr>
-        <w:t>users</w:t>
+        <w:t>a users</w:t>
       </w:r>
       <w:proofErr w:type="spellEnd"/>
-      <w:proofErr w:type="gramEnd"/>
       <w:r>
         <w:rPr>
           <w:rFonts w:ascii="Century Gothic" w:eastAsia="Times New Roman" w:hAnsi="Century Gothic" w:cstheme="minorHAnsi"/>
@@ -9152,25 +9061,7 @@
           <w:sz w:val="20"/>
           <w:szCs w:val="20"/>
         </w:rPr>
-        <w:t xml:space="preserve">Windows 10, Windows 2016, RHEL 7, </w:t>
-      </w:r>
-      <w:proofErr w:type="gramStart"/>
-      <w:r>
-        <w:rPr>
-          <w:rFonts w:ascii="Century Gothic" w:eastAsia="Times New Roman" w:hAnsi="Century Gothic" w:cstheme="minorHAnsi"/>
-          <w:sz w:val="20"/>
-          <w:szCs w:val="20"/>
-        </w:rPr>
-        <w:t>Linux  (</w:t>
-      </w:r>
-      <w:proofErr w:type="gramEnd"/>
-      <w:r>
-        <w:rPr>
-          <w:rFonts w:ascii="Century Gothic" w:eastAsia="Times New Roman" w:hAnsi="Century Gothic" w:cstheme="minorHAnsi"/>
-          <w:sz w:val="20"/>
-          <w:szCs w:val="20"/>
-        </w:rPr>
-        <w:t>VMWare), ESXi, OpenBSD, FreeBSD, NetBSD, Docker, XCP-NG, EVE-NG, VirtualBox</w:t>
+        <w:t>Windows 10, Windows 2016, RHEL 7, Linux  (VMWare), ESXi, OpenBSD, FreeBSD, NetBSD, Docker, XCP-NG, EVE-NG, VirtualBox</w:t>
       </w:r>
       <w:r>
         <w:rPr>

</xml_diff>

<commit_message>
fixed comma in summary
</commit_message>
<xml_diff>
--- a/resumes/word/Justin Knox - Network Engineer.docx
+++ b/resumes/word/Justin Knox - Network Engineer.docx
@@ -335,7 +335,23 @@
           <w:sz w:val="20"/>
           <w:szCs w:val="20"/>
         </w:rPr>
-        <w:t>• 10+ years of professional experience in automation, support, and development.</w:t>
+        <w:t>• 10+ years of professional experience in automation, support</w:t>
+      </w:r>
+      <w:r>
+        <w:rPr>
+          <w:rFonts w:ascii="Century Gothic" w:hAnsi="Century Gothic"/>
+          <w:sz w:val="20"/>
+          <w:szCs w:val="20"/>
+        </w:rPr>
+        <w:t xml:space="preserve"> </w:t>
+      </w:r>
+      <w:r>
+        <w:rPr>
+          <w:rFonts w:ascii="Century Gothic" w:hAnsi="Century Gothic"/>
+          <w:sz w:val="20"/>
+          <w:szCs w:val="20"/>
+        </w:rPr>
+        <w:t>and development.</w:t>
       </w:r>
     </w:p>
     <w:p>
@@ -806,17 +822,7 @@
           <w:szCs w:val="20"/>
           <w:bdr w:val="none" w:sz="0" w:space="0" w:color="auto" w:frame="1"/>
         </w:rPr>
-        <w:t xml:space="preserve"> to eventual %20 Remote | </w:t>
-      </w:r>
-      <w:r>
-        <w:rPr>
-          <w:rStyle w:val="normaltextrun"/>
-          <w:rFonts w:ascii="Century Gothic" w:hAnsi="Century Gothic"/>
-          <w:sz w:val="20"/>
-          <w:szCs w:val="20"/>
-          <w:bdr w:val="none" w:sz="0" w:space="0" w:color="auto" w:frame="1"/>
-        </w:rPr>
-        <w:t>Grand Rapids, MI</w:t>
+        <w:t xml:space="preserve"> to eventual %20 Remote | Grand Rapids, MI</w:t>
       </w:r>
     </w:p>
     <w:p>
@@ -945,23 +951,7 @@
           <w:sz w:val="20"/>
           <w:szCs w:val="20"/>
         </w:rPr>
-        <w:t xml:space="preserve"> </w:t>
-      </w:r>
-      <w:r>
-        <w:rPr>
-          <w:rFonts w:ascii="Century Gothic" w:eastAsia="Times New Roman" w:hAnsi="Century Gothic" w:cstheme="minorHAnsi"/>
-          <w:sz w:val="20"/>
-          <w:szCs w:val="20"/>
-        </w:rPr>
-        <w:t>•</w:t>
-      </w:r>
-      <w:r>
-        <w:rPr>
-          <w:rFonts w:ascii="Century Gothic" w:eastAsia="Times New Roman" w:hAnsi="Century Gothic" w:cstheme="minorHAnsi"/>
-          <w:sz w:val="20"/>
-          <w:szCs w:val="20"/>
-        </w:rPr>
-        <w:t xml:space="preserve"> Decreased CEE related incidents by 4% through complete audit and documentation overhaul for the East MI region (in progress).</w:t>
+        <w:t xml:space="preserve"> • Decreased CEE related incidents by 4% through complete audit and documentation overhaul for the East MI region (in progress).</w:t>
       </w:r>
     </w:p>
     <w:p>
@@ -980,15 +970,7 @@
           <w:sz w:val="20"/>
           <w:szCs w:val="20"/>
         </w:rPr>
-        <w:t>•</w:t>
-      </w:r>
-      <w:r>
-        <w:rPr>
-          <w:rFonts w:ascii="Century Gothic" w:eastAsia="Times New Roman" w:hAnsi="Century Gothic" w:cstheme="minorHAnsi"/>
-          <w:sz w:val="20"/>
-          <w:szCs w:val="20"/>
-        </w:rPr>
-        <w:t xml:space="preserve"> </w:t>
+        <w:t xml:space="preserve">• </w:t>
       </w:r>
       <w:r>
         <w:rPr>
@@ -1166,25 +1148,7 @@
           <w:szCs w:val="20"/>
           <w:shd w:val="clear" w:color="auto" w:fill="FFFFFF"/>
         </w:rPr>
-        <w:t xml:space="preserve"> </w:t>
-      </w:r>
-      <w:r>
-        <w:rPr>
-          <w:rFonts w:ascii="Century Gothic" w:hAnsi="Century Gothic" w:cs="Segoe UI"/>
-          <w:sz w:val="20"/>
-          <w:szCs w:val="20"/>
-          <w:shd w:val="clear" w:color="auto" w:fill="FFFFFF"/>
-        </w:rPr>
-        <w:t>·</w:t>
-      </w:r>
-      <w:r>
-        <w:rPr>
-          <w:rFonts w:ascii="Century Gothic" w:hAnsi="Century Gothic" w:cs="Segoe UI"/>
-          <w:sz w:val="20"/>
-          <w:szCs w:val="20"/>
-          <w:shd w:val="clear" w:color="auto" w:fill="FFFFFF"/>
-        </w:rPr>
-        <w:t xml:space="preserve"> SCADA</w:t>
+        <w:t xml:space="preserve"> · SCADA</w:t>
       </w:r>
     </w:p>
     <w:p>
@@ -1317,7 +1281,26 @@
           <w:szCs w:val="20"/>
           <w:shd w:val="clear" w:color="auto" w:fill="FFFFFF"/>
         </w:rPr>
-        <w:t>March 2023</w:t>
+        <w:t>March 2023 –</w:t>
+      </w:r>
+      <w:r>
+        <w:rPr>
+          <w:rStyle w:val="contentcontrolboundarysink"/>
+          <w:sz w:val="20"/>
+          <w:szCs w:val="20"/>
+          <w:shd w:val="clear" w:color="auto" w:fill="FFFFFF"/>
+        </w:rPr>
+        <w:t>​</w:t>
+      </w:r>
+      <w:r>
+        <w:rPr>
+          <w:rStyle w:val="contentcontrolboundarysink"/>
+          <w:rFonts w:ascii="Century Gothic" w:hAnsi="Century Gothic"/>
+          <w:sz w:val="20"/>
+          <w:szCs w:val="20"/>
+          <w:shd w:val="clear" w:color="auto" w:fill="FFFFFF"/>
+        </w:rPr>
+        <w:t xml:space="preserve"> </w:t>
       </w:r>
       <w:r>
         <w:rPr>
@@ -1327,7 +1310,7 @@
           <w:szCs w:val="20"/>
           <w:shd w:val="clear" w:color="auto" w:fill="FFFFFF"/>
         </w:rPr>
-        <w:t xml:space="preserve"> –</w:t>
+        <w:t>June 2023</w:t>
       </w:r>
       <w:r>
         <w:rPr>
@@ -1338,127 +1321,115 @@
         </w:rPr>
         <w:t>​</w:t>
       </w:r>
-      <w:r>
-        <w:rPr>
-          <w:rStyle w:val="contentcontrolboundarysink"/>
-          <w:rFonts w:ascii="Century Gothic" w:hAnsi="Century Gothic"/>
-          <w:sz w:val="20"/>
-          <w:szCs w:val="20"/>
-          <w:shd w:val="clear" w:color="auto" w:fill="FFFFFF"/>
+    </w:p>
+    <w:p>
+      <w:pPr>
+        <w:spacing w:line="240" w:lineRule="auto"/>
+        <w:jc w:val="both"/>
+        <w:rPr>
+          <w:rStyle w:val="normaltextrun"/>
+          <w:rFonts w:ascii="Century Gothic" w:hAnsi="Century Gothic"/>
+          <w:sz w:val="20"/>
+          <w:szCs w:val="20"/>
+          <w:bdr w:val="none" w:sz="0" w:space="0" w:color="auto" w:frame="1"/>
+        </w:rPr>
+      </w:pPr>
+      <w:r>
+        <w:rPr>
+          <w:rStyle w:val="normaltextrun"/>
+          <w:rFonts w:ascii="Century Gothic" w:hAnsi="Century Gothic"/>
+          <w:sz w:val="20"/>
+          <w:szCs w:val="20"/>
+          <w:bdr w:val="none" w:sz="0" w:space="0" w:color="auto" w:frame="1"/>
+        </w:rPr>
+        <w:t xml:space="preserve">jPeg Design | Research &amp; Development, Deployment, Support &amp; Maintenance| </w:t>
+      </w:r>
+      <w:r>
+        <w:rPr>
+          <w:rStyle w:val="normaltextrun"/>
+          <w:rFonts w:ascii="Century Gothic" w:hAnsi="Century Gothic"/>
+          <w:sz w:val="20"/>
+          <w:szCs w:val="20"/>
+          <w:bdr w:val="none" w:sz="0" w:space="0" w:color="auto" w:frame="1"/>
+        </w:rPr>
+        <w:t xml:space="preserve">Direct-Hire </w:t>
+      </w:r>
+      <w:r>
+        <w:rPr>
+          <w:rStyle w:val="normaltextrun"/>
+          <w:rFonts w:ascii="Century Gothic" w:hAnsi="Century Gothic"/>
+          <w:sz w:val="20"/>
+          <w:szCs w:val="20"/>
+          <w:bdr w:val="none" w:sz="0" w:space="0" w:color="auto" w:frame="1"/>
+        </w:rPr>
+        <w:t>|100% Onsite | Dundee, MI</w:t>
+      </w:r>
+    </w:p>
+    <w:p>
+      <w:pPr>
+        <w:spacing w:before="20" w:after="20" w:line="240" w:lineRule="auto"/>
+        <w:jc w:val="both"/>
+        <w:rPr>
+          <w:rFonts w:ascii="Century Gothic" w:eastAsia="Times New Roman" w:hAnsi="Century Gothic" w:cstheme="minorHAnsi"/>
+          <w:sz w:val="20"/>
+          <w:szCs w:val="20"/>
+        </w:rPr>
+      </w:pPr>
+      <w:r>
+        <w:rPr>
+          <w:rFonts w:ascii="Century Gothic" w:eastAsia="Times New Roman" w:hAnsi="Century Gothic" w:cstheme="minorHAnsi"/>
+          <w:sz w:val="20"/>
+          <w:szCs w:val="20"/>
+        </w:rPr>
+        <w:t>Worked in a</w:t>
+      </w:r>
+      <w:r>
+        <w:rPr>
+          <w:rFonts w:ascii="Century Gothic" w:eastAsia="Times New Roman" w:hAnsi="Century Gothic" w:cstheme="minorHAnsi"/>
+          <w:sz w:val="20"/>
+          <w:szCs w:val="20"/>
         </w:rPr>
         <w:t xml:space="preserve"> </w:t>
       </w:r>
       <w:r>
         <w:rPr>
-          <w:rStyle w:val="normaltextrun"/>
-          <w:rFonts w:ascii="Century Gothic" w:hAnsi="Century Gothic"/>
-          <w:sz w:val="20"/>
-          <w:szCs w:val="20"/>
-          <w:shd w:val="clear" w:color="auto" w:fill="FFFFFF"/>
-        </w:rPr>
-        <w:t>June 2023</w:t>
-      </w:r>
-      <w:r>
-        <w:rPr>
-          <w:rStyle w:val="contentcontrolboundarysink"/>
-          <w:sz w:val="20"/>
-          <w:szCs w:val="20"/>
-          <w:shd w:val="clear" w:color="auto" w:fill="FFFFFF"/>
-        </w:rPr>
-        <w:t>​</w:t>
-      </w:r>
-    </w:p>
-    <w:p>
-      <w:pPr>
-        <w:spacing w:line="240" w:lineRule="auto"/>
-        <w:jc w:val="both"/>
-        <w:rPr>
-          <w:rStyle w:val="normaltextrun"/>
-          <w:rFonts w:ascii="Century Gothic" w:hAnsi="Century Gothic"/>
-          <w:sz w:val="20"/>
-          <w:szCs w:val="20"/>
-          <w:bdr w:val="none" w:sz="0" w:space="0" w:color="auto" w:frame="1"/>
-        </w:rPr>
-      </w:pPr>
-      <w:r>
-        <w:rPr>
-          <w:rStyle w:val="normaltextrun"/>
-          <w:rFonts w:ascii="Century Gothic" w:hAnsi="Century Gothic"/>
-          <w:sz w:val="20"/>
-          <w:szCs w:val="20"/>
-          <w:bdr w:val="none" w:sz="0" w:space="0" w:color="auto" w:frame="1"/>
-        </w:rPr>
-        <w:t>jPeg Design</w:t>
-      </w:r>
-      <w:r>
-        <w:rPr>
-          <w:rStyle w:val="normaltextrun"/>
-          <w:rFonts w:ascii="Century Gothic" w:hAnsi="Century Gothic"/>
-          <w:sz w:val="20"/>
-          <w:szCs w:val="20"/>
-          <w:bdr w:val="none" w:sz="0" w:space="0" w:color="auto" w:frame="1"/>
-        </w:rPr>
-        <w:t xml:space="preserve"> </w:t>
-      </w:r>
-      <w:r>
-        <w:rPr>
-          <w:rStyle w:val="normaltextrun"/>
-          <w:rFonts w:ascii="Century Gothic" w:hAnsi="Century Gothic"/>
-          <w:sz w:val="20"/>
-          <w:szCs w:val="20"/>
-          <w:bdr w:val="none" w:sz="0" w:space="0" w:color="auto" w:frame="1"/>
-        </w:rPr>
-        <w:t xml:space="preserve">| Research &amp; Development, Deployment, Support &amp; Maintenance| </w:t>
-      </w:r>
-      <w:r>
-        <w:rPr>
-          <w:rStyle w:val="normaltextrun"/>
-          <w:rFonts w:ascii="Century Gothic" w:hAnsi="Century Gothic"/>
-          <w:sz w:val="20"/>
-          <w:szCs w:val="20"/>
-          <w:bdr w:val="none" w:sz="0" w:space="0" w:color="auto" w:frame="1"/>
-        </w:rPr>
-        <w:t xml:space="preserve">Direct-Hire </w:t>
-      </w:r>
-      <w:r>
-        <w:rPr>
-          <w:rStyle w:val="normaltextrun"/>
-          <w:rFonts w:ascii="Century Gothic" w:hAnsi="Century Gothic"/>
-          <w:sz w:val="20"/>
-          <w:szCs w:val="20"/>
-          <w:bdr w:val="none" w:sz="0" w:space="0" w:color="auto" w:frame="1"/>
-        </w:rPr>
-        <w:t xml:space="preserve">|100% Onsite </w:t>
-      </w:r>
-      <w:r>
-        <w:rPr>
-          <w:rStyle w:val="normaltextrun"/>
-          <w:rFonts w:ascii="Century Gothic" w:hAnsi="Century Gothic"/>
-          <w:sz w:val="20"/>
-          <w:szCs w:val="20"/>
-          <w:bdr w:val="none" w:sz="0" w:space="0" w:color="auto" w:frame="1"/>
-        </w:rPr>
-        <w:t>| Dundee</w:t>
-      </w:r>
-      <w:r>
-        <w:rPr>
-          <w:rStyle w:val="normaltextrun"/>
-          <w:rFonts w:ascii="Century Gothic" w:hAnsi="Century Gothic"/>
-          <w:sz w:val="20"/>
-          <w:szCs w:val="20"/>
-          <w:bdr w:val="none" w:sz="0" w:space="0" w:color="auto" w:frame="1"/>
-        </w:rPr>
-        <w:t xml:space="preserve">, </w:t>
-      </w:r>
-      <w:r>
-        <w:rPr>
-          <w:rStyle w:val="normaltextrun"/>
-          <w:rFonts w:ascii="Century Gothic" w:hAnsi="Century Gothic"/>
-          <w:sz w:val="20"/>
-          <w:szCs w:val="20"/>
-          <w:bdr w:val="none" w:sz="0" w:space="0" w:color="auto" w:frame="1"/>
-        </w:rPr>
-        <w:t>MI</w:t>
+          <w:rFonts w:ascii="Century Gothic" w:eastAsia="Times New Roman" w:hAnsi="Century Gothic" w:cstheme="minorHAnsi"/>
+          <w:sz w:val="20"/>
+          <w:szCs w:val="20"/>
+        </w:rPr>
+        <w:t>3-person</w:t>
+      </w:r>
+      <w:r>
+        <w:rPr>
+          <w:rFonts w:ascii="Century Gothic" w:eastAsia="Times New Roman" w:hAnsi="Century Gothic" w:cstheme="minorHAnsi"/>
+          <w:sz w:val="20"/>
+          <w:szCs w:val="20"/>
+        </w:rPr>
+        <w:t xml:space="preserve"> team to </w:t>
+      </w:r>
+      <w:r>
+        <w:rPr>
+          <w:rFonts w:ascii="Century Gothic" w:eastAsia="Times New Roman" w:hAnsi="Century Gothic" w:cstheme="minorHAnsi"/>
+          <w:sz w:val="20"/>
+          <w:szCs w:val="20"/>
+        </w:rPr>
+        <w:t xml:space="preserve">design, deploy and maintain small </w:t>
+      </w:r>
+      <w:r>
+        <w:rPr>
+          <w:rFonts w:ascii="Century Gothic" w:eastAsia="Times New Roman" w:hAnsi="Century Gothic" w:cstheme="minorHAnsi"/>
+          <w:sz w:val="20"/>
+          <w:szCs w:val="20"/>
+        </w:rPr>
+        <w:t>to</w:t>
+      </w:r>
+      <w:r>
+        <w:rPr>
+          <w:rFonts w:ascii="Century Gothic" w:eastAsia="Times New Roman" w:hAnsi="Century Gothic" w:cstheme="minorHAnsi"/>
+          <w:sz w:val="20"/>
+          <w:szCs w:val="20"/>
+        </w:rPr>
+        <w:t xml:space="preserve"> medium business infrastructure.</w:t>
       </w:r>
     </w:p>
     <w:p>
@@ -1477,55 +1448,71 @@
           <w:sz w:val="20"/>
           <w:szCs w:val="20"/>
         </w:rPr>
-        <w:t>Worked in a</w:t>
-      </w:r>
-      <w:r>
-        <w:rPr>
-          <w:rFonts w:ascii="Century Gothic" w:eastAsia="Times New Roman" w:hAnsi="Century Gothic" w:cstheme="minorHAnsi"/>
-          <w:sz w:val="20"/>
-          <w:szCs w:val="20"/>
-        </w:rPr>
-        <w:t xml:space="preserve"> </w:t>
-      </w:r>
-      <w:r>
-        <w:rPr>
-          <w:rFonts w:ascii="Century Gothic" w:eastAsia="Times New Roman" w:hAnsi="Century Gothic" w:cstheme="minorHAnsi"/>
-          <w:sz w:val="20"/>
-          <w:szCs w:val="20"/>
-        </w:rPr>
-        <w:t>3-person</w:t>
-      </w:r>
-      <w:r>
-        <w:rPr>
-          <w:rFonts w:ascii="Century Gothic" w:eastAsia="Times New Roman" w:hAnsi="Century Gothic" w:cstheme="minorHAnsi"/>
-          <w:sz w:val="20"/>
-          <w:szCs w:val="20"/>
-        </w:rPr>
-        <w:t xml:space="preserve"> team to </w:t>
-      </w:r>
-      <w:r>
-        <w:rPr>
-          <w:rFonts w:ascii="Century Gothic" w:eastAsia="Times New Roman" w:hAnsi="Century Gothic" w:cstheme="minorHAnsi"/>
-          <w:sz w:val="20"/>
-          <w:szCs w:val="20"/>
-        </w:rPr>
-        <w:t xml:space="preserve">design, deploy and maintain small </w:t>
-      </w:r>
-      <w:r>
-        <w:rPr>
-          <w:rFonts w:ascii="Century Gothic" w:eastAsia="Times New Roman" w:hAnsi="Century Gothic" w:cstheme="minorHAnsi"/>
-          <w:sz w:val="20"/>
-          <w:szCs w:val="20"/>
-        </w:rPr>
-        <w:t>to</w:t>
-      </w:r>
-      <w:r>
-        <w:rPr>
-          <w:rFonts w:ascii="Century Gothic" w:eastAsia="Times New Roman" w:hAnsi="Century Gothic" w:cstheme="minorHAnsi"/>
-          <w:sz w:val="20"/>
-          <w:szCs w:val="20"/>
-        </w:rPr>
-        <w:t xml:space="preserve"> medium business infrastructure.</w:t>
+        <w:t xml:space="preserve">• Developed the </w:t>
+      </w:r>
+      <w:r>
+        <w:rPr>
+          <w:rFonts w:ascii="Century Gothic" w:eastAsia="Times New Roman" w:hAnsi="Century Gothic" w:cstheme="minorHAnsi"/>
+          <w:sz w:val="20"/>
+          <w:szCs w:val="20"/>
+        </w:rPr>
+        <w:t>company’s</w:t>
+      </w:r>
+      <w:r>
+        <w:rPr>
+          <w:rFonts w:ascii="Century Gothic" w:eastAsia="Times New Roman" w:hAnsi="Century Gothic" w:cstheme="minorHAnsi"/>
+          <w:sz w:val="20"/>
+          <w:szCs w:val="20"/>
+        </w:rPr>
+        <w:t xml:space="preserve"> first inventory, customer, client and installation databases, </w:t>
+      </w:r>
+      <w:r>
+        <w:rPr>
+          <w:rFonts w:ascii="Century Gothic" w:eastAsia="Times New Roman" w:hAnsi="Century Gothic" w:cstheme="minorHAnsi"/>
+          <w:sz w:val="20"/>
+          <w:szCs w:val="20"/>
+        </w:rPr>
+        <w:t>effectively</w:t>
+      </w:r>
+      <w:r>
+        <w:rPr>
+          <w:rFonts w:ascii="Century Gothic" w:eastAsia="Times New Roman" w:hAnsi="Century Gothic" w:cstheme="minorHAnsi"/>
+          <w:sz w:val="20"/>
+          <w:szCs w:val="20"/>
+        </w:rPr>
+        <w:t xml:space="preserve"> eliminating </w:t>
+      </w:r>
+      <w:r>
+        <w:rPr>
+          <w:rFonts w:ascii="Century Gothic" w:eastAsia="Times New Roman" w:hAnsi="Century Gothic" w:cstheme="minorHAnsi"/>
+          <w:sz w:val="20"/>
+          <w:szCs w:val="20"/>
+        </w:rPr>
+        <w:t>15</w:t>
+      </w:r>
+      <w:r>
+        <w:rPr>
+          <w:rFonts w:ascii="Century Gothic" w:eastAsia="Times New Roman" w:hAnsi="Century Gothic" w:cstheme="minorHAnsi"/>
+          <w:sz w:val="20"/>
+          <w:szCs w:val="20"/>
+        </w:rPr>
+        <w:t xml:space="preserve"> hours / week </w:t>
+      </w:r>
+      <w:r>
+        <w:rPr>
+          <w:rFonts w:ascii="Century Gothic" w:eastAsia="Times New Roman" w:hAnsi="Century Gothic" w:cstheme="minorHAnsi"/>
+          <w:sz w:val="20"/>
+          <w:szCs w:val="20"/>
+        </w:rPr>
+        <w:t xml:space="preserve">/ user </w:t>
+      </w:r>
+      <w:r>
+        <w:rPr>
+          <w:rFonts w:ascii="Century Gothic" w:eastAsia="Times New Roman" w:hAnsi="Century Gothic" w:cstheme="minorHAnsi"/>
+          <w:sz w:val="20"/>
+          <w:szCs w:val="20"/>
+        </w:rPr>
+        <w:t xml:space="preserve">for prior data entry. </w:t>
       </w:r>
     </w:p>
     <w:p>
@@ -1544,106 +1531,7 @@
           <w:sz w:val="20"/>
           <w:szCs w:val="20"/>
         </w:rPr>
-        <w:t>• Developed</w:t>
-      </w:r>
-      <w:r>
-        <w:rPr>
-          <w:rFonts w:ascii="Century Gothic" w:eastAsia="Times New Roman" w:hAnsi="Century Gothic" w:cstheme="minorHAnsi"/>
-          <w:sz w:val="20"/>
-          <w:szCs w:val="20"/>
-        </w:rPr>
-        <w:t xml:space="preserve"> the </w:t>
-      </w:r>
-      <w:r>
-        <w:rPr>
-          <w:rFonts w:ascii="Century Gothic" w:eastAsia="Times New Roman" w:hAnsi="Century Gothic" w:cstheme="minorHAnsi"/>
-          <w:sz w:val="20"/>
-          <w:szCs w:val="20"/>
-        </w:rPr>
-        <w:t>company’s</w:t>
-      </w:r>
-      <w:r>
-        <w:rPr>
-          <w:rFonts w:ascii="Century Gothic" w:eastAsia="Times New Roman" w:hAnsi="Century Gothic" w:cstheme="minorHAnsi"/>
-          <w:sz w:val="20"/>
-          <w:szCs w:val="20"/>
-        </w:rPr>
-        <w:t xml:space="preserve"> first inventory, customer, client and installation databases, </w:t>
-      </w:r>
-      <w:r>
-        <w:rPr>
-          <w:rFonts w:ascii="Century Gothic" w:eastAsia="Times New Roman" w:hAnsi="Century Gothic" w:cstheme="minorHAnsi"/>
-          <w:sz w:val="20"/>
-          <w:szCs w:val="20"/>
-        </w:rPr>
-        <w:t>effectively</w:t>
-      </w:r>
-      <w:r>
-        <w:rPr>
-          <w:rFonts w:ascii="Century Gothic" w:eastAsia="Times New Roman" w:hAnsi="Century Gothic" w:cstheme="minorHAnsi"/>
-          <w:sz w:val="20"/>
-          <w:szCs w:val="20"/>
-        </w:rPr>
-        <w:t xml:space="preserve"> eliminating </w:t>
-      </w:r>
-      <w:r>
-        <w:rPr>
-          <w:rFonts w:ascii="Century Gothic" w:eastAsia="Times New Roman" w:hAnsi="Century Gothic" w:cstheme="minorHAnsi"/>
-          <w:sz w:val="20"/>
-          <w:szCs w:val="20"/>
-        </w:rPr>
-        <w:t>15</w:t>
-      </w:r>
-      <w:r>
-        <w:rPr>
-          <w:rFonts w:ascii="Century Gothic" w:eastAsia="Times New Roman" w:hAnsi="Century Gothic" w:cstheme="minorHAnsi"/>
-          <w:sz w:val="20"/>
-          <w:szCs w:val="20"/>
-        </w:rPr>
-        <w:t xml:space="preserve"> hours / week </w:t>
-      </w:r>
-      <w:r>
-        <w:rPr>
-          <w:rFonts w:ascii="Century Gothic" w:eastAsia="Times New Roman" w:hAnsi="Century Gothic" w:cstheme="minorHAnsi"/>
-          <w:sz w:val="20"/>
-          <w:szCs w:val="20"/>
-        </w:rPr>
-        <w:t xml:space="preserve">/ user </w:t>
-      </w:r>
-      <w:r>
-        <w:rPr>
-          <w:rFonts w:ascii="Century Gothic" w:eastAsia="Times New Roman" w:hAnsi="Century Gothic" w:cstheme="minorHAnsi"/>
-          <w:sz w:val="20"/>
-          <w:szCs w:val="20"/>
-        </w:rPr>
-        <w:t xml:space="preserve">for prior data entry. </w:t>
-      </w:r>
-    </w:p>
-    <w:p>
-      <w:pPr>
-        <w:spacing w:before="20" w:after="20" w:line="240" w:lineRule="auto"/>
-        <w:jc w:val="both"/>
-        <w:rPr>
-          <w:rFonts w:ascii="Century Gothic" w:eastAsia="Times New Roman" w:hAnsi="Century Gothic" w:cstheme="minorHAnsi"/>
-          <w:sz w:val="20"/>
-          <w:szCs w:val="20"/>
-        </w:rPr>
-      </w:pPr>
-      <w:r>
-        <w:rPr>
-          <w:rFonts w:ascii="Century Gothic" w:eastAsia="Times New Roman" w:hAnsi="Century Gothic" w:cstheme="minorHAnsi"/>
-          <w:sz w:val="20"/>
-          <w:szCs w:val="20"/>
-        </w:rPr>
-        <w:t>•</w:t>
-      </w:r>
-      <w:r>
-        <w:rPr>
-          <w:rFonts w:ascii="Century Gothic" w:eastAsia="Times New Roman" w:hAnsi="Century Gothic" w:cstheme="minorHAnsi"/>
-          <w:sz w:val="20"/>
-          <w:szCs w:val="20"/>
-        </w:rPr>
-        <w:t xml:space="preserve"> Developed in</w:t>
+        <w:t>• Developed in</w:t>
       </w:r>
       <w:r>
         <w:rPr>
@@ -1734,6 +1622,24 @@
           <w:szCs w:val="20"/>
           <w:shd w:val="clear" w:color="auto" w:fill="FFFFFF"/>
         </w:rPr>
+        <w:t xml:space="preserve"> · Azure PostgreSQL · AWS · GCVE </w:t>
+      </w:r>
+      <w:r>
+        <w:rPr>
+          <w:rFonts w:ascii="Century Gothic" w:hAnsi="Century Gothic" w:cs="Segoe UI"/>
+          <w:sz w:val="20"/>
+          <w:szCs w:val="20"/>
+          <w:shd w:val="clear" w:color="auto" w:fill="FFFFFF"/>
+        </w:rPr>
+        <w:t>· PowerShell</w:t>
+      </w:r>
+      <w:r>
+        <w:rPr>
+          <w:rFonts w:ascii="Century Gothic" w:hAnsi="Century Gothic" w:cs="Segoe UI"/>
+          <w:sz w:val="20"/>
+          <w:szCs w:val="20"/>
+          <w:shd w:val="clear" w:color="auto" w:fill="FFFFFF"/>
+        </w:rPr>
         <w:t xml:space="preserve"> </w:t>
       </w:r>
       <w:r>
@@ -1743,78 +1649,6 @@
           <w:szCs w:val="20"/>
           <w:shd w:val="clear" w:color="auto" w:fill="FFFFFF"/>
         </w:rPr>
-        <w:t xml:space="preserve">· </w:t>
-      </w:r>
-      <w:r>
-        <w:rPr>
-          <w:rFonts w:ascii="Century Gothic" w:hAnsi="Century Gothic" w:cs="Segoe UI"/>
-          <w:sz w:val="20"/>
-          <w:szCs w:val="20"/>
-          <w:shd w:val="clear" w:color="auto" w:fill="FFFFFF"/>
-        </w:rPr>
-        <w:t xml:space="preserve">Azure PostgreSQL </w:t>
-      </w:r>
-      <w:r>
-        <w:rPr>
-          <w:rFonts w:ascii="Century Gothic" w:hAnsi="Century Gothic" w:cs="Segoe UI"/>
-          <w:sz w:val="20"/>
-          <w:szCs w:val="20"/>
-          <w:shd w:val="clear" w:color="auto" w:fill="FFFFFF"/>
-        </w:rPr>
-        <w:t xml:space="preserve">· </w:t>
-      </w:r>
-      <w:r>
-        <w:rPr>
-          <w:rFonts w:ascii="Century Gothic" w:hAnsi="Century Gothic" w:cs="Segoe UI"/>
-          <w:sz w:val="20"/>
-          <w:szCs w:val="20"/>
-          <w:shd w:val="clear" w:color="auto" w:fill="FFFFFF"/>
-        </w:rPr>
-        <w:t xml:space="preserve">AWS </w:t>
-      </w:r>
-      <w:r>
-        <w:rPr>
-          <w:rFonts w:ascii="Century Gothic" w:hAnsi="Century Gothic" w:cs="Segoe UI"/>
-          <w:sz w:val="20"/>
-          <w:szCs w:val="20"/>
-          <w:shd w:val="clear" w:color="auto" w:fill="FFFFFF"/>
-        </w:rPr>
-        <w:t xml:space="preserve">· </w:t>
-      </w:r>
-      <w:r>
-        <w:rPr>
-          <w:rFonts w:ascii="Century Gothic" w:hAnsi="Century Gothic" w:cs="Segoe UI"/>
-          <w:sz w:val="20"/>
-          <w:szCs w:val="20"/>
-          <w:shd w:val="clear" w:color="auto" w:fill="FFFFFF"/>
-        </w:rPr>
-        <w:t xml:space="preserve">GCVE </w:t>
-      </w:r>
-      <w:r>
-        <w:rPr>
-          <w:rFonts w:ascii="Century Gothic" w:hAnsi="Century Gothic" w:cs="Segoe UI"/>
-          <w:sz w:val="20"/>
-          <w:szCs w:val="20"/>
-          <w:shd w:val="clear" w:color="auto" w:fill="FFFFFF"/>
-        </w:rPr>
-        <w:t>· PowerShell</w:t>
-      </w:r>
-      <w:r>
-        <w:rPr>
-          <w:rFonts w:ascii="Century Gothic" w:hAnsi="Century Gothic" w:cs="Segoe UI"/>
-          <w:sz w:val="20"/>
-          <w:szCs w:val="20"/>
-          <w:shd w:val="clear" w:color="auto" w:fill="FFFFFF"/>
-        </w:rPr>
-        <w:t xml:space="preserve"> </w:t>
-      </w:r>
-      <w:r>
-        <w:rPr>
-          <w:rFonts w:ascii="Century Gothic" w:hAnsi="Century Gothic" w:cs="Segoe UI"/>
-          <w:sz w:val="20"/>
-          <w:szCs w:val="20"/>
-          <w:shd w:val="clear" w:color="auto" w:fill="FFFFFF"/>
-        </w:rPr>
         <w:t>· Bash</w:t>
       </w:r>
       <w:r>
@@ -1824,25 +1658,7 @@
           <w:szCs w:val="20"/>
           <w:shd w:val="clear" w:color="auto" w:fill="FFFFFF"/>
         </w:rPr>
-        <w:t xml:space="preserve"> </w:t>
-      </w:r>
-      <w:r>
-        <w:rPr>
-          <w:rFonts w:ascii="Century Gothic" w:hAnsi="Century Gothic" w:cs="Segoe UI"/>
-          <w:sz w:val="20"/>
-          <w:szCs w:val="20"/>
-          <w:shd w:val="clear" w:color="auto" w:fill="FFFFFF"/>
-        </w:rPr>
-        <w:t>·</w:t>
-      </w:r>
-      <w:r>
-        <w:rPr>
-          <w:rFonts w:ascii="Century Gothic" w:hAnsi="Century Gothic" w:cs="Segoe UI"/>
-          <w:sz w:val="20"/>
-          <w:szCs w:val="20"/>
-          <w:shd w:val="clear" w:color="auto" w:fill="FFFFFF"/>
-        </w:rPr>
-        <w:t xml:space="preserve"> </w:t>
+        <w:t xml:space="preserve"> · </w:t>
       </w:r>
       <w:r>
         <w:rPr>
@@ -1860,16 +1676,7 @@
           <w:szCs w:val="20"/>
           <w:shd w:val="clear" w:color="auto" w:fill="FFFFFF"/>
         </w:rPr>
-        <w:t xml:space="preserve">· </w:t>
-      </w:r>
-      <w:r>
-        <w:rPr>
-          <w:rFonts w:ascii="Century Gothic" w:hAnsi="Century Gothic" w:cs="Segoe UI"/>
-          <w:sz w:val="20"/>
-          <w:szCs w:val="20"/>
-          <w:shd w:val="clear" w:color="auto" w:fill="FFFFFF"/>
-        </w:rPr>
-        <w:t>Cisco CLI</w:t>
+        <w:t>· Cisco CLI</w:t>
       </w:r>
       <w:r>
         <w:rPr>
@@ -1994,7 +1801,26 @@
           <w:szCs w:val="20"/>
           <w:shd w:val="clear" w:color="auto" w:fill="FFFFFF"/>
         </w:rPr>
-        <w:t xml:space="preserve">December </w:t>
+        <w:t>December 2021 –</w:t>
+      </w:r>
+      <w:r>
+        <w:rPr>
+          <w:rStyle w:val="contentcontrolboundarysink"/>
+          <w:sz w:val="20"/>
+          <w:szCs w:val="20"/>
+          <w:shd w:val="clear" w:color="auto" w:fill="FFFFFF"/>
+        </w:rPr>
+        <w:t>​</w:t>
+      </w:r>
+      <w:r>
+        <w:rPr>
+          <w:rStyle w:val="contentcontrolboundarysink"/>
+          <w:rFonts w:ascii="Century Gothic" w:hAnsi="Century Gothic"/>
+          <w:sz w:val="20"/>
+          <w:szCs w:val="20"/>
+          <w:shd w:val="clear" w:color="auto" w:fill="FFFFFF"/>
+        </w:rPr>
+        <w:t xml:space="preserve"> </w:t>
       </w:r>
       <w:r>
         <w:rPr>
@@ -2004,66 +1830,7 @@
           <w:szCs w:val="20"/>
           <w:shd w:val="clear" w:color="auto" w:fill="FFFFFF"/>
         </w:rPr>
-        <w:t>202</w:t>
-      </w:r>
-      <w:r>
-        <w:rPr>
-          <w:rStyle w:val="normaltextrun"/>
-          <w:rFonts w:ascii="Century Gothic" w:hAnsi="Century Gothic"/>
-          <w:sz w:val="20"/>
-          <w:szCs w:val="20"/>
-          <w:shd w:val="clear" w:color="auto" w:fill="FFFFFF"/>
-        </w:rPr>
-        <w:t>1</w:t>
-      </w:r>
-      <w:r>
-        <w:rPr>
-          <w:rStyle w:val="normaltextrun"/>
-          <w:rFonts w:ascii="Century Gothic" w:hAnsi="Century Gothic"/>
-          <w:sz w:val="20"/>
-          <w:szCs w:val="20"/>
-          <w:shd w:val="clear" w:color="auto" w:fill="FFFFFF"/>
-        </w:rPr>
-        <w:t xml:space="preserve"> –</w:t>
-      </w:r>
-      <w:r>
-        <w:rPr>
-          <w:rStyle w:val="contentcontrolboundarysink"/>
-          <w:sz w:val="20"/>
-          <w:szCs w:val="20"/>
-          <w:shd w:val="clear" w:color="auto" w:fill="FFFFFF"/>
-        </w:rPr>
-        <w:t>​</w:t>
-      </w:r>
-      <w:r>
-        <w:rPr>
-          <w:rStyle w:val="contentcontrolboundarysink"/>
-          <w:rFonts w:ascii="Century Gothic" w:hAnsi="Century Gothic"/>
-          <w:sz w:val="20"/>
-          <w:szCs w:val="20"/>
-          <w:shd w:val="clear" w:color="auto" w:fill="FFFFFF"/>
-        </w:rPr>
-        <w:t xml:space="preserve"> </w:t>
-      </w:r>
-      <w:r>
-        <w:rPr>
-          <w:rStyle w:val="normaltextrun"/>
-          <w:rFonts w:ascii="Century Gothic" w:hAnsi="Century Gothic"/>
-          <w:sz w:val="20"/>
-          <w:szCs w:val="20"/>
-          <w:shd w:val="clear" w:color="auto" w:fill="FFFFFF"/>
-        </w:rPr>
-        <w:t xml:space="preserve">March </w:t>
-      </w:r>
-      <w:r>
-        <w:rPr>
-          <w:rStyle w:val="normaltextrun"/>
-          <w:rFonts w:ascii="Century Gothic" w:hAnsi="Century Gothic"/>
-          <w:sz w:val="20"/>
-          <w:szCs w:val="20"/>
-          <w:shd w:val="clear" w:color="auto" w:fill="FFFFFF"/>
-        </w:rPr>
-        <w:t>2023</w:t>
+        <w:t>March 2023</w:t>
       </w:r>
       <w:r>
         <w:rPr>
@@ -2351,7 +2118,25 @@
           <w:szCs w:val="20"/>
           <w:shd w:val="clear" w:color="auto" w:fill="FFFFFF"/>
         </w:rPr>
-        <w:t>Laravel</w:t>
+        <w:t xml:space="preserve">Laravel· Ruby· Ruby-on-Rails· PHP· TomTom API· Google Maps API· Ansible· Docker· </w:t>
+      </w:r>
+      <w:r>
+        <w:rPr>
+          <w:rFonts w:ascii="Century Gothic" w:hAnsi="Century Gothic" w:cs="Segoe UI"/>
+          <w:sz w:val="20"/>
+          <w:szCs w:val="20"/>
+          <w:shd w:val="clear" w:color="auto" w:fill="FFFFFF"/>
+        </w:rPr>
+        <w:t xml:space="preserve">Python · GitHub · </w:t>
+      </w:r>
+      <w:r>
+        <w:rPr>
+          <w:rFonts w:ascii="Century Gothic" w:hAnsi="Century Gothic" w:cs="Segoe UI"/>
+          <w:sz w:val="20"/>
+          <w:szCs w:val="20"/>
+          <w:shd w:val="clear" w:color="auto" w:fill="FFFFFF"/>
+        </w:rPr>
+        <w:t>RedHat KVM</w:t>
       </w:r>
       <w:r>
         <w:rPr>
@@ -2369,7 +2154,25 @@
           <w:szCs w:val="20"/>
           <w:shd w:val="clear" w:color="auto" w:fill="FFFFFF"/>
         </w:rPr>
-        <w:t>Ruby</w:t>
+        <w:t>Docker</w:t>
+      </w:r>
+      <w:r>
+        <w:rPr>
+          <w:rFonts w:ascii="Century Gothic" w:hAnsi="Century Gothic" w:cs="Segoe UI"/>
+          <w:sz w:val="20"/>
+          <w:szCs w:val="20"/>
+          <w:shd w:val="clear" w:color="auto" w:fill="FFFFFF"/>
+        </w:rPr>
+        <w:t xml:space="preserve">· GCVE · </w:t>
+      </w:r>
+      <w:r>
+        <w:rPr>
+          <w:rFonts w:ascii="Century Gothic" w:hAnsi="Century Gothic" w:cs="Segoe UI"/>
+          <w:sz w:val="20"/>
+          <w:szCs w:val="20"/>
+          <w:shd w:val="clear" w:color="auto" w:fill="FFFFFF"/>
+        </w:rPr>
+        <w:t>Active Directory</w:t>
       </w:r>
       <w:r>
         <w:rPr>
@@ -2387,7 +2190,70 @@
           <w:szCs w:val="20"/>
           <w:shd w:val="clear" w:color="auto" w:fill="FFFFFF"/>
         </w:rPr>
-        <w:t>Ruby-on-Rails</w:t>
+        <w:t>Windows Server 2016</w:t>
+      </w:r>
+      <w:r>
+        <w:rPr>
+          <w:rFonts w:ascii="Century Gothic" w:hAnsi="Century Gothic" w:cs="Segoe UI"/>
+          <w:sz w:val="20"/>
+          <w:szCs w:val="20"/>
+          <w:shd w:val="clear" w:color="auto" w:fill="FFFFFF"/>
+        </w:rPr>
+        <w:t>· Mo</w:t>
+      </w:r>
+      <w:r>
+        <w:rPr>
+          <w:rFonts w:ascii="Century Gothic" w:hAnsi="Century Gothic" w:cs="Segoe UI"/>
+          <w:sz w:val="20"/>
+          <w:szCs w:val="20"/>
+          <w:shd w:val="clear" w:color="auto" w:fill="FFFFFF"/>
+        </w:rPr>
+        <w:t>I</w:t>
+      </w:r>
+      <w:r>
+        <w:rPr>
+          <w:rFonts w:ascii="Century Gothic" w:hAnsi="Century Gothic" w:cs="Segoe UI"/>
+          <w:sz w:val="20"/>
+          <w:szCs w:val="20"/>
+          <w:shd w:val="clear" w:color="auto" w:fill="FFFFFF"/>
+        </w:rPr>
+        <w:t>P</w:t>
+      </w:r>
+      <w:r>
+        <w:rPr>
+          <w:rFonts w:ascii="Century Gothic" w:hAnsi="Century Gothic" w:cs="Segoe UI"/>
+          <w:sz w:val="20"/>
+          <w:szCs w:val="20"/>
+          <w:shd w:val="clear" w:color="auto" w:fill="FFFFFF"/>
+        </w:rPr>
+        <w:t>· VoIP· Cisco</w:t>
+      </w:r>
+      <w:r>
+        <w:rPr>
+          <w:rFonts w:ascii="Century Gothic" w:hAnsi="Century Gothic" w:cs="Segoe UI"/>
+          <w:sz w:val="20"/>
+          <w:szCs w:val="20"/>
+          <w:shd w:val="clear" w:color="auto" w:fill="FFFFFF"/>
+        </w:rPr>
+        <w:t xml:space="preserve"> </w:t>
+      </w:r>
+      <w:r>
+        <w:rPr>
+          <w:rFonts w:ascii="Century Gothic" w:hAnsi="Century Gothic" w:cs="Segoe UI"/>
+          <w:sz w:val="20"/>
+          <w:szCs w:val="20"/>
+          <w:shd w:val="clear" w:color="auto" w:fill="FFFFFF"/>
+        </w:rPr>
+        <w:t>CLI· Juniper· pfSense</w:t>
+      </w:r>
+      <w:r>
+        <w:rPr>
+          <w:rFonts w:ascii="Century Gothic" w:hAnsi="Century Gothic" w:cs="Segoe UI"/>
+          <w:sz w:val="20"/>
+          <w:szCs w:val="20"/>
+          <w:shd w:val="clear" w:color="auto" w:fill="FFFFFF"/>
+        </w:rPr>
+        <w:t xml:space="preserve"> </w:t>
       </w:r>
       <w:r>
         <w:rPr>
@@ -2405,7 +2271,16 @@
           <w:szCs w:val="20"/>
           <w:shd w:val="clear" w:color="auto" w:fill="FFFFFF"/>
         </w:rPr>
-        <w:t>PHP</w:t>
+        <w:t>PlatformIO · JSON</w:t>
+      </w:r>
+      <w:r>
+        <w:rPr>
+          <w:rFonts w:ascii="Century Gothic" w:hAnsi="Century Gothic" w:cs="Segoe UI"/>
+          <w:sz w:val="20"/>
+          <w:szCs w:val="20"/>
+          <w:shd w:val="clear" w:color="auto" w:fill="FFFFFF"/>
+        </w:rPr>
+        <w:t xml:space="preserve"> </w:t>
       </w:r>
       <w:r>
         <w:rPr>
@@ -2423,394 +2298,7 @@
           <w:szCs w:val="20"/>
           <w:shd w:val="clear" w:color="auto" w:fill="FFFFFF"/>
         </w:rPr>
-        <w:t>TomTom API</w:t>
-      </w:r>
-      <w:r>
-        <w:rPr>
-          <w:rFonts w:ascii="Century Gothic" w:hAnsi="Century Gothic" w:cs="Segoe UI"/>
-          <w:sz w:val="20"/>
-          <w:szCs w:val="20"/>
-          <w:shd w:val="clear" w:color="auto" w:fill="FFFFFF"/>
-        </w:rPr>
-        <w:t xml:space="preserve">· </w:t>
-      </w:r>
-      <w:r>
-        <w:rPr>
-          <w:rFonts w:ascii="Century Gothic" w:hAnsi="Century Gothic" w:cs="Segoe UI"/>
-          <w:sz w:val="20"/>
-          <w:szCs w:val="20"/>
-          <w:shd w:val="clear" w:color="auto" w:fill="FFFFFF"/>
-        </w:rPr>
-        <w:t>Google Maps API</w:t>
-      </w:r>
-      <w:r>
-        <w:rPr>
-          <w:rFonts w:ascii="Century Gothic" w:hAnsi="Century Gothic" w:cs="Segoe UI"/>
-          <w:sz w:val="20"/>
-          <w:szCs w:val="20"/>
-          <w:shd w:val="clear" w:color="auto" w:fill="FFFFFF"/>
-        </w:rPr>
-        <w:t xml:space="preserve">· </w:t>
-      </w:r>
-      <w:r>
-        <w:rPr>
-          <w:rFonts w:ascii="Century Gothic" w:hAnsi="Century Gothic" w:cs="Segoe UI"/>
-          <w:sz w:val="20"/>
-          <w:szCs w:val="20"/>
-          <w:shd w:val="clear" w:color="auto" w:fill="FFFFFF"/>
-        </w:rPr>
-        <w:t>Ansible</w:t>
-      </w:r>
-      <w:r>
-        <w:rPr>
-          <w:rFonts w:ascii="Century Gothic" w:hAnsi="Century Gothic" w:cs="Segoe UI"/>
-          <w:sz w:val="20"/>
-          <w:szCs w:val="20"/>
-          <w:shd w:val="clear" w:color="auto" w:fill="FFFFFF"/>
-        </w:rPr>
-        <w:t xml:space="preserve">· </w:t>
-      </w:r>
-      <w:r>
-        <w:rPr>
-          <w:rFonts w:ascii="Century Gothic" w:hAnsi="Century Gothic" w:cs="Segoe UI"/>
-          <w:sz w:val="20"/>
-          <w:szCs w:val="20"/>
-          <w:shd w:val="clear" w:color="auto" w:fill="FFFFFF"/>
-        </w:rPr>
-        <w:t>Docker</w:t>
-      </w:r>
-      <w:r>
-        <w:rPr>
-          <w:rFonts w:ascii="Century Gothic" w:hAnsi="Century Gothic" w:cs="Segoe UI"/>
-          <w:sz w:val="20"/>
-          <w:szCs w:val="20"/>
-          <w:shd w:val="clear" w:color="auto" w:fill="FFFFFF"/>
-        </w:rPr>
-        <w:t xml:space="preserve">· </w:t>
-      </w:r>
-      <w:r>
-        <w:rPr>
-          <w:rFonts w:ascii="Century Gothic" w:hAnsi="Century Gothic" w:cs="Segoe UI"/>
-          <w:sz w:val="20"/>
-          <w:szCs w:val="20"/>
-          <w:shd w:val="clear" w:color="auto" w:fill="FFFFFF"/>
-        </w:rPr>
-        <w:t xml:space="preserve">Python · GitHub · </w:t>
-      </w:r>
-      <w:r>
-        <w:rPr>
-          <w:rFonts w:ascii="Century Gothic" w:hAnsi="Century Gothic" w:cs="Segoe UI"/>
-          <w:sz w:val="20"/>
-          <w:szCs w:val="20"/>
-          <w:shd w:val="clear" w:color="auto" w:fill="FFFFFF"/>
-        </w:rPr>
-        <w:t>RedHat KVM</w:t>
-      </w:r>
-      <w:r>
-        <w:rPr>
-          <w:rFonts w:ascii="Century Gothic" w:hAnsi="Century Gothic" w:cs="Segoe UI"/>
-          <w:sz w:val="20"/>
-          <w:szCs w:val="20"/>
-          <w:shd w:val="clear" w:color="auto" w:fill="FFFFFF"/>
-        </w:rPr>
-        <w:t xml:space="preserve">· </w:t>
-      </w:r>
-      <w:r>
-        <w:rPr>
-          <w:rFonts w:ascii="Century Gothic" w:hAnsi="Century Gothic" w:cs="Segoe UI"/>
-          <w:sz w:val="20"/>
-          <w:szCs w:val="20"/>
-          <w:shd w:val="clear" w:color="auto" w:fill="FFFFFF"/>
-        </w:rPr>
-        <w:t>Docker</w:t>
-      </w:r>
-      <w:r>
-        <w:rPr>
-          <w:rFonts w:ascii="Century Gothic" w:hAnsi="Century Gothic" w:cs="Segoe UI"/>
-          <w:sz w:val="20"/>
-          <w:szCs w:val="20"/>
-          <w:shd w:val="clear" w:color="auto" w:fill="FFFFFF"/>
-        </w:rPr>
-        <w:t xml:space="preserve">· GCVE · </w:t>
-      </w:r>
-      <w:r>
-        <w:rPr>
-          <w:rFonts w:ascii="Century Gothic" w:hAnsi="Century Gothic" w:cs="Segoe UI"/>
-          <w:sz w:val="20"/>
-          <w:szCs w:val="20"/>
-          <w:shd w:val="clear" w:color="auto" w:fill="FFFFFF"/>
-        </w:rPr>
-        <w:t>Active Directory</w:t>
-      </w:r>
-      <w:r>
-        <w:rPr>
-          <w:rFonts w:ascii="Century Gothic" w:hAnsi="Century Gothic" w:cs="Segoe UI"/>
-          <w:sz w:val="20"/>
-          <w:szCs w:val="20"/>
-          <w:shd w:val="clear" w:color="auto" w:fill="FFFFFF"/>
-        </w:rPr>
-        <w:t xml:space="preserve">· </w:t>
-      </w:r>
-      <w:r>
-        <w:rPr>
-          <w:rFonts w:ascii="Century Gothic" w:hAnsi="Century Gothic" w:cs="Segoe UI"/>
-          <w:sz w:val="20"/>
-          <w:szCs w:val="20"/>
-          <w:shd w:val="clear" w:color="auto" w:fill="FFFFFF"/>
-        </w:rPr>
-        <w:t>Windows Server 2016</w:t>
-      </w:r>
-      <w:r>
-        <w:rPr>
-          <w:rFonts w:ascii="Century Gothic" w:hAnsi="Century Gothic" w:cs="Segoe UI"/>
-          <w:sz w:val="20"/>
-          <w:szCs w:val="20"/>
-          <w:shd w:val="clear" w:color="auto" w:fill="FFFFFF"/>
-        </w:rPr>
-        <w:t>· Mo</w:t>
-      </w:r>
-      <w:r>
-        <w:rPr>
-          <w:rFonts w:ascii="Century Gothic" w:hAnsi="Century Gothic" w:cs="Segoe UI"/>
-          <w:sz w:val="20"/>
-          <w:szCs w:val="20"/>
-          <w:shd w:val="clear" w:color="auto" w:fill="FFFFFF"/>
-        </w:rPr>
-        <w:t>I</w:t>
-      </w:r>
-      <w:r>
-        <w:rPr>
-          <w:rFonts w:ascii="Century Gothic" w:hAnsi="Century Gothic" w:cs="Segoe UI"/>
-          <w:sz w:val="20"/>
-          <w:szCs w:val="20"/>
-          <w:shd w:val="clear" w:color="auto" w:fill="FFFFFF"/>
-        </w:rPr>
-        <w:t>P</w:t>
-      </w:r>
-      <w:r>
-        <w:rPr>
-          <w:rFonts w:ascii="Century Gothic" w:hAnsi="Century Gothic" w:cs="Segoe UI"/>
-          <w:sz w:val="20"/>
-          <w:szCs w:val="20"/>
-          <w:shd w:val="clear" w:color="auto" w:fill="FFFFFF"/>
-        </w:rPr>
-        <w:t xml:space="preserve">· </w:t>
-      </w:r>
-      <w:r>
-        <w:rPr>
-          <w:rFonts w:ascii="Century Gothic" w:hAnsi="Century Gothic" w:cs="Segoe UI"/>
-          <w:sz w:val="20"/>
-          <w:szCs w:val="20"/>
-          <w:shd w:val="clear" w:color="auto" w:fill="FFFFFF"/>
-        </w:rPr>
-        <w:t>VoIP</w:t>
-      </w:r>
-      <w:r>
-        <w:rPr>
-          <w:rFonts w:ascii="Century Gothic" w:hAnsi="Century Gothic" w:cs="Segoe UI"/>
-          <w:sz w:val="20"/>
-          <w:szCs w:val="20"/>
-          <w:shd w:val="clear" w:color="auto" w:fill="FFFFFF"/>
-        </w:rPr>
-        <w:t xml:space="preserve">· </w:t>
-      </w:r>
-      <w:r>
-        <w:rPr>
-          <w:rFonts w:ascii="Century Gothic" w:hAnsi="Century Gothic" w:cs="Segoe UI"/>
-          <w:sz w:val="20"/>
-          <w:szCs w:val="20"/>
-          <w:shd w:val="clear" w:color="auto" w:fill="FFFFFF"/>
-        </w:rPr>
-        <w:t>Cisco</w:t>
-      </w:r>
-      <w:r>
-        <w:rPr>
-          <w:rFonts w:ascii="Century Gothic" w:hAnsi="Century Gothic" w:cs="Segoe UI"/>
-          <w:sz w:val="20"/>
-          <w:szCs w:val="20"/>
-          <w:shd w:val="clear" w:color="auto" w:fill="FFFFFF"/>
-        </w:rPr>
-        <w:t xml:space="preserve"> </w:t>
-      </w:r>
-      <w:r>
-        <w:rPr>
-          <w:rFonts w:ascii="Century Gothic" w:hAnsi="Century Gothic" w:cs="Segoe UI"/>
-          <w:sz w:val="20"/>
-          <w:szCs w:val="20"/>
-          <w:shd w:val="clear" w:color="auto" w:fill="FFFFFF"/>
-        </w:rPr>
-        <w:t>CLI</w:t>
-      </w:r>
-      <w:r>
-        <w:rPr>
-          <w:rFonts w:ascii="Century Gothic" w:hAnsi="Century Gothic" w:cs="Segoe UI"/>
-          <w:sz w:val="20"/>
-          <w:szCs w:val="20"/>
-          <w:shd w:val="clear" w:color="auto" w:fill="FFFFFF"/>
-        </w:rPr>
-        <w:t xml:space="preserve">· </w:t>
-      </w:r>
-      <w:r>
-        <w:rPr>
-          <w:rFonts w:ascii="Century Gothic" w:hAnsi="Century Gothic" w:cs="Segoe UI"/>
-          <w:sz w:val="20"/>
-          <w:szCs w:val="20"/>
-          <w:shd w:val="clear" w:color="auto" w:fill="FFFFFF"/>
-        </w:rPr>
-        <w:t>Juniper</w:t>
-      </w:r>
-      <w:r>
-        <w:rPr>
-          <w:rFonts w:ascii="Century Gothic" w:hAnsi="Century Gothic" w:cs="Segoe UI"/>
-          <w:sz w:val="20"/>
-          <w:szCs w:val="20"/>
-          <w:shd w:val="clear" w:color="auto" w:fill="FFFFFF"/>
-        </w:rPr>
-        <w:t xml:space="preserve">· </w:t>
-      </w:r>
-      <w:r>
-        <w:rPr>
-          <w:rFonts w:ascii="Century Gothic" w:hAnsi="Century Gothic" w:cs="Segoe UI"/>
-          <w:sz w:val="20"/>
-          <w:szCs w:val="20"/>
-          <w:shd w:val="clear" w:color="auto" w:fill="FFFFFF"/>
-        </w:rPr>
-        <w:t>pfSense</w:t>
-      </w:r>
-      <w:r>
-        <w:rPr>
-          <w:rFonts w:ascii="Century Gothic" w:hAnsi="Century Gothic" w:cs="Segoe UI"/>
-          <w:sz w:val="20"/>
-          <w:szCs w:val="20"/>
-          <w:shd w:val="clear" w:color="auto" w:fill="FFFFFF"/>
-        </w:rPr>
-        <w:t xml:space="preserve"> </w:t>
-      </w:r>
-      <w:r>
-        <w:rPr>
-          <w:rFonts w:ascii="Century Gothic" w:hAnsi="Century Gothic" w:cs="Segoe UI"/>
-          <w:sz w:val="20"/>
-          <w:szCs w:val="20"/>
-          <w:shd w:val="clear" w:color="auto" w:fill="FFFFFF"/>
-        </w:rPr>
-        <w:t xml:space="preserve">· </w:t>
-      </w:r>
-      <w:r>
-        <w:rPr>
-          <w:rFonts w:ascii="Century Gothic" w:hAnsi="Century Gothic" w:cs="Segoe UI"/>
-          <w:sz w:val="20"/>
-          <w:szCs w:val="20"/>
-          <w:shd w:val="clear" w:color="auto" w:fill="FFFFFF"/>
-        </w:rPr>
-        <w:t xml:space="preserve">PlatformIO </w:t>
-      </w:r>
-      <w:r>
-        <w:rPr>
-          <w:rFonts w:ascii="Century Gothic" w:hAnsi="Century Gothic" w:cs="Segoe UI"/>
-          <w:sz w:val="20"/>
-          <w:szCs w:val="20"/>
-          <w:shd w:val="clear" w:color="auto" w:fill="FFFFFF"/>
-        </w:rPr>
-        <w:t xml:space="preserve">· </w:t>
-      </w:r>
-      <w:r>
-        <w:rPr>
-          <w:rFonts w:ascii="Century Gothic" w:hAnsi="Century Gothic" w:cs="Segoe UI"/>
-          <w:sz w:val="20"/>
-          <w:szCs w:val="20"/>
-          <w:shd w:val="clear" w:color="auto" w:fill="FFFFFF"/>
-        </w:rPr>
-        <w:t>JSON</w:t>
-      </w:r>
-      <w:r>
-        <w:rPr>
-          <w:rFonts w:ascii="Century Gothic" w:hAnsi="Century Gothic" w:cs="Segoe UI"/>
-          <w:sz w:val="20"/>
-          <w:szCs w:val="20"/>
-          <w:shd w:val="clear" w:color="auto" w:fill="FFFFFF"/>
-        </w:rPr>
-        <w:t xml:space="preserve"> </w:t>
-      </w:r>
-      <w:r>
-        <w:rPr>
-          <w:rFonts w:ascii="Century Gothic" w:hAnsi="Century Gothic" w:cs="Segoe UI"/>
-          <w:sz w:val="20"/>
-          <w:szCs w:val="20"/>
-          <w:shd w:val="clear" w:color="auto" w:fill="FFFFFF"/>
-        </w:rPr>
-        <w:t xml:space="preserve">· </w:t>
-      </w:r>
-      <w:r>
-        <w:rPr>
-          <w:rFonts w:ascii="Century Gothic" w:hAnsi="Century Gothic" w:cs="Segoe UI"/>
-          <w:sz w:val="20"/>
-          <w:szCs w:val="20"/>
-          <w:shd w:val="clear" w:color="auto" w:fill="FFFFFF"/>
-        </w:rPr>
-        <w:t xml:space="preserve">HTML </w:t>
-      </w:r>
-      <w:r>
-        <w:rPr>
-          <w:rFonts w:ascii="Century Gothic" w:hAnsi="Century Gothic" w:cs="Segoe UI"/>
-          <w:sz w:val="20"/>
-          <w:szCs w:val="20"/>
-          <w:shd w:val="clear" w:color="auto" w:fill="FFFFFF"/>
-        </w:rPr>
-        <w:t xml:space="preserve">· </w:t>
-      </w:r>
-      <w:r>
-        <w:rPr>
-          <w:rFonts w:ascii="Century Gothic" w:hAnsi="Century Gothic" w:cs="Segoe UI"/>
-          <w:sz w:val="20"/>
-          <w:szCs w:val="20"/>
-          <w:shd w:val="clear" w:color="auto" w:fill="FFFFFF"/>
-        </w:rPr>
-        <w:t>MySQL</w:t>
-      </w:r>
-      <w:r>
-        <w:rPr>
-          <w:rFonts w:ascii="Century Gothic" w:hAnsi="Century Gothic" w:cs="Segoe UI"/>
-          <w:sz w:val="20"/>
-          <w:szCs w:val="20"/>
-          <w:shd w:val="clear" w:color="auto" w:fill="FFFFFF"/>
-        </w:rPr>
-        <w:t xml:space="preserve">· </w:t>
-      </w:r>
-      <w:r>
-        <w:rPr>
-          <w:rFonts w:ascii="Century Gothic" w:hAnsi="Century Gothic" w:cs="Segoe UI"/>
-          <w:sz w:val="20"/>
-          <w:szCs w:val="20"/>
-          <w:shd w:val="clear" w:color="auto" w:fill="FFFFFF"/>
-        </w:rPr>
-        <w:t xml:space="preserve">PostgreSQL </w:t>
-      </w:r>
-      <w:r>
-        <w:rPr>
-          <w:rFonts w:ascii="Century Gothic" w:hAnsi="Century Gothic" w:cs="Segoe UI"/>
-          <w:sz w:val="20"/>
-          <w:szCs w:val="20"/>
-          <w:shd w:val="clear" w:color="auto" w:fill="FFFFFF"/>
-        </w:rPr>
-        <w:t xml:space="preserve">· </w:t>
-      </w:r>
-      <w:r>
-        <w:rPr>
-          <w:rFonts w:ascii="Century Gothic" w:hAnsi="Century Gothic" w:cs="Segoe UI"/>
-          <w:sz w:val="20"/>
-          <w:szCs w:val="20"/>
-          <w:shd w:val="clear" w:color="auto" w:fill="FFFFFF"/>
-        </w:rPr>
-        <w:t xml:space="preserve">OpenBSD </w:t>
-      </w:r>
-      <w:r>
-        <w:rPr>
-          <w:rFonts w:ascii="Century Gothic" w:hAnsi="Century Gothic" w:cs="Segoe UI"/>
-          <w:sz w:val="20"/>
-          <w:szCs w:val="20"/>
-          <w:shd w:val="clear" w:color="auto" w:fill="FFFFFF"/>
-        </w:rPr>
-        <w:t xml:space="preserve">· </w:t>
+        <w:t xml:space="preserve">HTML · MySQL· PostgreSQL · OpenBSD · </w:t>
       </w:r>
       <w:r>
         <w:rPr>
@@ -2828,61 +2316,7 @@
           <w:szCs w:val="20"/>
           <w:shd w:val="clear" w:color="auto" w:fill="FFFFFF"/>
         </w:rPr>
-        <w:t xml:space="preserve"> </w:t>
-      </w:r>
-      <w:r>
-        <w:rPr>
-          <w:rFonts w:ascii="Century Gothic" w:hAnsi="Century Gothic" w:cs="Segoe UI"/>
-          <w:sz w:val="20"/>
-          <w:szCs w:val="20"/>
-          <w:shd w:val="clear" w:color="auto" w:fill="FFFFFF"/>
-        </w:rPr>
-        <w:t xml:space="preserve">· </w:t>
-      </w:r>
-      <w:r>
-        <w:rPr>
-          <w:rFonts w:ascii="Century Gothic" w:hAnsi="Century Gothic" w:cs="Segoe UI"/>
-          <w:sz w:val="20"/>
-          <w:szCs w:val="20"/>
-          <w:shd w:val="clear" w:color="auto" w:fill="FFFFFF"/>
-        </w:rPr>
-        <w:t xml:space="preserve">Palo Alto Firewalls </w:t>
-      </w:r>
-      <w:r>
-        <w:rPr>
-          <w:rFonts w:ascii="Century Gothic" w:hAnsi="Century Gothic" w:cs="Segoe UI"/>
-          <w:sz w:val="20"/>
-          <w:szCs w:val="20"/>
-          <w:shd w:val="clear" w:color="auto" w:fill="FFFFFF"/>
-        </w:rPr>
-        <w:t xml:space="preserve">· </w:t>
-      </w:r>
-      <w:r>
-        <w:rPr>
-          <w:rFonts w:ascii="Century Gothic" w:hAnsi="Century Gothic" w:cs="Segoe UI"/>
-          <w:sz w:val="20"/>
-          <w:szCs w:val="20"/>
-          <w:shd w:val="clear" w:color="auto" w:fill="FFFFFF"/>
-        </w:rPr>
-        <w:t xml:space="preserve">RFID </w:t>
-      </w:r>
-      <w:r>
-        <w:rPr>
-          <w:rFonts w:ascii="Century Gothic" w:hAnsi="Century Gothic" w:cs="Segoe UI"/>
-          <w:sz w:val="20"/>
-          <w:szCs w:val="20"/>
-          <w:shd w:val="clear" w:color="auto" w:fill="FFFFFF"/>
-        </w:rPr>
-        <w:t xml:space="preserve">· </w:t>
-      </w:r>
-      <w:r>
-        <w:rPr>
-          <w:rFonts w:ascii="Century Gothic" w:hAnsi="Century Gothic" w:cs="Segoe UI"/>
-          <w:sz w:val="20"/>
-          <w:szCs w:val="20"/>
-          <w:shd w:val="clear" w:color="auto" w:fill="FFFFFF"/>
-        </w:rPr>
-        <w:t>QR-Code Programming</w:t>
+        <w:t xml:space="preserve"> · Palo Alto Firewalls · RFID · QR-Code Programming</w:t>
       </w:r>
     </w:p>
     <w:p>
@@ -3296,23 +2730,7 @@
           <w:sz w:val="20"/>
           <w:szCs w:val="20"/>
         </w:rPr>
-        <w:t xml:space="preserve"> </w:t>
-      </w:r>
-      <w:r>
-        <w:rPr>
-          <w:rFonts w:ascii="Century Gothic" w:eastAsia="Times New Roman" w:hAnsi="Century Gothic" w:cstheme="minorHAnsi"/>
-          <w:sz w:val="20"/>
-          <w:szCs w:val="20"/>
-        </w:rPr>
-        <w:t>•</w:t>
-      </w:r>
-      <w:r>
-        <w:rPr>
-          <w:rFonts w:ascii="Century Gothic" w:eastAsia="Times New Roman" w:hAnsi="Century Gothic" w:cstheme="minorHAnsi"/>
-          <w:sz w:val="20"/>
-          <w:szCs w:val="20"/>
-        </w:rPr>
-        <w:t xml:space="preserve"> Saved the company an estimated $450k in lost compute time to isolate an issue </w:t>
+        <w:t xml:space="preserve"> • Saved the company an estimated $450k in lost compute time to isolate an issue </w:t>
       </w:r>
       <w:r>
         <w:rPr>
@@ -3354,23 +2772,7 @@
           <w:sz w:val="20"/>
           <w:szCs w:val="20"/>
         </w:rPr>
-        <w:t xml:space="preserve"> </w:t>
-      </w:r>
-      <w:r>
-        <w:rPr>
-          <w:rFonts w:ascii="Century Gothic" w:eastAsia="Times New Roman" w:hAnsi="Century Gothic" w:cstheme="minorHAnsi"/>
-          <w:sz w:val="20"/>
-          <w:szCs w:val="20"/>
-        </w:rPr>
-        <w:t>•</w:t>
-      </w:r>
-      <w:r>
-        <w:rPr>
-          <w:rFonts w:ascii="Century Gothic" w:eastAsia="Times New Roman" w:hAnsi="Century Gothic" w:cstheme="minorHAnsi"/>
-          <w:sz w:val="20"/>
-          <w:szCs w:val="20"/>
-        </w:rPr>
-        <w:t xml:space="preserve"> Led the project team which deployed 1/3 of the GCVE infrastructure in which we were able to complete the project 75% ahead of schedule. All contractors on the team were converted to full time.</w:t>
+        <w:t xml:space="preserve"> • Led the project team which deployed 1/3 of the GCVE infrastructure in which we were able to complete the project 75% ahead of schedule. All contractors on the team were converted to full time.</w:t>
       </w:r>
     </w:p>
     <w:p>
@@ -3396,23 +2798,7 @@
           <w:sz w:val="20"/>
           <w:szCs w:val="20"/>
         </w:rPr>
-        <w:t xml:space="preserve"> </w:t>
-      </w:r>
-      <w:r>
-        <w:rPr>
-          <w:rFonts w:ascii="Century Gothic" w:eastAsia="Times New Roman" w:hAnsi="Century Gothic" w:cstheme="minorHAnsi"/>
-          <w:sz w:val="20"/>
-          <w:szCs w:val="20"/>
-        </w:rPr>
-        <w:t>•</w:t>
-      </w:r>
-      <w:r>
-        <w:rPr>
-          <w:rFonts w:ascii="Century Gothic" w:eastAsia="Times New Roman" w:hAnsi="Century Gothic" w:cstheme="minorHAnsi"/>
-          <w:sz w:val="20"/>
-          <w:szCs w:val="20"/>
-        </w:rPr>
-        <w:t xml:space="preserve"> Built and deployed globally distributable internal systems monitoring, configuring and reporting software to effectively eliminate 80% of my original job functions.</w:t>
+        <w:t xml:space="preserve"> • Built and deployed globally distributable internal systems monitoring, configuring and reporting software to effectively eliminate 80% of my original job functions.</w:t>
       </w:r>
     </w:p>
     <w:p>
@@ -3438,23 +2824,7 @@
           <w:sz w:val="20"/>
           <w:szCs w:val="20"/>
         </w:rPr>
-        <w:t xml:space="preserve"> </w:t>
-      </w:r>
-      <w:r>
-        <w:rPr>
-          <w:rFonts w:ascii="Century Gothic" w:eastAsia="Times New Roman" w:hAnsi="Century Gothic" w:cstheme="minorHAnsi"/>
-          <w:sz w:val="20"/>
-          <w:szCs w:val="20"/>
-        </w:rPr>
-        <w:t>•</w:t>
-      </w:r>
-      <w:r>
-        <w:rPr>
-          <w:rFonts w:ascii="Century Gothic" w:eastAsia="Times New Roman" w:hAnsi="Century Gothic" w:cstheme="minorHAnsi"/>
-          <w:sz w:val="20"/>
-          <w:szCs w:val="20"/>
-        </w:rPr>
-        <w:t xml:space="preserve"> Hosted and developed internal “lunch</w:t>
+        <w:t xml:space="preserve"> • Hosted and developed internal “lunch</w:t>
       </w:r>
       <w:r>
         <w:rPr>
@@ -3544,15 +2914,7 @@
           <w:sz w:val="20"/>
           <w:szCs w:val="20"/>
         </w:rPr>
-        <w:t xml:space="preserve">• </w:t>
-      </w:r>
-      <w:r>
-        <w:rPr>
-          <w:rFonts w:ascii="Century Gothic" w:eastAsia="Times New Roman" w:hAnsi="Century Gothic" w:cstheme="minorHAnsi"/>
-          <w:sz w:val="20"/>
-          <w:szCs w:val="20"/>
-        </w:rPr>
-        <w:t>Received 19 Peer Bonuses and 2 Challenge Awards for Hurricane and Pandemic Support</w:t>
+        <w:t>• Received 19 Peer Bonuses and 2 Challenge Awards for Hurricane and Pandemic Support</w:t>
       </w:r>
     </w:p>
     <w:p>
@@ -3599,7 +2961,34 @@
           <w:szCs w:val="20"/>
           <w:shd w:val="clear" w:color="auto" w:fill="FFFFFF"/>
         </w:rPr>
-        <w:t>SQL</w:t>
+        <w:t xml:space="preserve">SQL· </w:t>
+      </w:r>
+      <w:r>
+        <w:rPr>
+          <w:rFonts w:ascii="Century Gothic" w:hAnsi="Century Gothic" w:cs="Segoe UI"/>
+          <w:sz w:val="20"/>
+          <w:szCs w:val="20"/>
+          <w:shd w:val="clear" w:color="auto" w:fill="FFFFFF"/>
+        </w:rPr>
+        <w:t>GSQL</w:t>
+      </w:r>
+      <w:r>
+        <w:rPr>
+          <w:rFonts w:ascii="Century Gothic" w:hAnsi="Century Gothic" w:cs="Segoe UI"/>
+          <w:sz w:val="20"/>
+          <w:szCs w:val="20"/>
+          <w:shd w:val="clear" w:color="auto" w:fill="FFFFFF"/>
+        </w:rPr>
+        <w:t xml:space="preserve">· Kubernetes · </w:t>
+      </w:r>
+      <w:r>
+        <w:rPr>
+          <w:rFonts w:ascii="Century Gothic" w:hAnsi="Century Gothic" w:cs="Segoe UI"/>
+          <w:sz w:val="20"/>
+          <w:szCs w:val="20"/>
+          <w:shd w:val="clear" w:color="auto" w:fill="FFFFFF"/>
+        </w:rPr>
+        <w:t>CI/CD</w:t>
       </w:r>
       <w:r>
         <w:rPr>
@@ -3617,79 +3006,7 @@
           <w:szCs w:val="20"/>
           <w:shd w:val="clear" w:color="auto" w:fill="FFFFFF"/>
         </w:rPr>
-        <w:t>GSQL</w:t>
-      </w:r>
-      <w:r>
-        <w:rPr>
-          <w:rFonts w:ascii="Century Gothic" w:hAnsi="Century Gothic" w:cs="Segoe UI"/>
-          <w:sz w:val="20"/>
-          <w:szCs w:val="20"/>
-          <w:shd w:val="clear" w:color="auto" w:fill="FFFFFF"/>
-        </w:rPr>
-        <w:t xml:space="preserve">· Kubernetes · </w:t>
-      </w:r>
-      <w:r>
-        <w:rPr>
-          <w:rFonts w:ascii="Century Gothic" w:hAnsi="Century Gothic" w:cs="Segoe UI"/>
-          <w:sz w:val="20"/>
-          <w:szCs w:val="20"/>
-          <w:shd w:val="clear" w:color="auto" w:fill="FFFFFF"/>
-        </w:rPr>
-        <w:t>CI/CD</w:t>
-      </w:r>
-      <w:r>
-        <w:rPr>
-          <w:rFonts w:ascii="Century Gothic" w:hAnsi="Century Gothic" w:cs="Segoe UI"/>
-          <w:sz w:val="20"/>
-          <w:szCs w:val="20"/>
-          <w:shd w:val="clear" w:color="auto" w:fill="FFFFFF"/>
-        </w:rPr>
-        <w:t xml:space="preserve">· </w:t>
-      </w:r>
-      <w:r>
-        <w:rPr>
-          <w:rFonts w:ascii="Century Gothic" w:hAnsi="Century Gothic" w:cs="Segoe UI"/>
-          <w:sz w:val="20"/>
-          <w:szCs w:val="20"/>
-          <w:shd w:val="clear" w:color="auto" w:fill="FFFFFF"/>
-        </w:rPr>
-        <w:t>HTML</w:t>
-      </w:r>
-      <w:r>
-        <w:rPr>
-          <w:rFonts w:ascii="Century Gothic" w:hAnsi="Century Gothic" w:cs="Segoe UI"/>
-          <w:sz w:val="20"/>
-          <w:szCs w:val="20"/>
-          <w:shd w:val="clear" w:color="auto" w:fill="FFFFFF"/>
-        </w:rPr>
-        <w:t xml:space="preserve">· </w:t>
-      </w:r>
-      <w:r>
-        <w:rPr>
-          <w:rFonts w:ascii="Century Gothic" w:hAnsi="Century Gothic" w:cs="Segoe UI"/>
-          <w:sz w:val="20"/>
-          <w:szCs w:val="20"/>
-          <w:shd w:val="clear" w:color="auto" w:fill="FFFFFF"/>
-        </w:rPr>
-        <w:t>JavaScript</w:t>
-      </w:r>
-      <w:r>
-        <w:rPr>
-          <w:rFonts w:ascii="Century Gothic" w:hAnsi="Century Gothic" w:cs="Segoe UI"/>
-          <w:sz w:val="20"/>
-          <w:szCs w:val="20"/>
-          <w:shd w:val="clear" w:color="auto" w:fill="FFFFFF"/>
-        </w:rPr>
-        <w:t xml:space="preserve">· </w:t>
-      </w:r>
-      <w:r>
-        <w:rPr>
-          <w:rFonts w:ascii="Century Gothic" w:hAnsi="Century Gothic" w:cs="Segoe UI"/>
-          <w:sz w:val="20"/>
-          <w:szCs w:val="20"/>
-          <w:shd w:val="clear" w:color="auto" w:fill="FFFFFF"/>
-        </w:rPr>
-        <w:t>CSS</w:t>
+        <w:t>HTML· JavaScript· CSS</w:t>
       </w:r>
       <w:r>
         <w:rPr>
@@ -3707,16 +3024,7 @@
           <w:szCs w:val="20"/>
           <w:shd w:val="clear" w:color="auto" w:fill="FFFFFF"/>
         </w:rPr>
-        <w:t>·</w:t>
-      </w:r>
-      <w:r>
-        <w:rPr>
-          <w:rFonts w:ascii="Century Gothic" w:hAnsi="Century Gothic" w:cs="Segoe UI"/>
-          <w:sz w:val="20"/>
-          <w:szCs w:val="20"/>
-          <w:shd w:val="clear" w:color="auto" w:fill="FFFFFF"/>
-        </w:rPr>
-        <w:t xml:space="preserve"> C++</w:t>
+        <w:t>· C++</w:t>
       </w:r>
     </w:p>
     <w:p>
@@ -3901,17 +3209,7 @@
           <w:szCs w:val="20"/>
           <w:bdr w:val="none" w:sz="0" w:space="0" w:color="auto" w:frame="1"/>
         </w:rPr>
-        <w:t xml:space="preserve">Switch LTD </w:t>
-      </w:r>
-      <w:r>
-        <w:rPr>
-          <w:rStyle w:val="normaltextrun"/>
-          <w:rFonts w:ascii="Century Gothic" w:hAnsi="Century Gothic"/>
-          <w:sz w:val="20"/>
-          <w:szCs w:val="20"/>
-          <w:bdr w:val="none" w:sz="0" w:space="0" w:color="auto" w:frame="1"/>
-        </w:rPr>
-        <w:t>| Network Operations | Contract to Hire | 100% On-site | Las Vegas, NV</w:t>
+        <w:t>Switch LTD | Network Operations | Contract to Hire | 100% On-site | Las Vegas, NV</w:t>
       </w:r>
     </w:p>
     <w:p>
@@ -3930,39 +3228,7 @@
           <w:sz w:val="20"/>
           <w:szCs w:val="20"/>
         </w:rPr>
-        <w:t>Coordinated</w:t>
-      </w:r>
-      <w:r>
-        <w:rPr>
-          <w:rFonts w:ascii="Century Gothic" w:eastAsia="Times New Roman" w:hAnsi="Century Gothic" w:cstheme="minorHAnsi"/>
-          <w:sz w:val="20"/>
-          <w:szCs w:val="20"/>
-        </w:rPr>
-        <w:t xml:space="preserve"> with </w:t>
-      </w:r>
-      <w:r>
-        <w:rPr>
-          <w:rFonts w:ascii="Century Gothic" w:eastAsia="Times New Roman" w:hAnsi="Century Gothic" w:cstheme="minorHAnsi"/>
-          <w:sz w:val="20"/>
-          <w:szCs w:val="20"/>
-        </w:rPr>
-        <w:t>e</w:t>
-      </w:r>
-      <w:r>
-        <w:rPr>
-          <w:rFonts w:ascii="Century Gothic" w:eastAsia="Times New Roman" w:hAnsi="Century Gothic" w:cstheme="minorHAnsi"/>
-          <w:sz w:val="20"/>
-          <w:szCs w:val="20"/>
-        </w:rPr>
-        <w:t xml:space="preserve">ngineering teams to provide infrastructure </w:t>
-      </w:r>
-      <w:r>
-        <w:rPr>
-          <w:rFonts w:ascii="Century Gothic" w:eastAsia="Times New Roman" w:hAnsi="Century Gothic" w:cstheme="minorHAnsi"/>
-          <w:sz w:val="20"/>
-          <w:szCs w:val="20"/>
-        </w:rPr>
-        <w:t>support.</w:t>
+        <w:t>Coordinated with engineering teams to provide infrastructure support.</w:t>
       </w:r>
     </w:p>
     <w:p>
@@ -3988,15 +3254,7 @@
           <w:sz w:val="20"/>
           <w:szCs w:val="20"/>
         </w:rPr>
-        <w:t xml:space="preserve">• </w:t>
-      </w:r>
-      <w:r>
-        <w:rPr>
-          <w:rFonts w:ascii="Century Gothic" w:eastAsia="Times New Roman" w:hAnsi="Century Gothic" w:cstheme="minorHAnsi"/>
-          <w:sz w:val="20"/>
-          <w:szCs w:val="20"/>
-        </w:rPr>
-        <w:t>Implemented custom programmed outlook filters combined with email lexical analysis to autogenerate tickets based on customer emails saving approximately 65% of time spent answering emails.</w:t>
+        <w:t>• Implemented custom programmed outlook filters combined with email lexical analysis to autogenerate tickets based on customer emails saving approximately 65% of time spent answering emails.</w:t>
       </w:r>
     </w:p>
     <w:p>
@@ -4061,16 +3319,7 @@
           <w:szCs w:val="20"/>
           <w:shd w:val="clear" w:color="auto" w:fill="FFFFFF"/>
         </w:rPr>
-        <w:t xml:space="preserve">BGP </w:t>
-      </w:r>
-      <w:r>
-        <w:rPr>
-          <w:rFonts w:ascii="Century Gothic" w:hAnsi="Century Gothic" w:cs="Segoe UI"/>
-          <w:sz w:val="20"/>
-          <w:szCs w:val="20"/>
-          <w:shd w:val="clear" w:color="auto" w:fill="FFFFFF"/>
-        </w:rPr>
-        <w:t xml:space="preserve">· </w:t>
+        <w:t xml:space="preserve">BGP · </w:t>
       </w:r>
       <w:r>
         <w:rPr>
@@ -4345,23 +3594,7 @@
           <w:sz w:val="20"/>
           <w:szCs w:val="20"/>
         </w:rPr>
-        <w:t xml:space="preserve"> </w:t>
-      </w:r>
-      <w:r>
-        <w:rPr>
-          <w:rFonts w:ascii="Century Gothic" w:eastAsia="Times New Roman" w:hAnsi="Century Gothic" w:cstheme="minorHAnsi"/>
-          <w:sz w:val="20"/>
-          <w:szCs w:val="20"/>
-        </w:rPr>
-        <w:t>•</w:t>
-      </w:r>
-      <w:r>
-        <w:rPr>
-          <w:rFonts w:ascii="Century Gothic" w:eastAsia="Times New Roman" w:hAnsi="Century Gothic" w:cstheme="minorHAnsi"/>
-          <w:sz w:val="20"/>
-          <w:szCs w:val="20"/>
-        </w:rPr>
-        <w:t xml:space="preserve"> Developed internal file-share-system and converted over to bring organization </w:t>
+        <w:t xml:space="preserve"> • Developed internal file-share-system and converted over to bring organization </w:t>
       </w:r>
       <w:r>
         <w:rPr>
@@ -4396,23 +3629,7 @@
           <w:sz w:val="20"/>
           <w:szCs w:val="20"/>
         </w:rPr>
-        <w:t xml:space="preserve"> </w:t>
-      </w:r>
-      <w:r>
-        <w:rPr>
-          <w:rFonts w:ascii="Century Gothic" w:eastAsia="Times New Roman" w:hAnsi="Century Gothic" w:cstheme="minorHAnsi"/>
-          <w:sz w:val="20"/>
-          <w:szCs w:val="20"/>
-        </w:rPr>
-        <w:t>•</w:t>
-      </w:r>
-      <w:r>
-        <w:rPr>
-          <w:rFonts w:ascii="Century Gothic" w:eastAsia="Times New Roman" w:hAnsi="Century Gothic" w:cstheme="minorHAnsi"/>
-          <w:sz w:val="20"/>
-          <w:szCs w:val="20"/>
-        </w:rPr>
-        <w:t xml:space="preserve"> Created Porteus system images to access in-house customer care system from Windows XP machines for </w:t>
+        <w:t xml:space="preserve"> • Created Porteus system images to access in-house customer care system from Windows XP machines for </w:t>
       </w:r>
       <w:r>
         <w:rPr>
@@ -4447,23 +3664,7 @@
           <w:sz w:val="20"/>
           <w:szCs w:val="20"/>
         </w:rPr>
-        <w:t xml:space="preserve"> </w:t>
-      </w:r>
-      <w:r>
-        <w:rPr>
-          <w:rFonts w:ascii="Century Gothic" w:eastAsia="Times New Roman" w:hAnsi="Century Gothic" w:cstheme="minorHAnsi"/>
-          <w:sz w:val="20"/>
-          <w:szCs w:val="20"/>
-        </w:rPr>
-        <w:t>•</w:t>
-      </w:r>
-      <w:r>
-        <w:rPr>
-          <w:rFonts w:ascii="Century Gothic" w:eastAsia="Times New Roman" w:hAnsi="Century Gothic" w:cstheme="minorHAnsi"/>
-          <w:sz w:val="20"/>
-          <w:szCs w:val="20"/>
-        </w:rPr>
-        <w:t xml:space="preserve"> Secured the companies trunks </w:t>
+        <w:t xml:space="preserve"> • Secured the companies trunks </w:t>
       </w:r>
       <w:r>
         <w:rPr>
@@ -4506,23 +3707,7 @@
           <w:sz w:val="20"/>
           <w:szCs w:val="20"/>
         </w:rPr>
-        <w:t xml:space="preserve"> </w:t>
-      </w:r>
-      <w:r>
-        <w:rPr>
-          <w:rFonts w:ascii="Century Gothic" w:eastAsia="Times New Roman" w:hAnsi="Century Gothic" w:cstheme="minorHAnsi"/>
-          <w:sz w:val="20"/>
-          <w:szCs w:val="20"/>
-        </w:rPr>
-        <w:t>•</w:t>
-      </w:r>
-      <w:r>
-        <w:rPr>
-          <w:rFonts w:ascii="Century Gothic" w:eastAsia="Times New Roman" w:hAnsi="Century Gothic" w:cstheme="minorHAnsi"/>
-          <w:sz w:val="20"/>
-          <w:szCs w:val="20"/>
-        </w:rPr>
-        <w:t xml:space="preserve"> Saved the company approximately $80k from unneeded legal hours through conducting an in-house investigation using the Sleuth digital forensics toolkit to procure documents required for discovery. </w:t>
+        <w:t xml:space="preserve"> • Saved the company approximately $80k from unneeded legal hours through conducting an in-house investigation using the Sleuth digital forensics toolkit to procure documents required for discovery. </w:t>
       </w:r>
     </w:p>
     <w:p>
@@ -4587,115 +3772,7 @@
           <w:szCs w:val="20"/>
           <w:shd w:val="clear" w:color="auto" w:fill="FFFFFF"/>
         </w:rPr>
-        <w:t>Avaya</w:t>
-      </w:r>
-      <w:r>
-        <w:rPr>
-          <w:rFonts w:ascii="Century Gothic" w:hAnsi="Century Gothic" w:cs="Segoe UI"/>
-          <w:sz w:val="20"/>
-          <w:szCs w:val="20"/>
-          <w:shd w:val="clear" w:color="auto" w:fill="FFFFFF"/>
-        </w:rPr>
-        <w:t xml:space="preserve">· </w:t>
-      </w:r>
-      <w:r>
-        <w:rPr>
-          <w:rFonts w:ascii="Century Gothic" w:hAnsi="Century Gothic" w:cs="Segoe UI"/>
-          <w:sz w:val="20"/>
-          <w:szCs w:val="20"/>
-          <w:shd w:val="clear" w:color="auto" w:fill="FFFFFF"/>
-        </w:rPr>
-        <w:t>Windows Server 2012</w:t>
-      </w:r>
-      <w:r>
-        <w:rPr>
-          <w:rFonts w:ascii="Century Gothic" w:hAnsi="Century Gothic" w:cs="Segoe UI"/>
-          <w:sz w:val="20"/>
-          <w:szCs w:val="20"/>
-          <w:shd w:val="clear" w:color="auto" w:fill="FFFFFF"/>
-        </w:rPr>
-        <w:t xml:space="preserve">· </w:t>
-      </w:r>
-      <w:r>
-        <w:rPr>
-          <w:rFonts w:ascii="Century Gothic" w:hAnsi="Century Gothic" w:cs="Segoe UI"/>
-          <w:sz w:val="20"/>
-          <w:szCs w:val="20"/>
-          <w:shd w:val="clear" w:color="auto" w:fill="FFFFFF"/>
-        </w:rPr>
-        <w:t>Active Directory</w:t>
-      </w:r>
-      <w:r>
-        <w:rPr>
-          <w:rFonts w:ascii="Century Gothic" w:hAnsi="Century Gothic" w:cs="Segoe UI"/>
-          <w:sz w:val="20"/>
-          <w:szCs w:val="20"/>
-          <w:shd w:val="clear" w:color="auto" w:fill="FFFFFF"/>
-        </w:rPr>
-        <w:t xml:space="preserve">· </w:t>
-      </w:r>
-      <w:r>
-        <w:rPr>
-          <w:rFonts w:ascii="Century Gothic" w:hAnsi="Century Gothic" w:cs="Segoe UI"/>
-          <w:sz w:val="20"/>
-          <w:szCs w:val="20"/>
-          <w:shd w:val="clear" w:color="auto" w:fill="FFFFFF"/>
-        </w:rPr>
-        <w:t>Samba</w:t>
-      </w:r>
-      <w:r>
-        <w:rPr>
-          <w:rFonts w:ascii="Century Gothic" w:hAnsi="Century Gothic" w:cs="Segoe UI"/>
-          <w:sz w:val="20"/>
-          <w:szCs w:val="20"/>
-          <w:shd w:val="clear" w:color="auto" w:fill="FFFFFF"/>
-        </w:rPr>
-        <w:t xml:space="preserve">· </w:t>
-      </w:r>
-      <w:r>
-        <w:rPr>
-          <w:rFonts w:ascii="Century Gothic" w:hAnsi="Century Gothic" w:cs="Segoe UI"/>
-          <w:sz w:val="20"/>
-          <w:szCs w:val="20"/>
-          <w:shd w:val="clear" w:color="auto" w:fill="FFFFFF"/>
-        </w:rPr>
-        <w:t>Kerberos</w:t>
-      </w:r>
-      <w:r>
-        <w:rPr>
-          <w:rFonts w:ascii="Century Gothic" w:hAnsi="Century Gothic" w:cs="Segoe UI"/>
-          <w:sz w:val="20"/>
-          <w:szCs w:val="20"/>
-          <w:shd w:val="clear" w:color="auto" w:fill="FFFFFF"/>
-        </w:rPr>
-        <w:t xml:space="preserve">· </w:t>
-      </w:r>
-      <w:r>
-        <w:rPr>
-          <w:rFonts w:ascii="Century Gothic" w:hAnsi="Century Gothic" w:cs="Segoe UI"/>
-          <w:sz w:val="20"/>
-          <w:szCs w:val="20"/>
-          <w:shd w:val="clear" w:color="auto" w:fill="FFFFFF"/>
-        </w:rPr>
-        <w:t>Porteus Linux</w:t>
-      </w:r>
-      <w:r>
-        <w:rPr>
-          <w:rFonts w:ascii="Century Gothic" w:hAnsi="Century Gothic" w:cs="Segoe UI"/>
-          <w:sz w:val="20"/>
-          <w:szCs w:val="20"/>
-          <w:shd w:val="clear" w:color="auto" w:fill="FFFFFF"/>
-        </w:rPr>
-        <w:t xml:space="preserve">· </w:t>
-      </w:r>
-      <w:r>
-        <w:rPr>
-          <w:rFonts w:ascii="Century Gothic" w:hAnsi="Century Gothic" w:cs="Segoe UI"/>
-          <w:sz w:val="20"/>
-          <w:szCs w:val="20"/>
-          <w:shd w:val="clear" w:color="auto" w:fill="FFFFFF"/>
-        </w:rPr>
-        <w:t>Java</w:t>
+        <w:t>Avaya· Windows Server 2012· Active Directory· Samba· Kerberos· Porteus Linux· Java</w:t>
       </w:r>
       <w:r>
         <w:rPr>
@@ -4998,23 +4075,7 @@
           <w:sz w:val="20"/>
           <w:szCs w:val="20"/>
         </w:rPr>
-        <w:t xml:space="preserve"> </w:t>
-      </w:r>
-      <w:r>
-        <w:rPr>
-          <w:rFonts w:ascii="Century Gothic" w:eastAsia="Times New Roman" w:hAnsi="Century Gothic" w:cstheme="minorHAnsi"/>
-          <w:sz w:val="20"/>
-          <w:szCs w:val="20"/>
-        </w:rPr>
-        <w:t>•</w:t>
-      </w:r>
-      <w:r>
-        <w:rPr>
-          <w:rFonts w:ascii="Century Gothic" w:eastAsia="Times New Roman" w:hAnsi="Century Gothic" w:cstheme="minorHAnsi"/>
-          <w:sz w:val="20"/>
-          <w:szCs w:val="20"/>
-        </w:rPr>
-        <w:t xml:space="preserve"> </w:t>
+        <w:t xml:space="preserve"> • </w:t>
       </w:r>
       <w:r>
         <w:rPr>
@@ -5044,23 +4105,7 @@
           <w:sz w:val="20"/>
           <w:szCs w:val="20"/>
         </w:rPr>
-        <w:t xml:space="preserve"> </w:t>
-      </w:r>
-      <w:r>
-        <w:rPr>
-          <w:rFonts w:ascii="Century Gothic" w:eastAsia="Times New Roman" w:hAnsi="Century Gothic" w:cstheme="minorHAnsi"/>
-          <w:sz w:val="20"/>
-          <w:szCs w:val="20"/>
-        </w:rPr>
-        <w:t>•</w:t>
-      </w:r>
-      <w:r>
-        <w:rPr>
-          <w:rFonts w:ascii="Century Gothic" w:eastAsia="Times New Roman" w:hAnsi="Century Gothic" w:cstheme="minorHAnsi"/>
-          <w:sz w:val="20"/>
-          <w:szCs w:val="20"/>
-        </w:rPr>
-        <w:t xml:space="preserve"> Saved approx. 650 hours / week in labor through </w:t>
+        <w:t xml:space="preserve"> • Saved approx. 650 hours / week in labor through </w:t>
       </w:r>
       <w:r>
         <w:rPr>
@@ -5150,7 +4195,52 @@
           <w:szCs w:val="20"/>
           <w:shd w:val="clear" w:color="auto" w:fill="FFFFFF"/>
         </w:rPr>
-        <w:t>Arch Linux</w:t>
+        <w:t xml:space="preserve">Arch Linux· PHPFM· </w:t>
+      </w:r>
+      <w:r>
+        <w:rPr>
+          <w:rFonts w:ascii="Century Gothic" w:hAnsi="Century Gothic" w:cs="Segoe UI"/>
+          <w:sz w:val="20"/>
+          <w:szCs w:val="20"/>
+          <w:shd w:val="clear" w:color="auto" w:fill="FFFFFF"/>
+        </w:rPr>
+        <w:t>Memcached</w:t>
+      </w:r>
+      <w:r>
+        <w:rPr>
+          <w:rFonts w:ascii="Century Gothic" w:hAnsi="Century Gothic" w:cs="Segoe UI"/>
+          <w:sz w:val="20"/>
+          <w:szCs w:val="20"/>
+          <w:shd w:val="clear" w:color="auto" w:fill="FFFFFF"/>
+        </w:rPr>
+        <w:t xml:space="preserve">· NGINX · Apache· </w:t>
+      </w:r>
+      <w:r>
+        <w:rPr>
+          <w:rFonts w:ascii="Century Gothic" w:hAnsi="Century Gothic" w:cs="Segoe UI"/>
+          <w:sz w:val="20"/>
+          <w:szCs w:val="20"/>
+          <w:shd w:val="clear" w:color="auto" w:fill="FFFFFF"/>
+        </w:rPr>
+        <w:t>WordPress</w:t>
+      </w:r>
+      <w:r>
+        <w:rPr>
+          <w:rFonts w:ascii="Century Gothic" w:hAnsi="Century Gothic" w:cs="Segoe UI"/>
+          <w:sz w:val="20"/>
+          <w:szCs w:val="20"/>
+          <w:shd w:val="clear" w:color="auto" w:fill="FFFFFF"/>
+        </w:rPr>
+        <w:t xml:space="preserve"> · </w:t>
+      </w:r>
+      <w:r>
+        <w:rPr>
+          <w:rFonts w:ascii="Century Gothic" w:hAnsi="Century Gothic" w:cs="Segoe UI"/>
+          <w:sz w:val="20"/>
+          <w:szCs w:val="20"/>
+          <w:shd w:val="clear" w:color="auto" w:fill="FFFFFF"/>
+        </w:rPr>
+        <w:t>Jekyll</w:t>
       </w:r>
       <w:r>
         <w:rPr>
@@ -5168,79 +4258,7 @@
           <w:szCs w:val="20"/>
           <w:shd w:val="clear" w:color="auto" w:fill="FFFFFF"/>
         </w:rPr>
-        <w:t>PHPFM</w:t>
-      </w:r>
-      <w:r>
-        <w:rPr>
-          <w:rFonts w:ascii="Century Gothic" w:hAnsi="Century Gothic" w:cs="Segoe UI"/>
-          <w:sz w:val="20"/>
-          <w:szCs w:val="20"/>
-          <w:shd w:val="clear" w:color="auto" w:fill="FFFFFF"/>
-        </w:rPr>
-        <w:t xml:space="preserve">· </w:t>
-      </w:r>
-      <w:r>
-        <w:rPr>
-          <w:rFonts w:ascii="Century Gothic" w:hAnsi="Century Gothic" w:cs="Segoe UI"/>
-          <w:sz w:val="20"/>
-          <w:szCs w:val="20"/>
-          <w:shd w:val="clear" w:color="auto" w:fill="FFFFFF"/>
-        </w:rPr>
-        <w:t>Memcached</w:t>
-      </w:r>
-      <w:r>
-        <w:rPr>
-          <w:rFonts w:ascii="Century Gothic" w:hAnsi="Century Gothic" w:cs="Segoe UI"/>
-          <w:sz w:val="20"/>
-          <w:szCs w:val="20"/>
-          <w:shd w:val="clear" w:color="auto" w:fill="FFFFFF"/>
-        </w:rPr>
-        <w:t>·</w:t>
-      </w:r>
-      <w:r>
-        <w:rPr>
-          <w:rFonts w:ascii="Century Gothic" w:hAnsi="Century Gothic" w:cs="Segoe UI"/>
-          <w:sz w:val="20"/>
-          <w:szCs w:val="20"/>
-          <w:shd w:val="clear" w:color="auto" w:fill="FFFFFF"/>
-        </w:rPr>
-        <w:t xml:space="preserve"> NGINX</w:t>
-      </w:r>
-      <w:r>
-        <w:rPr>
-          <w:rFonts w:ascii="Century Gothic" w:hAnsi="Century Gothic" w:cs="Segoe UI"/>
-          <w:sz w:val="20"/>
-          <w:szCs w:val="20"/>
-          <w:shd w:val="clear" w:color="auto" w:fill="FFFFFF"/>
-        </w:rPr>
-        <w:t xml:space="preserve"> ·</w:t>
-      </w:r>
-      <w:r>
-        <w:rPr>
-          <w:rFonts w:ascii="Century Gothic" w:hAnsi="Century Gothic" w:cs="Segoe UI"/>
-          <w:sz w:val="20"/>
-          <w:szCs w:val="20"/>
-          <w:shd w:val="clear" w:color="auto" w:fill="FFFFFF"/>
-        </w:rPr>
-        <w:t xml:space="preserve"> Apache</w:t>
-      </w:r>
-      <w:r>
-        <w:rPr>
-          <w:rFonts w:ascii="Century Gothic" w:hAnsi="Century Gothic" w:cs="Segoe UI"/>
-          <w:sz w:val="20"/>
-          <w:szCs w:val="20"/>
-          <w:shd w:val="clear" w:color="auto" w:fill="FFFFFF"/>
-        </w:rPr>
-        <w:t xml:space="preserve">· </w:t>
-      </w:r>
-      <w:r>
-        <w:rPr>
-          <w:rFonts w:ascii="Century Gothic" w:hAnsi="Century Gothic" w:cs="Segoe UI"/>
-          <w:sz w:val="20"/>
-          <w:szCs w:val="20"/>
-          <w:shd w:val="clear" w:color="auto" w:fill="FFFFFF"/>
-        </w:rPr>
-        <w:t>WordPress</w:t>
+        <w:t>Markdown</w:t>
       </w:r>
       <w:r>
         <w:rPr>
@@ -5258,61 +4276,7 @@
           <w:szCs w:val="20"/>
           <w:shd w:val="clear" w:color="auto" w:fill="FFFFFF"/>
         </w:rPr>
-        <w:t xml:space="preserve">· </w:t>
-      </w:r>
-      <w:r>
-        <w:rPr>
-          <w:rFonts w:ascii="Century Gothic" w:hAnsi="Century Gothic" w:cs="Segoe UI"/>
-          <w:sz w:val="20"/>
-          <w:szCs w:val="20"/>
-          <w:shd w:val="clear" w:color="auto" w:fill="FFFFFF"/>
-        </w:rPr>
-        <w:t>Jekyll</w:t>
-      </w:r>
-      <w:r>
-        <w:rPr>
-          <w:rFonts w:ascii="Century Gothic" w:hAnsi="Century Gothic" w:cs="Segoe UI"/>
-          <w:sz w:val="20"/>
-          <w:szCs w:val="20"/>
-          <w:shd w:val="clear" w:color="auto" w:fill="FFFFFF"/>
-        </w:rPr>
-        <w:t xml:space="preserve">· </w:t>
-      </w:r>
-      <w:r>
-        <w:rPr>
-          <w:rFonts w:ascii="Century Gothic" w:hAnsi="Century Gothic" w:cs="Segoe UI"/>
-          <w:sz w:val="20"/>
-          <w:szCs w:val="20"/>
-          <w:shd w:val="clear" w:color="auto" w:fill="FFFFFF"/>
-        </w:rPr>
-        <w:t>Markdown</w:t>
-      </w:r>
-      <w:r>
-        <w:rPr>
-          <w:rFonts w:ascii="Century Gothic" w:hAnsi="Century Gothic" w:cs="Segoe UI"/>
-          <w:sz w:val="20"/>
-          <w:szCs w:val="20"/>
-          <w:shd w:val="clear" w:color="auto" w:fill="FFFFFF"/>
-        </w:rPr>
-        <w:t xml:space="preserve"> </w:t>
-      </w:r>
-      <w:r>
-        <w:rPr>
-          <w:rFonts w:ascii="Century Gothic" w:hAnsi="Century Gothic" w:cs="Segoe UI"/>
-          <w:sz w:val="20"/>
-          <w:szCs w:val="20"/>
-          <w:shd w:val="clear" w:color="auto" w:fill="FFFFFF"/>
-        </w:rPr>
-        <w:t xml:space="preserve">· </w:t>
-      </w:r>
-      <w:r>
-        <w:rPr>
-          <w:rFonts w:ascii="Century Gothic" w:hAnsi="Century Gothic" w:cs="Segoe UI"/>
-          <w:sz w:val="20"/>
-          <w:szCs w:val="20"/>
-          <w:shd w:val="clear" w:color="auto" w:fill="FFFFFF"/>
-        </w:rPr>
-        <w:t>Yammer</w:t>
+        <w:t>· Yammer</w:t>
       </w:r>
     </w:p>
     <w:p>
@@ -5496,37 +4460,7 @@
           <w:szCs w:val="20"/>
           <w:bdr w:val="none" w:sz="0" w:space="0" w:color="auto" w:frame="1"/>
         </w:rPr>
-        <w:t>Alchemy Computing</w:t>
-      </w:r>
-      <w:r>
-        <w:rPr>
-          <w:rStyle w:val="normaltextrun"/>
-          <w:rFonts w:ascii="Century Gothic" w:hAnsi="Century Gothic"/>
-          <w:sz w:val="20"/>
-          <w:szCs w:val="20"/>
-          <w:bdr w:val="none" w:sz="0" w:space="0" w:color="auto" w:frame="1"/>
-        </w:rPr>
-        <w:t xml:space="preserve"> | Information Technology</w:t>
-      </w:r>
-      <w:r>
-        <w:rPr>
-          <w:rStyle w:val="normaltextrun"/>
-          <w:rFonts w:ascii="Century Gothic" w:hAnsi="Century Gothic"/>
-          <w:sz w:val="20"/>
-          <w:szCs w:val="20"/>
-          <w:bdr w:val="none" w:sz="0" w:space="0" w:color="auto" w:frame="1"/>
-        </w:rPr>
-        <w:t xml:space="preserve"> </w:t>
-      </w:r>
-      <w:r>
-        <w:rPr>
-          <w:rStyle w:val="normaltextrun"/>
-          <w:rFonts w:ascii="Century Gothic" w:hAnsi="Century Gothic"/>
-          <w:sz w:val="20"/>
-          <w:szCs w:val="20"/>
-          <w:bdr w:val="none" w:sz="0" w:space="0" w:color="auto" w:frame="1"/>
-        </w:rPr>
-        <w:t>| Las Vegas, NV</w:t>
+        <w:t>Alchemy Computing | Information Technology | Las Vegas, NV</w:t>
       </w:r>
     </w:p>
     <w:p>
@@ -5622,214 +4556,16 @@
           <w:szCs w:val="20"/>
           <w:shd w:val="clear" w:color="auto" w:fill="FFFFFF"/>
         </w:rPr>
-        <w:t xml:space="preserve">C++ </w:t>
-      </w:r>
-      <w:r>
-        <w:rPr>
-          <w:rFonts w:ascii="Century Gothic" w:hAnsi="Century Gothic" w:cs="Segoe UI"/>
-          <w:sz w:val="20"/>
-          <w:szCs w:val="20"/>
-          <w:shd w:val="clear" w:color="auto" w:fill="FFFFFF"/>
-        </w:rPr>
-        <w:t>·</w:t>
-      </w:r>
-      <w:r>
-        <w:rPr>
-          <w:rFonts w:ascii="Century Gothic" w:hAnsi="Century Gothic" w:cs="Segoe UI"/>
-          <w:sz w:val="20"/>
-          <w:szCs w:val="20"/>
-          <w:shd w:val="clear" w:color="auto" w:fill="FFFFFF"/>
-        </w:rPr>
-        <w:t xml:space="preserve"> OpenCV </w:t>
-      </w:r>
-      <w:r>
-        <w:rPr>
-          <w:rFonts w:ascii="Century Gothic" w:hAnsi="Century Gothic" w:cs="Segoe UI"/>
-          <w:sz w:val="20"/>
-          <w:szCs w:val="20"/>
-          <w:shd w:val="clear" w:color="auto" w:fill="FFFFFF"/>
-        </w:rPr>
-        <w:t>·</w:t>
-      </w:r>
-      <w:r>
-        <w:rPr>
-          <w:rFonts w:ascii="Century Gothic" w:hAnsi="Century Gothic" w:cs="Segoe UI"/>
-          <w:sz w:val="20"/>
-          <w:szCs w:val="20"/>
-          <w:shd w:val="clear" w:color="auto" w:fill="FFFFFF"/>
-        </w:rPr>
-        <w:t xml:space="preserve"> Java </w:t>
-      </w:r>
-      <w:r>
-        <w:rPr>
-          <w:rFonts w:ascii="Century Gothic" w:hAnsi="Century Gothic" w:cs="Segoe UI"/>
-          <w:sz w:val="20"/>
-          <w:szCs w:val="20"/>
-          <w:shd w:val="clear" w:color="auto" w:fill="FFFFFF"/>
-        </w:rPr>
-        <w:t>·</w:t>
-      </w:r>
-      <w:r>
-        <w:rPr>
-          <w:rFonts w:ascii="Century Gothic" w:hAnsi="Century Gothic" w:cs="Segoe UI"/>
-          <w:sz w:val="20"/>
-          <w:szCs w:val="20"/>
-          <w:shd w:val="clear" w:color="auto" w:fill="FFFFFF"/>
-        </w:rPr>
-        <w:t xml:space="preserve"> </w:t>
-      </w:r>
-      <w:r>
-        <w:rPr>
-          <w:rFonts w:ascii="Century Gothic" w:hAnsi="Century Gothic" w:cs="Segoe UI"/>
-          <w:sz w:val="20"/>
-          <w:szCs w:val="20"/>
-          <w:shd w:val="clear" w:color="auto" w:fill="FFFFFF"/>
-        </w:rPr>
-        <w:t xml:space="preserve">Processing </w:t>
-      </w:r>
-      <w:r>
-        <w:rPr>
-          <w:rFonts w:ascii="Century Gothic" w:hAnsi="Century Gothic" w:cs="Segoe UI"/>
-          <w:sz w:val="20"/>
-          <w:szCs w:val="20"/>
-          <w:shd w:val="clear" w:color="auto" w:fill="FFFFFF"/>
-        </w:rPr>
-        <w:t>·</w:t>
-      </w:r>
-      <w:r>
-        <w:rPr>
-          <w:rFonts w:ascii="Century Gothic" w:hAnsi="Century Gothic" w:cs="Segoe UI"/>
-          <w:sz w:val="20"/>
-          <w:szCs w:val="20"/>
-          <w:shd w:val="clear" w:color="auto" w:fill="FFFFFF"/>
-        </w:rPr>
-        <w:t xml:space="preserve"> NodeJS </w:t>
-      </w:r>
-      <w:r>
-        <w:rPr>
-          <w:rFonts w:ascii="Century Gothic" w:hAnsi="Century Gothic" w:cs="Segoe UI"/>
-          <w:sz w:val="20"/>
-          <w:szCs w:val="20"/>
-          <w:shd w:val="clear" w:color="auto" w:fill="FFFFFF"/>
-        </w:rPr>
-        <w:t>·</w:t>
-      </w:r>
-      <w:r>
-        <w:rPr>
-          <w:rFonts w:ascii="Century Gothic" w:hAnsi="Century Gothic" w:cs="Segoe UI"/>
-          <w:sz w:val="20"/>
-          <w:szCs w:val="20"/>
-          <w:shd w:val="clear" w:color="auto" w:fill="FFFFFF"/>
-        </w:rPr>
-        <w:t xml:space="preserve"> Bluetooth Protocol </w:t>
-      </w:r>
-      <w:r>
-        <w:rPr>
-          <w:rFonts w:ascii="Century Gothic" w:hAnsi="Century Gothic" w:cs="Segoe UI"/>
-          <w:sz w:val="20"/>
-          <w:szCs w:val="20"/>
-          <w:shd w:val="clear" w:color="auto" w:fill="FFFFFF"/>
-        </w:rPr>
-        <w:t>·</w:t>
-      </w:r>
-      <w:r>
-        <w:rPr>
-          <w:rFonts w:ascii="Century Gothic" w:hAnsi="Century Gothic" w:cs="Segoe UI"/>
-          <w:sz w:val="20"/>
-          <w:szCs w:val="20"/>
-          <w:shd w:val="clear" w:color="auto" w:fill="FFFFFF"/>
-        </w:rPr>
-        <w:t xml:space="preserve"> RTSP </w:t>
-      </w:r>
-      <w:r>
-        <w:rPr>
-          <w:rFonts w:ascii="Century Gothic" w:hAnsi="Century Gothic" w:cs="Segoe UI"/>
-          <w:sz w:val="20"/>
-          <w:szCs w:val="20"/>
-          <w:shd w:val="clear" w:color="auto" w:fill="FFFFFF"/>
-        </w:rPr>
-        <w:t>·</w:t>
-      </w:r>
-      <w:r>
-        <w:rPr>
-          <w:rFonts w:ascii="Century Gothic" w:hAnsi="Century Gothic" w:cs="Segoe UI"/>
-          <w:sz w:val="20"/>
-          <w:szCs w:val="20"/>
-          <w:shd w:val="clear" w:color="auto" w:fill="FFFFFF"/>
-        </w:rPr>
-        <w:t xml:space="preserve"> MIDI </w:t>
-      </w:r>
-      <w:r>
-        <w:rPr>
-          <w:rFonts w:ascii="Century Gothic" w:hAnsi="Century Gothic" w:cs="Segoe UI"/>
-          <w:sz w:val="20"/>
-          <w:szCs w:val="20"/>
-          <w:shd w:val="clear" w:color="auto" w:fill="FFFFFF"/>
-        </w:rPr>
-        <w:t>·</w:t>
-      </w:r>
-      <w:r>
-        <w:rPr>
-          <w:rFonts w:ascii="Century Gothic" w:hAnsi="Century Gothic" w:cs="Segoe UI"/>
-          <w:sz w:val="20"/>
-          <w:szCs w:val="20"/>
-          <w:shd w:val="clear" w:color="auto" w:fill="FFFFFF"/>
-        </w:rPr>
-        <w:t xml:space="preserve"> ClamAV </w:t>
-      </w:r>
-      <w:r>
-        <w:rPr>
-          <w:rFonts w:ascii="Century Gothic" w:hAnsi="Century Gothic" w:cs="Segoe UI"/>
-          <w:sz w:val="20"/>
-          <w:szCs w:val="20"/>
-          <w:shd w:val="clear" w:color="auto" w:fill="FFFFFF"/>
-        </w:rPr>
-        <w:t>·</w:t>
-      </w:r>
-      <w:r>
-        <w:rPr>
-          <w:rFonts w:ascii="Century Gothic" w:hAnsi="Century Gothic" w:cs="Segoe UI"/>
-          <w:sz w:val="20"/>
-          <w:szCs w:val="20"/>
-          <w:shd w:val="clear" w:color="auto" w:fill="FFFFFF"/>
-        </w:rPr>
-        <w:t xml:space="preserve"> Malware Removal </w:t>
-      </w:r>
-      <w:r>
-        <w:rPr>
-          <w:rFonts w:ascii="Century Gothic" w:hAnsi="Century Gothic" w:cs="Segoe UI"/>
-          <w:sz w:val="20"/>
-          <w:szCs w:val="20"/>
-          <w:shd w:val="clear" w:color="auto" w:fill="FFFFFF"/>
-        </w:rPr>
-        <w:t>·</w:t>
-      </w:r>
-      <w:r>
-        <w:rPr>
-          <w:rFonts w:ascii="Century Gothic" w:hAnsi="Century Gothic" w:cs="Segoe UI"/>
-          <w:sz w:val="20"/>
-          <w:szCs w:val="20"/>
-          <w:shd w:val="clear" w:color="auto" w:fill="FFFFFF"/>
-        </w:rPr>
-        <w:t xml:space="preserve"> Digital Forensics </w:t>
-      </w:r>
-      <w:r>
-        <w:rPr>
-          <w:rFonts w:ascii="Century Gothic" w:hAnsi="Century Gothic" w:cs="Segoe UI"/>
-          <w:sz w:val="20"/>
-          <w:szCs w:val="20"/>
-          <w:shd w:val="clear" w:color="auto" w:fill="FFFFFF"/>
-        </w:rPr>
-        <w:t>·</w:t>
-      </w:r>
-      <w:r>
-        <w:rPr>
-          <w:rFonts w:ascii="Century Gothic" w:hAnsi="Century Gothic" w:cs="Segoe UI"/>
-          <w:sz w:val="20"/>
-          <w:szCs w:val="20"/>
-          <w:shd w:val="clear" w:color="auto" w:fill="FFFFFF"/>
-        </w:rPr>
-        <w:t xml:space="preserve"> Data Recovery</w:t>
+        <w:t xml:space="preserve">C++ · OpenCV · Java · </w:t>
+      </w:r>
+      <w:r>
+        <w:rPr>
+          <w:rFonts w:ascii="Century Gothic" w:hAnsi="Century Gothic" w:cs="Segoe UI"/>
+          <w:sz w:val="20"/>
+          <w:szCs w:val="20"/>
+          <w:shd w:val="clear" w:color="auto" w:fill="FFFFFF"/>
+        </w:rPr>
+        <w:t>Processing · NodeJS · Bluetooth Protocol · RTSP · MIDI · ClamAV · Malware Removal · Digital Forensics · Data Recovery</w:t>
       </w:r>
     </w:p>
     <w:p>
@@ -6022,37 +4758,7 @@
           <w:szCs w:val="20"/>
           <w:bdr w:val="none" w:sz="0" w:space="0" w:color="auto" w:frame="1"/>
         </w:rPr>
-        <w:t xml:space="preserve">British Telecom| Converged Services Management Center| </w:t>
-      </w:r>
-      <w:r>
-        <w:rPr>
-          <w:rStyle w:val="normaltextrun"/>
-          <w:rFonts w:ascii="Century Gothic" w:hAnsi="Century Gothic"/>
-          <w:sz w:val="20"/>
-          <w:szCs w:val="20"/>
-          <w:bdr w:val="none" w:sz="0" w:space="0" w:color="auto" w:frame="1"/>
-        </w:rPr>
-        <w:t>Contract-to</w:t>
-      </w:r>
-      <w:r>
-        <w:rPr>
-          <w:rStyle w:val="normaltextrun"/>
-          <w:rFonts w:ascii="Century Gothic" w:hAnsi="Century Gothic"/>
-          <w:sz w:val="20"/>
-          <w:szCs w:val="20"/>
-          <w:bdr w:val="none" w:sz="0" w:space="0" w:color="auto" w:frame="1"/>
-        </w:rPr>
-        <w:t xml:space="preserve">-Hire | 100% On-site | </w:t>
-      </w:r>
-      <w:r>
-        <w:rPr>
-          <w:rStyle w:val="normaltextrun"/>
-          <w:rFonts w:ascii="Century Gothic" w:hAnsi="Century Gothic"/>
-          <w:sz w:val="20"/>
-          <w:szCs w:val="20"/>
-          <w:bdr w:val="none" w:sz="0" w:space="0" w:color="auto" w:frame="1"/>
-        </w:rPr>
-        <w:t>El Segundo CA</w:t>
+        <w:t>British Telecom| Converged Services Management Center| Contract-to-Hire | 100% On-site | El Segundo CA</w:t>
       </w:r>
     </w:p>
     <w:p>
@@ -6103,7 +4809,6 @@
         </w:rPr>
         <w:t xml:space="preserve">Kept the UK’s network functional through the 2008 Olympic games through acquiring total coverage over the management platform for OSI L1-3 over a Cisco, Juniper, Alcatel-Lucent, </w:t>
       </w:r>
-      <w:proofErr w:type="spellStart"/>
       <w:r>
         <w:rPr>
           <w:rFonts w:ascii="Century Gothic" w:eastAsia="Times New Roman" w:hAnsi="Century Gothic" w:cstheme="minorHAnsi"/>
@@ -6112,7 +4817,6 @@
         </w:rPr>
         <w:t>Ciena</w:t>
       </w:r>
-      <w:proofErr w:type="spellEnd"/>
       <w:r>
         <w:rPr>
           <w:rFonts w:ascii="Century Gothic" w:eastAsia="Times New Roman" w:hAnsi="Century Gothic" w:cstheme="minorHAnsi"/>
@@ -6167,47 +4871,7 @@
           <w:szCs w:val="20"/>
           <w:shd w:val="clear" w:color="auto" w:fill="FFFFFF"/>
         </w:rPr>
-        <w:t xml:space="preserve">MPLS, EIGRP, IGRP, </w:t>
-      </w:r>
-      <w:r>
-        <w:rPr>
-          <w:rStyle w:val="white-space-pre"/>
-          <w:rFonts w:ascii="Century Gothic" w:hAnsi="Century Gothic" w:cs="Segoe UI"/>
-          <w:sz w:val="20"/>
-          <w:szCs w:val="20"/>
-          <w:shd w:val="clear" w:color="auto" w:fill="FFFFFF"/>
-        </w:rPr>
-        <w:t xml:space="preserve">SDH, PDH, ATM </w:t>
-      </w:r>
-      <w:r>
-        <w:rPr>
-          <w:rStyle w:val="white-space-pre"/>
-          <w:rFonts w:ascii="Century Gothic" w:hAnsi="Century Gothic" w:cs="Segoe UI"/>
-          <w:sz w:val="20"/>
-          <w:szCs w:val="20"/>
-          <w:shd w:val="clear" w:color="auto" w:fill="FFFFFF"/>
-        </w:rPr>
-        <w:t>Frame-Relay, TCP/IP V4/V6, SIP, ARP, CDP,</w:t>
-      </w:r>
-      <w:r>
-        <w:rPr>
-          <w:rStyle w:val="white-space-pre"/>
-          <w:rFonts w:ascii="Century Gothic" w:hAnsi="Century Gothic" w:cs="Segoe UI"/>
-          <w:sz w:val="20"/>
-          <w:szCs w:val="20"/>
-          <w:shd w:val="clear" w:color="auto" w:fill="FFFFFF"/>
-        </w:rPr>
-        <w:t xml:space="preserve"> CARP,</w:t>
-      </w:r>
-      <w:r>
-        <w:rPr>
-          <w:rStyle w:val="white-space-pre"/>
-          <w:rFonts w:ascii="Century Gothic" w:hAnsi="Century Gothic" w:cs="Segoe UI"/>
-          <w:sz w:val="20"/>
-          <w:szCs w:val="20"/>
-          <w:shd w:val="clear" w:color="auto" w:fill="FFFFFF"/>
-        </w:rPr>
-        <w:t xml:space="preserve"> EIGRP, OSPF, BGP, VTP, </w:t>
+        <w:t xml:space="preserve">MPLS, EIGRP, IGRP, SDH, PDH, ATM Frame-Relay, TCP/IP V4/V6, SIP, ARP, CDP, CARP, EIGRP, OSPF, BGP, VTP, </w:t>
       </w:r>
       <w:r>
         <w:rPr>
@@ -6357,11 +5021,20 @@
           <w:szCs w:val="20"/>
           <w:shd w:val="clear" w:color="auto" w:fill="FFFFFF"/>
         </w:rPr>
-        <w:t>June</w:t>
+        <w:t>June 2006</w:t>
       </w:r>
       <w:r>
         <w:rPr>
           <w:rStyle w:val="contentcontrolboundarysink"/>
+          <w:sz w:val="20"/>
+          <w:szCs w:val="20"/>
+          <w:shd w:val="clear" w:color="auto" w:fill="FFFFFF"/>
+        </w:rPr>
+        <w:t>​</w:t>
+      </w:r>
+      <w:r>
+        <w:rPr>
+          <w:rStyle w:val="contentcontrolboundarysink"/>
           <w:rFonts w:ascii="Century Gothic" w:hAnsi="Century Gothic"/>
           <w:sz w:val="20"/>
           <w:szCs w:val="20"/>
@@ -6371,86 +5044,76 @@
       </w:r>
       <w:r>
         <w:rPr>
+          <w:rStyle w:val="normaltextrun"/>
+          <w:rFonts w:ascii="Century Gothic" w:hAnsi="Century Gothic"/>
+          <w:sz w:val="20"/>
+          <w:szCs w:val="20"/>
+          <w:shd w:val="clear" w:color="auto" w:fill="FFFFFF"/>
+        </w:rPr>
+        <w:t>–</w:t>
+      </w:r>
+      <w:r>
+        <w:rPr>
           <w:rStyle w:val="contentcontrolboundarysink"/>
-          <w:rFonts w:ascii="Century Gothic" w:hAnsi="Century Gothic"/>
-          <w:sz w:val="20"/>
-          <w:szCs w:val="20"/>
-          <w:shd w:val="clear" w:color="auto" w:fill="FFFFFF"/>
-        </w:rPr>
-        <w:t>2006</w:t>
+          <w:sz w:val="20"/>
+          <w:szCs w:val="20"/>
+          <w:shd w:val="clear" w:color="auto" w:fill="FFFFFF"/>
+        </w:rPr>
+        <w:t>​</w:t>
       </w:r>
       <w:r>
         <w:rPr>
           <w:rStyle w:val="contentcontrolboundarysink"/>
+          <w:rFonts w:ascii="Century Gothic" w:hAnsi="Century Gothic"/>
+          <w:sz w:val="20"/>
+          <w:szCs w:val="20"/>
+          <w:shd w:val="clear" w:color="auto" w:fill="FFFFFF"/>
+        </w:rPr>
+        <w:t xml:space="preserve"> </w:t>
+      </w:r>
+      <w:r>
+        <w:rPr>
+          <w:rStyle w:val="normaltextrun"/>
+          <w:rFonts w:ascii="Century Gothic" w:hAnsi="Century Gothic"/>
+          <w:sz w:val="20"/>
+          <w:szCs w:val="20"/>
+          <w:shd w:val="clear" w:color="auto" w:fill="FFFFFF"/>
+        </w:rPr>
+        <w:t>November 2007</w:t>
+      </w:r>
+      <w:r>
+        <w:rPr>
+          <w:rStyle w:val="contentcontrolboundarysink"/>
           <w:sz w:val="20"/>
           <w:szCs w:val="20"/>
           <w:shd w:val="clear" w:color="auto" w:fill="FFFFFF"/>
         </w:rPr>
         <w:t>​</w:t>
       </w:r>
-      <w:r>
-        <w:rPr>
-          <w:rStyle w:val="contentcontrolboundarysink"/>
-          <w:rFonts w:ascii="Century Gothic" w:hAnsi="Century Gothic"/>
-          <w:sz w:val="20"/>
-          <w:szCs w:val="20"/>
-          <w:shd w:val="clear" w:color="auto" w:fill="FFFFFF"/>
-        </w:rPr>
-        <w:t xml:space="preserve"> </w:t>
-      </w:r>
-      <w:r>
+    </w:p>
+    <w:p>
+      <w:pPr>
+        <w:spacing w:line="240" w:lineRule="auto"/>
+        <w:jc w:val="both"/>
         <w:rPr>
           <w:rStyle w:val="normaltextrun"/>
           <w:rFonts w:ascii="Century Gothic" w:hAnsi="Century Gothic"/>
           <w:sz w:val="20"/>
           <w:szCs w:val="20"/>
-          <w:shd w:val="clear" w:color="auto" w:fill="FFFFFF"/>
-        </w:rPr>
-        <w:t>–</w:t>
-      </w:r>
-      <w:r>
-        <w:rPr>
-          <w:rStyle w:val="contentcontrolboundarysink"/>
-          <w:sz w:val="20"/>
-          <w:szCs w:val="20"/>
-          <w:shd w:val="clear" w:color="auto" w:fill="FFFFFF"/>
-        </w:rPr>
-        <w:t>​</w:t>
-      </w:r>
-      <w:r>
-        <w:rPr>
-          <w:rStyle w:val="contentcontrolboundarysink"/>
-          <w:rFonts w:ascii="Century Gothic" w:hAnsi="Century Gothic"/>
-          <w:sz w:val="20"/>
-          <w:szCs w:val="20"/>
-          <w:shd w:val="clear" w:color="auto" w:fill="FFFFFF"/>
-        </w:rPr>
-        <w:t xml:space="preserve"> </w:t>
-      </w:r>
+          <w:bdr w:val="none" w:sz="0" w:space="0" w:color="auto" w:frame="1"/>
+        </w:rPr>
+      </w:pPr>
       <w:r>
         <w:rPr>
           <w:rStyle w:val="normaltextrun"/>
           <w:rFonts w:ascii="Century Gothic" w:hAnsi="Century Gothic"/>
           <w:sz w:val="20"/>
           <w:szCs w:val="20"/>
-          <w:shd w:val="clear" w:color="auto" w:fill="FFFFFF"/>
-        </w:rPr>
-        <w:t>November 2007</w:t>
-      </w:r>
-      <w:r>
-        <w:rPr>
-          <w:rStyle w:val="contentcontrolboundarysink"/>
-          <w:sz w:val="20"/>
-          <w:szCs w:val="20"/>
-          <w:shd w:val="clear" w:color="auto" w:fill="FFFFFF"/>
-        </w:rPr>
-        <w:t>​</w:t>
-      </w:r>
-    </w:p>
-    <w:p>
-      <w:pPr>
-        <w:spacing w:line="240" w:lineRule="auto"/>
-        <w:jc w:val="both"/>
+          <w:bdr w:val="none" w:sz="0" w:space="0" w:color="auto" w:frame="1"/>
+        </w:rPr>
+        <w:t xml:space="preserve">Synetcom Digital </w:t>
+      </w:r>
+      <w:r>
         <w:rPr>
           <w:rStyle w:val="normaltextrun"/>
           <w:rFonts w:ascii="Century Gothic" w:hAnsi="Century Gothic"/>
@@ -6458,8 +5121,8 @@
           <w:szCs w:val="20"/>
           <w:bdr w:val="none" w:sz="0" w:space="0" w:color="auto" w:frame="1"/>
         </w:rPr>
-      </w:pPr>
-      <w:proofErr w:type="spellStart"/>
+        <w:t xml:space="preserve">| </w:t>
+      </w:r>
       <w:r>
         <w:rPr>
           <w:rStyle w:val="normaltextrun"/>
@@ -6468,9 +5131,8 @@
           <w:szCs w:val="20"/>
           <w:bdr w:val="none" w:sz="0" w:space="0" w:color="auto" w:frame="1"/>
         </w:rPr>
-        <w:t>Synetcom</w:t>
-      </w:r>
-      <w:proofErr w:type="spellEnd"/>
+        <w:t xml:space="preserve">Research and Development </w:t>
+      </w:r>
       <w:r>
         <w:rPr>
           <w:rStyle w:val="normaltextrun"/>
@@ -6479,7 +5141,7 @@
           <w:szCs w:val="20"/>
           <w:bdr w:val="none" w:sz="0" w:space="0" w:color="auto" w:frame="1"/>
         </w:rPr>
-        <w:t xml:space="preserve"> Digital </w:t>
+        <w:t xml:space="preserve">| </w:t>
       </w:r>
       <w:r>
         <w:rPr>
@@ -6489,7 +5151,7 @@
           <w:szCs w:val="20"/>
           <w:bdr w:val="none" w:sz="0" w:space="0" w:color="auto" w:frame="1"/>
         </w:rPr>
-        <w:t xml:space="preserve">| </w:t>
+        <w:t xml:space="preserve">Direct-Hire </w:t>
       </w:r>
       <w:r>
         <w:rPr>
@@ -6499,7 +5161,7 @@
           <w:szCs w:val="20"/>
           <w:bdr w:val="none" w:sz="0" w:space="0" w:color="auto" w:frame="1"/>
         </w:rPr>
-        <w:t xml:space="preserve">Research and Development </w:t>
+        <w:t>| 100% On-site | El Segundo</w:t>
       </w:r>
       <w:r>
         <w:rPr>
@@ -6509,7 +5171,7 @@
           <w:szCs w:val="20"/>
           <w:bdr w:val="none" w:sz="0" w:space="0" w:color="auto" w:frame="1"/>
         </w:rPr>
-        <w:t xml:space="preserve">| </w:t>
+        <w:t>,</w:t>
       </w:r>
       <w:r>
         <w:rPr>
@@ -6519,36 +5181,6 @@
           <w:szCs w:val="20"/>
           <w:bdr w:val="none" w:sz="0" w:space="0" w:color="auto" w:frame="1"/>
         </w:rPr>
-        <w:t xml:space="preserve">Direct-Hire </w:t>
-      </w:r>
-      <w:r>
-        <w:rPr>
-          <w:rStyle w:val="normaltextrun"/>
-          <w:rFonts w:ascii="Century Gothic" w:hAnsi="Century Gothic"/>
-          <w:sz w:val="20"/>
-          <w:szCs w:val="20"/>
-          <w:bdr w:val="none" w:sz="0" w:space="0" w:color="auto" w:frame="1"/>
-        </w:rPr>
-        <w:t>| 100% On-site | El Segundo</w:t>
-      </w:r>
-      <w:r>
-        <w:rPr>
-          <w:rStyle w:val="normaltextrun"/>
-          <w:rFonts w:ascii="Century Gothic" w:hAnsi="Century Gothic"/>
-          <w:sz w:val="20"/>
-          <w:szCs w:val="20"/>
-          <w:bdr w:val="none" w:sz="0" w:space="0" w:color="auto" w:frame="1"/>
-        </w:rPr>
-        <w:t>,</w:t>
-      </w:r>
-      <w:r>
-        <w:rPr>
-          <w:rStyle w:val="normaltextrun"/>
-          <w:rFonts w:ascii="Century Gothic" w:hAnsi="Century Gothic"/>
-          <w:sz w:val="20"/>
-          <w:szCs w:val="20"/>
-          <w:bdr w:val="none" w:sz="0" w:space="0" w:color="auto" w:frame="1"/>
-        </w:rPr>
         <w:t xml:space="preserve"> CA</w:t>
       </w:r>
     </w:p>
@@ -6587,23 +5219,7 @@
           <w:sz w:val="20"/>
           <w:szCs w:val="20"/>
         </w:rPr>
-        <w:t xml:space="preserve"> </w:t>
-      </w:r>
-      <w:r>
-        <w:rPr>
-          <w:rFonts w:ascii="Century Gothic" w:eastAsia="Times New Roman" w:hAnsi="Century Gothic" w:cstheme="minorHAnsi"/>
-          <w:sz w:val="20"/>
-          <w:szCs w:val="20"/>
-        </w:rPr>
-        <w:t xml:space="preserve">• </w:t>
-      </w:r>
-      <w:r>
-        <w:rPr>
-          <w:rFonts w:ascii="Century Gothic" w:eastAsia="Times New Roman" w:hAnsi="Century Gothic" w:cstheme="minorHAnsi"/>
-          <w:sz w:val="20"/>
-          <w:szCs w:val="20"/>
-        </w:rPr>
-        <w:t>Provided increased customer acquisition through developing the GUI for the PLC system’s first user control panel.</w:t>
+        <w:t xml:space="preserve"> • Provided increased customer acquisition through developing the GUI for the PLC system’s first user control panel.</w:t>
       </w:r>
     </w:p>
     <w:p>
@@ -6625,31 +5241,7 @@
           <w:sz w:val="20"/>
           <w:szCs w:val="20"/>
         </w:rPr>
-        <w:t xml:space="preserve"> </w:t>
-      </w:r>
-      <w:r>
-        <w:rPr>
-          <w:rFonts w:ascii="Century Gothic" w:eastAsia="Times New Roman" w:hAnsi="Century Gothic" w:cstheme="minorHAnsi"/>
-          <w:sz w:val="20"/>
-          <w:szCs w:val="20"/>
-        </w:rPr>
-        <w:t xml:space="preserve">• </w:t>
-      </w:r>
-      <w:r>
-        <w:rPr>
-          <w:rFonts w:ascii="Century Gothic" w:eastAsia="Times New Roman" w:hAnsi="Century Gothic" w:cstheme="minorHAnsi"/>
-          <w:sz w:val="20"/>
-          <w:szCs w:val="20"/>
-        </w:rPr>
-        <w:t>Prevented external theft of IP through securing the internal LAN communications prior to one particular vendor visit.</w:t>
-      </w:r>
-      <w:r>
-        <w:rPr>
-          <w:rFonts w:ascii="Century Gothic" w:eastAsia="Times New Roman" w:hAnsi="Century Gothic" w:cstheme="minorHAnsi"/>
-          <w:sz w:val="20"/>
-          <w:szCs w:val="20"/>
-        </w:rPr>
-        <w:t xml:space="preserve">  </w:t>
+        <w:t xml:space="preserve"> • Prevented external theft of IP through securing the internal LAN communications prior to one particular vendor visit.  </w:t>
       </w:r>
     </w:p>
     <w:p>
@@ -6695,16 +5287,25 @@
           <w:szCs w:val="20"/>
           <w:shd w:val="clear" w:color="auto" w:fill="FFFFFF"/>
         </w:rPr>
-        <w:t>digital IO</w:t>
-      </w:r>
-      <w:r>
-        <w:rPr>
-          <w:rFonts w:ascii="Century Gothic" w:hAnsi="Century Gothic" w:cs="Segoe UI"/>
-          <w:sz w:val="20"/>
-          <w:szCs w:val="20"/>
-          <w:shd w:val="clear" w:color="auto" w:fill="FFFFFF"/>
-        </w:rPr>
-        <w:t xml:space="preserve"> </w:t>
+        <w:t>digital IO ·  Industrial Automation · 4-20ma sensor loops</w:t>
+      </w:r>
+      <w:r>
+        <w:rPr>
+          <w:rFonts w:ascii="Century Gothic" w:hAnsi="Century Gothic" w:cs="Segoe UI"/>
+          <w:sz w:val="20"/>
+          <w:szCs w:val="20"/>
+          <w:shd w:val="clear" w:color="auto" w:fill="FFFFFF"/>
+        </w:rPr>
+        <w:t xml:space="preserve"> · </w:t>
+      </w:r>
+      <w:r>
+        <w:rPr>
+          <w:rFonts w:ascii="Century Gothic" w:hAnsi="Century Gothic" w:cs="Segoe UI"/>
+          <w:sz w:val="20"/>
+          <w:szCs w:val="20"/>
+          <w:shd w:val="clear" w:color="auto" w:fill="FFFFFF"/>
+        </w:rPr>
+        <w:t>PWM</w:t>
       </w:r>
       <w:r>
         <w:rPr>
@@ -6722,25 +5323,34 @@
           <w:szCs w:val="20"/>
           <w:shd w:val="clear" w:color="auto" w:fill="FFFFFF"/>
         </w:rPr>
-        <w:t xml:space="preserve"> Industrial Automation </w:t>
-      </w:r>
-      <w:r>
-        <w:rPr>
-          <w:rFonts w:ascii="Century Gothic" w:hAnsi="Century Gothic" w:cs="Segoe UI"/>
-          <w:sz w:val="20"/>
-          <w:szCs w:val="20"/>
-          <w:shd w:val="clear" w:color="auto" w:fill="FFFFFF"/>
-        </w:rPr>
-        <w:t>· 4-20ma sensor loops</w:t>
-      </w:r>
-      <w:r>
-        <w:rPr>
-          <w:rFonts w:ascii="Century Gothic" w:hAnsi="Century Gothic" w:cs="Segoe UI"/>
-          <w:sz w:val="20"/>
-          <w:szCs w:val="20"/>
-          <w:shd w:val="clear" w:color="auto" w:fill="FFFFFF"/>
-        </w:rPr>
-        <w:t xml:space="preserve"> </w:t>
+        <w:t xml:space="preserve">Allen Bradley · PLCs · PIC Programming · BASIC </w:t>
+      </w:r>
+      <w:r>
+        <w:rPr>
+          <w:rFonts w:ascii="Century Gothic" w:hAnsi="Century Gothic" w:cs="Segoe UI"/>
+          <w:sz w:val="20"/>
+          <w:szCs w:val="20"/>
+          <w:shd w:val="clear" w:color="auto" w:fill="FFFFFF"/>
+        </w:rPr>
+        <w:t xml:space="preserve">Stamp Development </w:t>
+      </w:r>
+      <w:r>
+        <w:rPr>
+          <w:rFonts w:ascii="Century Gothic" w:hAnsi="Century Gothic" w:cs="Segoe UI"/>
+          <w:sz w:val="20"/>
+          <w:szCs w:val="20"/>
+          <w:shd w:val="clear" w:color="auto" w:fill="FFFFFF"/>
+        </w:rPr>
+        <w:t xml:space="preserve">· Propeller </w:t>
+      </w:r>
+      <w:r>
+        <w:rPr>
+          <w:rFonts w:ascii="Century Gothic" w:hAnsi="Century Gothic" w:cs="Segoe UI"/>
+          <w:sz w:val="20"/>
+          <w:szCs w:val="20"/>
+          <w:shd w:val="clear" w:color="auto" w:fill="FFFFFF"/>
+        </w:rPr>
+        <w:t>Chip</w:t>
       </w:r>
       <w:r>
         <w:rPr>
@@ -6758,396 +5368,7 @@
           <w:szCs w:val="20"/>
           <w:shd w:val="clear" w:color="auto" w:fill="FFFFFF"/>
         </w:rPr>
-        <w:t>PWM</w:t>
-      </w:r>
-      <w:r>
-        <w:rPr>
-          <w:rFonts w:ascii="Century Gothic" w:hAnsi="Century Gothic" w:cs="Segoe UI"/>
-          <w:sz w:val="20"/>
-          <w:szCs w:val="20"/>
-          <w:shd w:val="clear" w:color="auto" w:fill="FFFFFF"/>
-        </w:rPr>
-        <w:t xml:space="preserve">· </w:t>
-      </w:r>
-      <w:r>
-        <w:rPr>
-          <w:rFonts w:ascii="Century Gothic" w:hAnsi="Century Gothic" w:cs="Segoe UI"/>
-          <w:sz w:val="20"/>
-          <w:szCs w:val="20"/>
-          <w:shd w:val="clear" w:color="auto" w:fill="FFFFFF"/>
-        </w:rPr>
-        <w:t>Allen Bradley</w:t>
-      </w:r>
-      <w:r>
-        <w:rPr>
-          <w:rFonts w:ascii="Century Gothic" w:hAnsi="Century Gothic" w:cs="Segoe UI"/>
-          <w:sz w:val="20"/>
-          <w:szCs w:val="20"/>
-          <w:shd w:val="clear" w:color="auto" w:fill="FFFFFF"/>
-        </w:rPr>
-        <w:t xml:space="preserve"> ·</w:t>
-      </w:r>
-      <w:r>
-        <w:rPr>
-          <w:rFonts w:ascii="Century Gothic" w:hAnsi="Century Gothic" w:cs="Segoe UI"/>
-          <w:sz w:val="20"/>
-          <w:szCs w:val="20"/>
-          <w:shd w:val="clear" w:color="auto" w:fill="FFFFFF"/>
-        </w:rPr>
-        <w:t xml:space="preserve"> PLCs </w:t>
-      </w:r>
-      <w:r>
-        <w:rPr>
-          <w:rFonts w:ascii="Century Gothic" w:hAnsi="Century Gothic" w:cs="Segoe UI"/>
-          <w:sz w:val="20"/>
-          <w:szCs w:val="20"/>
-          <w:shd w:val="clear" w:color="auto" w:fill="FFFFFF"/>
-        </w:rPr>
-        <w:t>·</w:t>
-      </w:r>
-      <w:r>
-        <w:rPr>
-          <w:rFonts w:ascii="Century Gothic" w:hAnsi="Century Gothic" w:cs="Segoe UI"/>
-          <w:sz w:val="20"/>
-          <w:szCs w:val="20"/>
-          <w:shd w:val="clear" w:color="auto" w:fill="FFFFFF"/>
-        </w:rPr>
-        <w:t xml:space="preserve"> PIC Programming </w:t>
-      </w:r>
-      <w:r>
-        <w:rPr>
-          <w:rFonts w:ascii="Century Gothic" w:hAnsi="Century Gothic" w:cs="Segoe UI"/>
-          <w:sz w:val="20"/>
-          <w:szCs w:val="20"/>
-          <w:shd w:val="clear" w:color="auto" w:fill="FFFFFF"/>
-        </w:rPr>
-        <w:t>·</w:t>
-      </w:r>
-      <w:r>
-        <w:rPr>
-          <w:rFonts w:ascii="Century Gothic" w:hAnsi="Century Gothic" w:cs="Segoe UI"/>
-          <w:sz w:val="20"/>
-          <w:szCs w:val="20"/>
-          <w:shd w:val="clear" w:color="auto" w:fill="FFFFFF"/>
-        </w:rPr>
-        <w:t xml:space="preserve"> BASIC </w:t>
-      </w:r>
-      <w:r>
-        <w:rPr>
-          <w:rFonts w:ascii="Century Gothic" w:hAnsi="Century Gothic" w:cs="Segoe UI"/>
-          <w:sz w:val="20"/>
-          <w:szCs w:val="20"/>
-          <w:shd w:val="clear" w:color="auto" w:fill="FFFFFF"/>
-        </w:rPr>
-        <w:t xml:space="preserve">Stamp Development </w:t>
-      </w:r>
-      <w:r>
-        <w:rPr>
-          <w:rFonts w:ascii="Century Gothic" w:hAnsi="Century Gothic" w:cs="Segoe UI"/>
-          <w:sz w:val="20"/>
-          <w:szCs w:val="20"/>
-          <w:shd w:val="clear" w:color="auto" w:fill="FFFFFF"/>
-        </w:rPr>
-        <w:t>·</w:t>
-      </w:r>
-      <w:r>
-        <w:rPr>
-          <w:rFonts w:ascii="Century Gothic" w:hAnsi="Century Gothic" w:cs="Segoe UI"/>
-          <w:sz w:val="20"/>
-          <w:szCs w:val="20"/>
-          <w:shd w:val="clear" w:color="auto" w:fill="FFFFFF"/>
-        </w:rPr>
-        <w:t xml:space="preserve"> Propeller </w:t>
-      </w:r>
-      <w:r>
-        <w:rPr>
-          <w:rFonts w:ascii="Century Gothic" w:hAnsi="Century Gothic" w:cs="Segoe UI"/>
-          <w:sz w:val="20"/>
-          <w:szCs w:val="20"/>
-          <w:shd w:val="clear" w:color="auto" w:fill="FFFFFF"/>
-        </w:rPr>
-        <w:t>Chip</w:t>
-      </w:r>
-      <w:r>
-        <w:rPr>
-          <w:rFonts w:ascii="Century Gothic" w:hAnsi="Century Gothic" w:cs="Segoe UI"/>
-          <w:sz w:val="20"/>
-          <w:szCs w:val="20"/>
-          <w:shd w:val="clear" w:color="auto" w:fill="FFFFFF"/>
-        </w:rPr>
-        <w:t>·</w:t>
-      </w:r>
-      <w:r>
-        <w:rPr>
-          <w:rFonts w:ascii="Century Gothic" w:hAnsi="Century Gothic" w:cs="Segoe UI"/>
-          <w:sz w:val="20"/>
-          <w:szCs w:val="20"/>
-          <w:shd w:val="clear" w:color="auto" w:fill="FFFFFF"/>
-        </w:rPr>
-        <w:t xml:space="preserve"> </w:t>
-      </w:r>
-      <w:r>
-        <w:rPr>
-          <w:rFonts w:ascii="Century Gothic" w:hAnsi="Century Gothic" w:cs="Segoe UI"/>
-          <w:sz w:val="20"/>
-          <w:szCs w:val="20"/>
-          <w:shd w:val="clear" w:color="auto" w:fill="FFFFFF"/>
-        </w:rPr>
-        <w:t xml:space="preserve">FHSS </w:t>
-      </w:r>
-      <w:r>
-        <w:rPr>
-          <w:rFonts w:ascii="Century Gothic" w:hAnsi="Century Gothic" w:cs="Segoe UI"/>
-          <w:sz w:val="20"/>
-          <w:szCs w:val="20"/>
-          <w:shd w:val="clear" w:color="auto" w:fill="FFFFFF"/>
-        </w:rPr>
-        <w:t>·</w:t>
-      </w:r>
-      <w:r>
-        <w:rPr>
-          <w:rFonts w:ascii="Century Gothic" w:hAnsi="Century Gothic" w:cs="Segoe UI"/>
-          <w:sz w:val="20"/>
-          <w:szCs w:val="20"/>
-          <w:shd w:val="clear" w:color="auto" w:fill="FFFFFF"/>
-        </w:rPr>
-        <w:t xml:space="preserve"> Antenna Design and Implementation </w:t>
-      </w:r>
-      <w:r>
-        <w:rPr>
-          <w:rFonts w:ascii="Century Gothic" w:hAnsi="Century Gothic" w:cs="Segoe UI"/>
-          <w:sz w:val="20"/>
-          <w:szCs w:val="20"/>
-          <w:shd w:val="clear" w:color="auto" w:fill="FFFFFF"/>
-        </w:rPr>
-        <w:t>·</w:t>
-      </w:r>
-      <w:r>
-        <w:rPr>
-          <w:rFonts w:ascii="Century Gothic" w:hAnsi="Century Gothic" w:cs="Segoe UI"/>
-          <w:sz w:val="20"/>
-          <w:szCs w:val="20"/>
-          <w:shd w:val="clear" w:color="auto" w:fill="FFFFFF"/>
-        </w:rPr>
-        <w:t xml:space="preserve"> </w:t>
-      </w:r>
-      <w:proofErr w:type="spellStart"/>
-      <w:r>
-        <w:rPr>
-          <w:rFonts w:ascii="Century Gothic" w:hAnsi="Century Gothic" w:cs="Segoe UI"/>
-          <w:sz w:val="20"/>
-          <w:szCs w:val="20"/>
-          <w:shd w:val="clear" w:color="auto" w:fill="FFFFFF"/>
-        </w:rPr>
-        <w:t>EagleCAD</w:t>
-      </w:r>
-      <w:proofErr w:type="spellEnd"/>
-      <w:r>
-        <w:rPr>
-          <w:rFonts w:ascii="Century Gothic" w:hAnsi="Century Gothic" w:cs="Segoe UI"/>
-          <w:sz w:val="20"/>
-          <w:szCs w:val="20"/>
-          <w:shd w:val="clear" w:color="auto" w:fill="FFFFFF"/>
-        </w:rPr>
-        <w:t xml:space="preserve"> </w:t>
-      </w:r>
-      <w:r>
-        <w:rPr>
-          <w:rFonts w:ascii="Century Gothic" w:hAnsi="Century Gothic" w:cs="Segoe UI"/>
-          <w:sz w:val="20"/>
-          <w:szCs w:val="20"/>
-          <w:shd w:val="clear" w:color="auto" w:fill="FFFFFF"/>
-        </w:rPr>
-        <w:t>·</w:t>
-      </w:r>
-      <w:r>
-        <w:rPr>
-          <w:rFonts w:ascii="Century Gothic" w:hAnsi="Century Gothic" w:cs="Segoe UI"/>
-          <w:sz w:val="20"/>
-          <w:szCs w:val="20"/>
-          <w:shd w:val="clear" w:color="auto" w:fill="FFFFFF"/>
-        </w:rPr>
-        <w:t xml:space="preserve"> EWB </w:t>
-      </w:r>
-      <w:r>
-        <w:rPr>
-          <w:rFonts w:ascii="Century Gothic" w:hAnsi="Century Gothic" w:cs="Segoe UI"/>
-          <w:sz w:val="20"/>
-          <w:szCs w:val="20"/>
-          <w:shd w:val="clear" w:color="auto" w:fill="FFFFFF"/>
-        </w:rPr>
-        <w:t>·</w:t>
-      </w:r>
-      <w:r>
-        <w:rPr>
-          <w:rFonts w:ascii="Century Gothic" w:hAnsi="Century Gothic" w:cs="Segoe UI"/>
-          <w:sz w:val="20"/>
-          <w:szCs w:val="20"/>
-          <w:shd w:val="clear" w:color="auto" w:fill="FFFFFF"/>
-        </w:rPr>
-        <w:t xml:space="preserve"> National Instruments </w:t>
-      </w:r>
-      <w:r>
-        <w:rPr>
-          <w:rFonts w:ascii="Century Gothic" w:hAnsi="Century Gothic" w:cs="Segoe UI"/>
-          <w:sz w:val="20"/>
-          <w:szCs w:val="20"/>
-          <w:shd w:val="clear" w:color="auto" w:fill="FFFFFF"/>
-        </w:rPr>
-        <w:t>·</w:t>
-      </w:r>
-      <w:r>
-        <w:rPr>
-          <w:rFonts w:ascii="Century Gothic" w:hAnsi="Century Gothic" w:cs="Segoe UI"/>
-          <w:sz w:val="20"/>
-          <w:szCs w:val="20"/>
-          <w:shd w:val="clear" w:color="auto" w:fill="FFFFFF"/>
-        </w:rPr>
-        <w:t xml:space="preserve"> Oscilloscope </w:t>
-      </w:r>
-      <w:r>
-        <w:rPr>
-          <w:rFonts w:ascii="Century Gothic" w:hAnsi="Century Gothic" w:cs="Segoe UI"/>
-          <w:sz w:val="20"/>
-          <w:szCs w:val="20"/>
-          <w:shd w:val="clear" w:color="auto" w:fill="FFFFFF"/>
-        </w:rPr>
-        <w:t>·</w:t>
-      </w:r>
-      <w:r>
-        <w:rPr>
-          <w:rFonts w:ascii="Century Gothic" w:hAnsi="Century Gothic" w:cs="Segoe UI"/>
-          <w:sz w:val="20"/>
-          <w:szCs w:val="20"/>
-          <w:shd w:val="clear" w:color="auto" w:fill="FFFFFF"/>
-        </w:rPr>
-        <w:t xml:space="preserve"> Function Generator </w:t>
-      </w:r>
-      <w:r>
-        <w:rPr>
-          <w:rFonts w:ascii="Century Gothic" w:hAnsi="Century Gothic" w:cs="Segoe UI"/>
-          <w:sz w:val="20"/>
-          <w:szCs w:val="20"/>
-          <w:shd w:val="clear" w:color="auto" w:fill="FFFFFF"/>
-        </w:rPr>
-        <w:t>·</w:t>
-      </w:r>
-      <w:r>
-        <w:rPr>
-          <w:rFonts w:ascii="Century Gothic" w:hAnsi="Century Gothic" w:cs="Segoe UI"/>
-          <w:sz w:val="20"/>
-          <w:szCs w:val="20"/>
-          <w:shd w:val="clear" w:color="auto" w:fill="FFFFFF"/>
-        </w:rPr>
-        <w:t xml:space="preserve"> Traffic Generators </w:t>
-      </w:r>
-      <w:r>
-        <w:rPr>
-          <w:rFonts w:ascii="Century Gothic" w:hAnsi="Century Gothic" w:cs="Segoe UI"/>
-          <w:sz w:val="20"/>
-          <w:szCs w:val="20"/>
-          <w:shd w:val="clear" w:color="auto" w:fill="FFFFFF"/>
-        </w:rPr>
-        <w:t>·</w:t>
-      </w:r>
-      <w:r>
-        <w:rPr>
-          <w:rFonts w:ascii="Century Gothic" w:hAnsi="Century Gothic" w:cs="Segoe UI"/>
-          <w:sz w:val="20"/>
-          <w:szCs w:val="20"/>
-          <w:shd w:val="clear" w:color="auto" w:fill="FFFFFF"/>
-        </w:rPr>
-        <w:t xml:space="preserve"> Standard Laboratory Equipment </w:t>
-      </w:r>
-      <w:r>
-        <w:rPr>
-          <w:rFonts w:ascii="Century Gothic" w:hAnsi="Century Gothic" w:cs="Segoe UI"/>
-          <w:sz w:val="20"/>
-          <w:szCs w:val="20"/>
-          <w:shd w:val="clear" w:color="auto" w:fill="FFFFFF"/>
-        </w:rPr>
-        <w:t>·</w:t>
-      </w:r>
-      <w:r>
-        <w:rPr>
-          <w:rFonts w:ascii="Century Gothic" w:hAnsi="Century Gothic" w:cs="Segoe UI"/>
-          <w:sz w:val="20"/>
-          <w:szCs w:val="20"/>
-          <w:shd w:val="clear" w:color="auto" w:fill="FFFFFF"/>
-        </w:rPr>
-        <w:t xml:space="preserve"> Spectrum Analyzer </w:t>
-      </w:r>
-      <w:r>
-        <w:rPr>
-          <w:rFonts w:ascii="Century Gothic" w:hAnsi="Century Gothic" w:cs="Segoe UI"/>
-          <w:sz w:val="20"/>
-          <w:szCs w:val="20"/>
-          <w:shd w:val="clear" w:color="auto" w:fill="FFFFFF"/>
-        </w:rPr>
-        <w:t>·</w:t>
-      </w:r>
-      <w:r>
-        <w:rPr>
-          <w:rFonts w:ascii="Century Gothic" w:hAnsi="Century Gothic" w:cs="Segoe UI"/>
-          <w:sz w:val="20"/>
-          <w:szCs w:val="20"/>
-          <w:shd w:val="clear" w:color="auto" w:fill="FFFFFF"/>
-        </w:rPr>
-        <w:t xml:space="preserve"> Embedded Linux </w:t>
-      </w:r>
-      <w:r>
-        <w:rPr>
-          <w:rFonts w:ascii="Century Gothic" w:hAnsi="Century Gothic" w:cs="Segoe UI"/>
-          <w:sz w:val="20"/>
-          <w:szCs w:val="20"/>
-          <w:shd w:val="clear" w:color="auto" w:fill="FFFFFF"/>
-        </w:rPr>
-        <w:t>·</w:t>
-      </w:r>
-      <w:r>
-        <w:rPr>
-          <w:rFonts w:ascii="Century Gothic" w:hAnsi="Century Gothic" w:cs="Segoe UI"/>
-          <w:sz w:val="20"/>
-          <w:szCs w:val="20"/>
-          <w:shd w:val="clear" w:color="auto" w:fill="FFFFFF"/>
-        </w:rPr>
-        <w:t xml:space="preserve"> Windows CE </w:t>
-      </w:r>
-      <w:r>
-        <w:rPr>
-          <w:rFonts w:ascii="Century Gothic" w:hAnsi="Century Gothic" w:cs="Segoe UI"/>
-          <w:sz w:val="20"/>
-          <w:szCs w:val="20"/>
-          <w:shd w:val="clear" w:color="auto" w:fill="FFFFFF"/>
-        </w:rPr>
-        <w:t>·</w:t>
-      </w:r>
-      <w:r>
-        <w:rPr>
-          <w:rFonts w:ascii="Century Gothic" w:hAnsi="Century Gothic" w:cs="Segoe UI"/>
-          <w:sz w:val="20"/>
-          <w:szCs w:val="20"/>
-          <w:shd w:val="clear" w:color="auto" w:fill="FFFFFF"/>
-        </w:rPr>
-        <w:t xml:space="preserve"> C++ </w:t>
-      </w:r>
-      <w:r>
-        <w:rPr>
-          <w:rFonts w:ascii="Century Gothic" w:hAnsi="Century Gothic" w:cs="Segoe UI"/>
-          <w:sz w:val="20"/>
-          <w:szCs w:val="20"/>
-          <w:shd w:val="clear" w:color="auto" w:fill="FFFFFF"/>
-        </w:rPr>
-        <w:t>·</w:t>
-      </w:r>
-      <w:r>
-        <w:rPr>
-          <w:rFonts w:ascii="Century Gothic" w:hAnsi="Century Gothic" w:cs="Segoe UI"/>
-          <w:sz w:val="20"/>
-          <w:szCs w:val="20"/>
-          <w:shd w:val="clear" w:color="auto" w:fill="FFFFFF"/>
-        </w:rPr>
-        <w:t xml:space="preserve"> Ladder Logic</w:t>
+        <w:t>FHSS · Antenna Design and Implementation · EagleCAD · EWB · National Instruments · Oscilloscope · Function Generator · Traffic Generators · Standard Laboratory Equipment · Spectrum Analyzer · Embedded Linux · Windows CE · C++ · Ladder Logic</w:t>
       </w:r>
     </w:p>
     <w:p>
@@ -7189,25 +5410,7 @@
           <w:sz w:val="20"/>
           <w:szCs w:val="20"/>
         </w:rPr>
-        <w:t>Tuto</w:t>
-      </w:r>
-      <w:r>
-        <w:rPr>
-          <w:rFonts w:ascii="Century Gothic" w:eastAsia="Times New Roman" w:hAnsi="Century Gothic" w:cstheme="minorBidi"/>
-          <w:b/>
-          <w:sz w:val="20"/>
-          <w:szCs w:val="20"/>
-        </w:rPr>
-        <w:t>r</w:t>
-      </w:r>
-      <w:r>
-        <w:rPr>
-          <w:rFonts w:ascii="Century Gothic" w:eastAsia="Times New Roman" w:hAnsi="Century Gothic" w:cstheme="minorBidi"/>
-          <w:b/>
-          <w:sz w:val="20"/>
-          <w:szCs w:val="20"/>
-        </w:rPr>
-        <w:t xml:space="preserve"> and Laboratory Technician</w:t>
+        <w:t>Tutor and Laboratory Technician</w:t>
       </w:r>
       <w:r>
         <w:rPr>
@@ -7315,77 +5518,7 @@
           <w:szCs w:val="20"/>
           <w:bdr w:val="none" w:sz="0" w:space="0" w:color="auto" w:frame="1"/>
         </w:rPr>
-        <w:t xml:space="preserve">DeVry University </w:t>
-      </w:r>
-      <w:r>
-        <w:rPr>
-          <w:rStyle w:val="normaltextrun"/>
-          <w:rFonts w:ascii="Century Gothic" w:hAnsi="Century Gothic"/>
-          <w:sz w:val="20"/>
-          <w:szCs w:val="20"/>
-          <w:bdr w:val="none" w:sz="0" w:space="0" w:color="auto" w:frame="1"/>
-        </w:rPr>
-        <w:t xml:space="preserve">| </w:t>
-      </w:r>
-      <w:r>
-        <w:rPr>
-          <w:rStyle w:val="normaltextrun"/>
-          <w:rFonts w:ascii="Century Gothic" w:hAnsi="Century Gothic"/>
-          <w:sz w:val="20"/>
-          <w:szCs w:val="20"/>
-          <w:bdr w:val="none" w:sz="0" w:space="0" w:color="auto" w:frame="1"/>
-        </w:rPr>
-        <w:t xml:space="preserve">Network Laboratory </w:t>
-      </w:r>
-      <w:r>
-        <w:rPr>
-          <w:rStyle w:val="normaltextrun"/>
-          <w:rFonts w:ascii="Century Gothic" w:hAnsi="Century Gothic"/>
-          <w:sz w:val="20"/>
-          <w:szCs w:val="20"/>
-          <w:bdr w:val="none" w:sz="0" w:space="0" w:color="auto" w:frame="1"/>
-        </w:rPr>
-        <w:t xml:space="preserve">| </w:t>
-      </w:r>
-      <w:r>
-        <w:rPr>
-          <w:rStyle w:val="normaltextrun"/>
-          <w:rFonts w:ascii="Century Gothic" w:hAnsi="Century Gothic"/>
-          <w:sz w:val="20"/>
-          <w:szCs w:val="20"/>
-          <w:bdr w:val="none" w:sz="0" w:space="0" w:color="auto" w:frame="1"/>
-        </w:rPr>
-        <w:t>Direct</w:t>
-      </w:r>
-      <w:r>
-        <w:rPr>
-          <w:rStyle w:val="normaltextrun"/>
-          <w:rFonts w:ascii="Century Gothic" w:hAnsi="Century Gothic"/>
-          <w:sz w:val="20"/>
-          <w:szCs w:val="20"/>
-          <w:bdr w:val="none" w:sz="0" w:space="0" w:color="auto" w:frame="1"/>
-        </w:rPr>
-        <w:t xml:space="preserve">-Hire | 100% On-site | </w:t>
-      </w:r>
-      <w:r>
-        <w:rPr>
-          <w:rStyle w:val="normaltextrun"/>
-          <w:rFonts w:ascii="Century Gothic" w:hAnsi="Century Gothic"/>
-          <w:sz w:val="20"/>
-          <w:szCs w:val="20"/>
-          <w:bdr w:val="none" w:sz="0" w:space="0" w:color="auto" w:frame="1"/>
-        </w:rPr>
-        <w:t xml:space="preserve">Long Beach, </w:t>
-      </w:r>
-      <w:r>
-        <w:rPr>
-          <w:rStyle w:val="normaltextrun"/>
-          <w:rFonts w:ascii="Century Gothic" w:hAnsi="Century Gothic"/>
-          <w:sz w:val="20"/>
-          <w:szCs w:val="20"/>
-          <w:bdr w:val="none" w:sz="0" w:space="0" w:color="auto" w:frame="1"/>
-        </w:rPr>
-        <w:t>CA</w:t>
+        <w:t>DeVry University | Network Laboratory | Direct-Hire | 100% On-site | Long Beach, CA</w:t>
       </w:r>
     </w:p>
     <w:p>
@@ -7453,15 +5586,7 @@
           <w:sz w:val="20"/>
           <w:szCs w:val="20"/>
         </w:rPr>
-        <w:t xml:space="preserve"> </w:t>
-      </w:r>
-      <w:r>
-        <w:rPr>
-          <w:rFonts w:ascii="Century Gothic" w:eastAsia="Times New Roman" w:hAnsi="Century Gothic" w:cstheme="minorHAnsi"/>
-          <w:sz w:val="20"/>
-          <w:szCs w:val="20"/>
-        </w:rPr>
-        <w:t xml:space="preserve">• </w:t>
+        <w:t xml:space="preserve"> • </w:t>
       </w:r>
       <w:r>
         <w:rPr>
@@ -7495,15 +5620,7 @@
           <w:sz w:val="20"/>
           <w:szCs w:val="20"/>
         </w:rPr>
-        <w:t xml:space="preserve"> </w:t>
-      </w:r>
-      <w:r>
-        <w:rPr>
-          <w:rFonts w:ascii="Century Gothic" w:eastAsia="Times New Roman" w:hAnsi="Century Gothic" w:cstheme="minorHAnsi"/>
-          <w:sz w:val="20"/>
-          <w:szCs w:val="20"/>
-        </w:rPr>
-        <w:t xml:space="preserve">• </w:t>
+        <w:t xml:space="preserve"> • </w:t>
       </w:r>
       <w:r>
         <w:rPr>
@@ -7537,15 +5654,7 @@
           <w:sz w:val="20"/>
           <w:szCs w:val="20"/>
         </w:rPr>
-        <w:t xml:space="preserve"> </w:t>
-      </w:r>
-      <w:r>
-        <w:rPr>
-          <w:rFonts w:ascii="Century Gothic" w:eastAsia="Times New Roman" w:hAnsi="Century Gothic" w:cstheme="minorHAnsi"/>
-          <w:sz w:val="20"/>
-          <w:szCs w:val="20"/>
-        </w:rPr>
-        <w:t xml:space="preserve">• </w:t>
+        <w:t xml:space="preserve"> • </w:t>
       </w:r>
       <w:r>
         <w:rPr>
@@ -7579,15 +5688,7 @@
           <w:sz w:val="20"/>
           <w:szCs w:val="20"/>
         </w:rPr>
-        <w:t xml:space="preserve"> </w:t>
-      </w:r>
-      <w:r>
-        <w:rPr>
-          <w:rFonts w:ascii="Century Gothic" w:eastAsia="Times New Roman" w:hAnsi="Century Gothic" w:cstheme="minorHAnsi"/>
-          <w:sz w:val="20"/>
-          <w:szCs w:val="20"/>
-        </w:rPr>
-        <w:t xml:space="preserve">• </w:t>
+        <w:t xml:space="preserve"> • </w:t>
       </w:r>
       <w:r>
         <w:rPr>
@@ -7642,160 +5743,16 @@
           <w:szCs w:val="20"/>
           <w:shd w:val="clear" w:color="auto" w:fill="FFFFFF"/>
         </w:rPr>
-        <w:t>C++</w:t>
-      </w:r>
-      <w:r>
-        <w:rPr>
-          <w:rFonts w:ascii="Century Gothic" w:hAnsi="Century Gothic" w:cs="Segoe UI"/>
-          <w:sz w:val="20"/>
-          <w:szCs w:val="20"/>
-          <w:shd w:val="clear" w:color="auto" w:fill="FFFFFF"/>
-        </w:rPr>
-        <w:t xml:space="preserve"> ·</w:t>
-      </w:r>
-      <w:r>
-        <w:rPr>
-          <w:rFonts w:ascii="Century Gothic" w:hAnsi="Century Gothic" w:cs="Segoe UI"/>
-          <w:sz w:val="20"/>
-          <w:szCs w:val="20"/>
-          <w:shd w:val="clear" w:color="auto" w:fill="FFFFFF"/>
-        </w:rPr>
-        <w:t xml:space="preserve"> Java</w:t>
-      </w:r>
-      <w:r>
-        <w:rPr>
-          <w:rFonts w:ascii="Century Gothic" w:hAnsi="Century Gothic" w:cs="Segoe UI"/>
-          <w:sz w:val="20"/>
-          <w:szCs w:val="20"/>
-          <w:shd w:val="clear" w:color="auto" w:fill="FFFFFF"/>
-        </w:rPr>
-        <w:t xml:space="preserve"> ·</w:t>
-      </w:r>
-      <w:r>
-        <w:rPr>
-          <w:rFonts w:ascii="Century Gothic" w:hAnsi="Century Gothic" w:cs="Segoe UI"/>
-          <w:sz w:val="20"/>
-          <w:szCs w:val="20"/>
-          <w:shd w:val="clear" w:color="auto" w:fill="FFFFFF"/>
-        </w:rPr>
-        <w:t xml:space="preserve"> Wireshark</w:t>
-      </w:r>
-      <w:r>
-        <w:rPr>
-          <w:rFonts w:ascii="Century Gothic" w:hAnsi="Century Gothic" w:cs="Segoe UI"/>
-          <w:sz w:val="20"/>
-          <w:szCs w:val="20"/>
-          <w:shd w:val="clear" w:color="auto" w:fill="FFFFFF"/>
-        </w:rPr>
-        <w:t xml:space="preserve"> ·</w:t>
-      </w:r>
-      <w:r>
-        <w:rPr>
-          <w:rFonts w:ascii="Century Gothic" w:hAnsi="Century Gothic" w:cs="Segoe UI"/>
-          <w:sz w:val="20"/>
-          <w:szCs w:val="20"/>
-          <w:shd w:val="clear" w:color="auto" w:fill="FFFFFF"/>
-        </w:rPr>
-        <w:t xml:space="preserve"> </w:t>
-      </w:r>
-      <w:r>
-        <w:rPr>
-          <w:rFonts w:ascii="Century Gothic" w:hAnsi="Century Gothic" w:cs="Segoe UI"/>
-          <w:sz w:val="20"/>
-          <w:szCs w:val="20"/>
-          <w:shd w:val="clear" w:color="auto" w:fill="FFFFFF"/>
-        </w:rPr>
-        <w:t xml:space="preserve">Cisco </w:t>
-      </w:r>
-      <w:r>
-        <w:rPr>
-          <w:rFonts w:ascii="Century Gothic" w:hAnsi="Century Gothic" w:cs="Segoe UI"/>
-          <w:sz w:val="20"/>
-          <w:szCs w:val="20"/>
-          <w:shd w:val="clear" w:color="auto" w:fill="FFFFFF"/>
-        </w:rPr>
-        <w:t>·</w:t>
-      </w:r>
-      <w:r>
-        <w:rPr>
-          <w:rFonts w:ascii="Century Gothic" w:hAnsi="Century Gothic" w:cs="Segoe UI"/>
-          <w:sz w:val="20"/>
-          <w:szCs w:val="20"/>
-          <w:shd w:val="clear" w:color="auto" w:fill="FFFFFF"/>
-        </w:rPr>
-        <w:t xml:space="preserve"> Novell </w:t>
-      </w:r>
-      <w:r>
-        <w:rPr>
-          <w:rFonts w:ascii="Century Gothic" w:hAnsi="Century Gothic" w:cs="Segoe UI"/>
-          <w:sz w:val="20"/>
-          <w:szCs w:val="20"/>
-          <w:shd w:val="clear" w:color="auto" w:fill="FFFFFF"/>
-        </w:rPr>
-        <w:t>·</w:t>
-      </w:r>
-      <w:r>
-        <w:rPr>
-          <w:rFonts w:ascii="Century Gothic" w:hAnsi="Century Gothic" w:cs="Segoe UI"/>
-          <w:sz w:val="20"/>
-          <w:szCs w:val="20"/>
-          <w:shd w:val="clear" w:color="auto" w:fill="FFFFFF"/>
-        </w:rPr>
-        <w:t xml:space="preserve"> Windows 2000 Networking </w:t>
-      </w:r>
-      <w:r>
-        <w:rPr>
-          <w:rFonts w:ascii="Century Gothic" w:hAnsi="Century Gothic" w:cs="Segoe UI"/>
-          <w:sz w:val="20"/>
-          <w:szCs w:val="20"/>
-          <w:shd w:val="clear" w:color="auto" w:fill="FFFFFF"/>
-        </w:rPr>
-        <w:t>·</w:t>
-      </w:r>
-      <w:r>
-        <w:rPr>
-          <w:rFonts w:ascii="Century Gothic" w:hAnsi="Century Gothic" w:cs="Segoe UI"/>
-          <w:sz w:val="20"/>
-          <w:szCs w:val="20"/>
-          <w:shd w:val="clear" w:color="auto" w:fill="FFFFFF"/>
-        </w:rPr>
-        <w:t xml:space="preserve"> RedHat Linux </w:t>
-      </w:r>
-      <w:r>
-        <w:rPr>
-          <w:rFonts w:ascii="Century Gothic" w:hAnsi="Century Gothic" w:cs="Segoe UI"/>
-          <w:sz w:val="20"/>
-          <w:szCs w:val="20"/>
-          <w:shd w:val="clear" w:color="auto" w:fill="FFFFFF"/>
-        </w:rPr>
-        <w:t>·</w:t>
-      </w:r>
-      <w:r>
-        <w:rPr>
-          <w:rFonts w:ascii="Century Gothic" w:hAnsi="Century Gothic" w:cs="Segoe UI"/>
-          <w:sz w:val="20"/>
-          <w:szCs w:val="20"/>
-          <w:shd w:val="clear" w:color="auto" w:fill="FFFFFF"/>
-        </w:rPr>
-        <w:t xml:space="preserve"> Gentoo </w:t>
-      </w:r>
-      <w:r>
-        <w:rPr>
-          <w:rFonts w:ascii="Century Gothic" w:hAnsi="Century Gothic" w:cs="Segoe UI"/>
-          <w:sz w:val="20"/>
-          <w:szCs w:val="20"/>
-          <w:shd w:val="clear" w:color="auto" w:fill="FFFFFF"/>
-        </w:rPr>
-        <w:t>·</w:t>
-      </w:r>
-      <w:r>
-        <w:rPr>
-          <w:rFonts w:ascii="Century Gothic" w:hAnsi="Century Gothic" w:cs="Segoe UI"/>
-          <w:sz w:val="20"/>
-          <w:szCs w:val="20"/>
-          <w:shd w:val="clear" w:color="auto" w:fill="FFFFFF"/>
-        </w:rPr>
-        <w:t xml:space="preserve"> TCP/IP Packet Optimization</w:t>
+        <w:t xml:space="preserve">C++ · Java · Wireshark · </w:t>
+      </w:r>
+      <w:r>
+        <w:rPr>
+          <w:rFonts w:ascii="Century Gothic" w:hAnsi="Century Gothic" w:cs="Segoe UI"/>
+          <w:sz w:val="20"/>
+          <w:szCs w:val="20"/>
+          <w:shd w:val="clear" w:color="auto" w:fill="FFFFFF"/>
+        </w:rPr>
+        <w:t>Cisco · Novell · Windows 2000 Networking · RedHat Linux · Gentoo · TCP/IP Packet Optimization</w:t>
       </w:r>
     </w:p>
     <w:p>
@@ -8021,23 +5978,13 @@
         </w:rPr>
         <w:t xml:space="preserve">    </w:t>
       </w:r>
-      <w:proofErr w:type="spellStart"/>
       <w:r>
         <w:rPr>
           <w:rFonts w:ascii="Century Gothic" w:eastAsia="Times New Roman" w:hAnsi="Century Gothic" w:cstheme="minorBidi"/>
           <w:sz w:val="20"/>
           <w:szCs w:val="20"/>
         </w:rPr>
-        <w:t>Knoxville</w:t>
-      </w:r>
-      <w:proofErr w:type="spellEnd"/>
-      <w:r>
-        <w:rPr>
-          <w:rFonts w:ascii="Century Gothic" w:eastAsia="Times New Roman" w:hAnsi="Century Gothic" w:cstheme="minorBidi"/>
-          <w:sz w:val="20"/>
-          <w:szCs w:val="20"/>
-        </w:rPr>
-        <w:t>, TN</w:t>
+        <w:t>Knoxville, TN</w:t>
       </w:r>
     </w:p>
     <w:p>
@@ -8497,25 +6444,7 @@
           <w:sz w:val="20"/>
           <w:szCs w:val="20"/>
         </w:rPr>
-        <w:t xml:space="preserve">“Fingertip Effects”. A machine vision project which tracked LEDs worn on </w:t>
-      </w:r>
-      <w:proofErr w:type="spellStart"/>
-      <w:r>
-        <w:rPr>
-          <w:rFonts w:ascii="Century Gothic" w:eastAsia="Times New Roman" w:hAnsi="Century Gothic" w:cstheme="minorHAnsi"/>
-          <w:sz w:val="20"/>
-          <w:szCs w:val="20"/>
-        </w:rPr>
-        <w:t>a users</w:t>
-      </w:r>
-      <w:proofErr w:type="spellEnd"/>
-      <w:r>
-        <w:rPr>
-          <w:rFonts w:ascii="Century Gothic" w:eastAsia="Times New Roman" w:hAnsi="Century Gothic" w:cstheme="minorHAnsi"/>
-          <w:sz w:val="20"/>
-          <w:szCs w:val="20"/>
-        </w:rPr>
-        <w:t xml:space="preserve"> hands (in a glove) to generate effects and change the output of music. The Project used a serial link processed by the </w:t>
+        <w:t xml:space="preserve">“Fingertip Effects”. A machine vision project which tracked LEDs worn on a users hands (in a glove) to generate effects and change the output of music. The Project used a serial link processed by the </w:t>
       </w:r>
       <w:r>
         <w:rPr>
@@ -8797,15 +6726,7 @@
           <w:sz w:val="20"/>
           <w:szCs w:val="20"/>
         </w:rPr>
-        <w:t xml:space="preserve">        </w:t>
-      </w:r>
-      <w:r>
-        <w:rPr>
-          <w:rFonts w:ascii="Century Gothic" w:eastAsia="Times New Roman" w:hAnsi="Century Gothic" w:cstheme="minorHAnsi"/>
-          <w:sz w:val="20"/>
-          <w:szCs w:val="20"/>
-        </w:rPr>
-        <w:t>International Information System Security Certification Consortium (ISC)²</w:t>
+        <w:t xml:space="preserve">        International Information System Security Certification Consortium (ISC)²</w:t>
       </w:r>
     </w:p>
     <w:p>
@@ -8831,15 +6752,7 @@
           <w:sz w:val="20"/>
           <w:szCs w:val="20"/>
         </w:rPr>
-        <w:t xml:space="preserve">        </w:t>
-      </w:r>
-      <w:r>
-        <w:rPr>
-          <w:rFonts w:ascii="Century Gothic" w:eastAsia="Times New Roman" w:hAnsi="Century Gothic" w:cstheme="minorHAnsi"/>
-          <w:sz w:val="20"/>
-          <w:szCs w:val="20"/>
-        </w:rPr>
-        <w:t>Active as of: September 2022</w:t>
+        <w:t xml:space="preserve">        Active as of: September 2022</w:t>
       </w:r>
     </w:p>
     <w:p>
@@ -9418,23 +7331,7 @@
           <w:sz w:val="20"/>
           <w:szCs w:val="20"/>
         </w:rPr>
-        <w:t xml:space="preserve">Fully </w:t>
-      </w:r>
-      <w:r>
-        <w:rPr>
-          <w:rFonts w:ascii="Century Gothic" w:eastAsia="Times New Roman" w:hAnsi="Century Gothic" w:cstheme="minorHAnsi"/>
-          <w:sz w:val="20"/>
-          <w:szCs w:val="20"/>
-        </w:rPr>
-        <w:t>self-hosted</w:t>
-      </w:r>
-      <w:r>
-        <w:rPr>
-          <w:rFonts w:ascii="Century Gothic" w:eastAsia="Times New Roman" w:hAnsi="Century Gothic" w:cstheme="minorHAnsi"/>
-          <w:sz w:val="20"/>
-          <w:szCs w:val="20"/>
-        </w:rPr>
-        <w:t xml:space="preserve"> search, DNS, firewall, remote access, file storage, cryptocurrency mining and blockchain hosting.</w:t>
+        <w:t>Fully self-hosted search, DNS, firewall, remote access, file storage, cryptocurrency mining and blockchain hosting.</w:t>
       </w:r>
     </w:p>
     <w:p>
@@ -9838,23 +7735,7 @@
           <w:sz w:val="20"/>
           <w:szCs w:val="20"/>
         </w:rPr>
-        <w:t>Technologies used:</w:t>
-      </w:r>
-      <w:r>
-        <w:rPr>
-          <w:rFonts w:ascii="Century Gothic" w:eastAsia="Times New Roman" w:hAnsi="Century Gothic" w:cstheme="minorHAnsi"/>
-          <w:sz w:val="20"/>
-          <w:szCs w:val="20"/>
-        </w:rPr>
-        <w:t xml:space="preserve"> </w:t>
-      </w:r>
-      <w:r>
-        <w:rPr>
-          <w:rFonts w:ascii="Century Gothic" w:eastAsia="Times New Roman" w:hAnsi="Century Gothic" w:cstheme="minorHAnsi"/>
-          <w:sz w:val="20"/>
-          <w:szCs w:val="20"/>
-        </w:rPr>
-        <w:t>LLaMA 7B, ChatGPT, Python, PostgreSQL, SQLite, Azure, GCP, AWS, ARP, DNS, DHCP, RTSP, RTP</w:t>
+        <w:t>Technologies used: LLaMA 7B, ChatGPT, Python, PostgreSQL, SQLite, Azure, GCP, AWS, ARP, DNS, DHCP, RTSP, RTP</w:t>
       </w:r>
     </w:p>
     <w:p>

</xml_diff>